<commit_message>
ajout k means et linear regression
</commit_message>
<xml_diff>
--- a/thesis_proposal.docx
+++ b/thesis_proposal.docx
@@ -88,7 +88,7 @@
           <w:szCs w:val="24"/>
           <w:lang w:val="en-US"/>
         </w:rPr>
-        <w:t xml:space="preserve"> in UK</w:t>
+        <w:t xml:space="preserve"> in </w:t>
       </w:r>
       <w:r>
         <w:rPr>
@@ -98,6 +98,27 @@
           <w:szCs w:val="24"/>
           <w:lang w:val="en-US"/>
         </w:rPr>
+        <w:t xml:space="preserve">the </w:t>
+      </w:r>
+      <w:r>
+        <w:rPr>
+          <w:rFonts w:ascii="Times New Roman"/>
+          <w:noProof/>
+          <w:color w:val="000000" w:themeColor="text1"/>
+          <w:sz w:val="24"/>
+          <w:szCs w:val="24"/>
+          <w:lang w:val="en-US"/>
+        </w:rPr>
+        <w:t>UK</w:t>
+      </w:r>
+      <w:r>
+        <w:rPr>
+          <w:rFonts w:ascii="Times New Roman"/>
+          <w:color w:val="000000" w:themeColor="text1"/>
+          <w:sz w:val="24"/>
+          <w:szCs w:val="24"/>
+          <w:lang w:val="en-US"/>
+        </w:rPr>
         <w:t xml:space="preserve"> based on the data accessible via APIs provided by social media such as Facebook and LinkedIn. The idea is first to predict salaries using job </w:t>
       </w:r>
       <w:r>
@@ -156,7 +177,57 @@
           <w:szCs w:val="24"/>
           <w:lang w:val="en-US"/>
         </w:rPr>
-        <w:t xml:space="preserve"> The job offer descriptions dataset was built by scrapping job adds on the recruitment website reed.co.uk. </w:t>
+        <w:t xml:space="preserve"> The job offer descriptions</w:t>
+      </w:r>
+      <w:r>
+        <w:rPr>
+          <w:rFonts w:ascii="Times New Roman"/>
+          <w:color w:val="000000" w:themeColor="text1"/>
+          <w:sz w:val="24"/>
+          <w:szCs w:val="24"/>
+          <w:lang w:val="en-US"/>
+        </w:rPr>
+        <w:t xml:space="preserve"> dataset was built from </w:t>
+      </w:r>
+      <w:r>
+        <w:rPr>
+          <w:rFonts w:ascii="Times New Roman"/>
+          <w:color w:val="000000" w:themeColor="text1"/>
+          <w:sz w:val="24"/>
+          <w:szCs w:val="24"/>
+          <w:lang w:val="en-US"/>
+        </w:rPr>
+        <w:t>job a</w:t>
+      </w:r>
+      <w:r>
+        <w:rPr>
+          <w:rFonts w:ascii="Times New Roman"/>
+          <w:color w:val="000000" w:themeColor="text1"/>
+          <w:sz w:val="24"/>
+          <w:szCs w:val="24"/>
+          <w:lang w:val="en-US"/>
+        </w:rPr>
+        <w:t>ds</w:t>
+      </w:r>
+      <w:r>
+        <w:rPr>
+          <w:rFonts w:ascii="Times New Roman"/>
+          <w:color w:val="000000" w:themeColor="text1"/>
+          <w:sz w:val="24"/>
+          <w:szCs w:val="24"/>
+          <w:lang w:val="en-US"/>
+        </w:rPr>
+        <w:t xml:space="preserve"> found</w:t>
+      </w:r>
+      <w:r>
+        <w:rPr>
+          <w:rFonts w:ascii="Times New Roman"/>
+          <w:color w:val="000000" w:themeColor="text1"/>
+          <w:sz w:val="24"/>
+          <w:szCs w:val="24"/>
+          <w:lang w:val="en-US"/>
+        </w:rPr>
+        <w:t xml:space="preserve"> on the recruitment website reed.co.uk. </w:t>
       </w:r>
     </w:p>
     <w:p>
@@ -479,7 +550,26 @@
           <w:szCs w:val="24"/>
           <w:lang w:val="en-US"/>
         </w:rPr>
-        <w:t>which can improve their current income prediction models.</w:t>
+        <w:t xml:space="preserve">which can improve their current income </w:t>
+      </w:r>
+      <w:r>
+        <w:rPr>
+          <w:rFonts w:ascii="Times New Roman"/>
+          <w:noProof/>
+          <w:sz w:val="24"/>
+          <w:szCs w:val="24"/>
+          <w:lang w:val="en-US"/>
+        </w:rPr>
+        <w:t>prediction</w:t>
+      </w:r>
+      <w:r>
+        <w:rPr>
+          <w:rFonts w:ascii="Times New Roman"/>
+          <w:sz w:val="24"/>
+          <w:szCs w:val="24"/>
+          <w:lang w:val="en-US"/>
+        </w:rPr>
+        <w:t xml:space="preserve"> models.</w:t>
       </w:r>
     </w:p>
     <w:p>
@@ -564,27 +654,36 @@
           <w:szCs w:val="24"/>
           <w:lang w:val="en-US"/>
         </w:rPr>
-        <w:t xml:space="preserve">Few salary prediction models have been built to serve different purposes. The first to undertake this kind of prediction was </w:t>
-      </w:r>
-      <w:proofErr w:type="spellStart"/>
-      <w:r>
-        <w:rPr>
-          <w:rFonts w:ascii="Times New Roman"/>
-          <w:sz w:val="24"/>
-          <w:szCs w:val="24"/>
-          <w:lang w:val="en-US"/>
-        </w:rPr>
-        <w:t>Adzuna</w:t>
-      </w:r>
-      <w:proofErr w:type="spellEnd"/>
-      <w:r>
-        <w:rPr>
-          <w:rFonts w:ascii="Times New Roman"/>
-          <w:sz w:val="24"/>
-          <w:szCs w:val="24"/>
-          <w:lang w:val="en-US"/>
-        </w:rPr>
-        <w:t xml:space="preserve">, a company that predict the salary of an individual using the data contained in his CV. This application allows users to have an estimation of the salary they can expect when applying for jobs. Job prediction also helps </w:t>
+        <w:t xml:space="preserve">Few salary prediction models have been built to serve different purposes. The first to undertake this kind of prediction was Adzuna, a company that </w:t>
+      </w:r>
+      <w:r>
+        <w:rPr>
+          <w:rFonts w:ascii="Times New Roman"/>
+          <w:noProof/>
+          <w:sz w:val="24"/>
+          <w:szCs w:val="24"/>
+          <w:lang w:val="en-US"/>
+        </w:rPr>
+        <w:t>predict</w:t>
+      </w:r>
+      <w:r>
+        <w:rPr>
+          <w:rFonts w:ascii="Times New Roman"/>
+          <w:noProof/>
+          <w:sz w:val="24"/>
+          <w:szCs w:val="24"/>
+          <w:lang w:val="en-US"/>
+        </w:rPr>
+        <w:t>s</w:t>
+      </w:r>
+      <w:r>
+        <w:rPr>
+          <w:rFonts w:ascii="Times New Roman"/>
+          <w:sz w:val="24"/>
+          <w:szCs w:val="24"/>
+          <w:lang w:val="en-US"/>
+        </w:rPr>
+        <w:t xml:space="preserve"> the salary of an individual using the data contained in his CV. This application allows users to have an estimation of the salary they can expect when applying for jobs. Job prediction also helps </w:t>
       </w:r>
       <w:r>
         <w:rPr>
@@ -611,16 +710,36 @@
           <w:szCs w:val="24"/>
           <w:lang w:val="en-US"/>
         </w:rPr>
-        <w:t>In [2], salary prediction was also used to figure out the salary of graduate students. The objective of this study was to motivate students to work harder, knowing that a well-paid job may a</w:t>
-      </w:r>
-      <w:r>
-        <w:rPr>
-          <w:rFonts w:ascii="Times New Roman"/>
-          <w:sz w:val="24"/>
-          <w:szCs w:val="24"/>
-          <w:lang w:val="en-US"/>
-        </w:rPr>
-        <w:t>waits them after they graduate.</w:t>
+        <w:t xml:space="preserve">In [2], salary prediction was also used to figure out the salary of graduate students. The objective of this study was to motivate students to work harder, knowing that a well-paid job may </w:t>
+      </w:r>
+      <w:r>
+        <w:rPr>
+          <w:rFonts w:ascii="Times New Roman"/>
+          <w:noProof/>
+          <w:sz w:val="24"/>
+          <w:szCs w:val="24"/>
+          <w:lang w:val="en-US"/>
+        </w:rPr>
+        <w:t>a</w:t>
+      </w:r>
+      <w:r>
+        <w:rPr>
+          <w:rFonts w:ascii="Times New Roman"/>
+          <w:noProof/>
+          <w:sz w:val="24"/>
+          <w:szCs w:val="24"/>
+          <w:lang w:val="en-US"/>
+        </w:rPr>
+        <w:t>wait</w:t>
+      </w:r>
+      <w:r>
+        <w:rPr>
+          <w:rFonts w:ascii="Times New Roman"/>
+          <w:sz w:val="24"/>
+          <w:szCs w:val="24"/>
+          <w:lang w:val="en-US"/>
+        </w:rPr>
+        <w:t xml:space="preserve"> them after they graduate.</w:t>
       </w:r>
       <w:r>
         <w:rPr>
@@ -703,27 +822,7 @@
           <w:szCs w:val="24"/>
           <w:lang w:val="en-US"/>
         </w:rPr>
-        <w:t xml:space="preserve">However, it is difficult for these financial institutions to figure out the incomes of their customers </w:t>
-      </w:r>
-      <w:proofErr w:type="gramStart"/>
-      <w:r>
-        <w:rPr>
-          <w:rFonts w:ascii="Times New Roman"/>
-          <w:sz w:val="24"/>
-          <w:szCs w:val="24"/>
-          <w:lang w:val="en-US"/>
-        </w:rPr>
-        <w:t>due to the fact that</w:t>
-      </w:r>
-      <w:proofErr w:type="gramEnd"/>
-      <w:r>
-        <w:rPr>
-          <w:rFonts w:ascii="Times New Roman"/>
-          <w:sz w:val="24"/>
-          <w:szCs w:val="24"/>
-          <w:lang w:val="en-US"/>
-        </w:rPr>
-        <w:t xml:space="preserve"> these ones rarely share this information [4]. Hence, these financial institutions build models to predict incomes of their customers using the data they have on him, in the objective of optimizing their decision-making systems.</w:t>
+        <w:t>However, it is difficult for these financial institutions to figure out the incomes of their customers due to the fact that these ones rarely share this information [4]. Hence, these financial institutions build models to predict incomes of their customers using the data they have on him, in the objective of optimizing their decision-making systems.</w:t>
       </w:r>
     </w:p>
     <w:p>
@@ -782,47 +881,64 @@
           <w:szCs w:val="24"/>
           <w:lang w:val="en-US"/>
         </w:rPr>
-        <w:t xml:space="preserve">, </w:t>
-      </w:r>
-      <w:proofErr w:type="spellStart"/>
-      <w:r>
-        <w:rPr>
-          <w:rFonts w:ascii="Times New Roman"/>
-          <w:sz w:val="24"/>
-          <w:szCs w:val="24"/>
-          <w:lang w:val="en-US"/>
-        </w:rPr>
-        <w:t>Adzuna</w:t>
-      </w:r>
-      <w:proofErr w:type="spellEnd"/>
-      <w:r>
-        <w:rPr>
-          <w:rFonts w:ascii="Times New Roman"/>
-          <w:sz w:val="24"/>
-          <w:szCs w:val="24"/>
-          <w:lang w:val="en-US"/>
-        </w:rPr>
-        <w:t xml:space="preserve"> has begun by launching a </w:t>
-      </w:r>
-      <w:proofErr w:type="spellStart"/>
-      <w:r>
-        <w:rPr>
-          <w:rFonts w:ascii="Times New Roman"/>
-          <w:sz w:val="24"/>
-          <w:szCs w:val="24"/>
-          <w:lang w:val="en-US"/>
-        </w:rPr>
-        <w:t>Kaggle</w:t>
-      </w:r>
-      <w:proofErr w:type="spellEnd"/>
-      <w:r>
-        <w:rPr>
-          <w:rFonts w:ascii="Times New Roman"/>
-          <w:sz w:val="24"/>
-          <w:szCs w:val="24"/>
-          <w:lang w:val="en-US"/>
-        </w:rPr>
-        <w:t xml:space="preserve"> competition in which participants had to build a regression model to predict job salaries. The dataset used was based on job adds in UK taken from recruitment websites [5].</w:t>
+        <w:t xml:space="preserve">, Adzuna has begun by launching a Kaggle competition in which participants had to build a regression model to predict job salaries. The dataset used was based on job </w:t>
+      </w:r>
+      <w:r>
+        <w:rPr>
+          <w:rFonts w:ascii="Times New Roman"/>
+          <w:noProof/>
+          <w:sz w:val="24"/>
+          <w:szCs w:val="24"/>
+          <w:lang w:val="en-US"/>
+        </w:rPr>
+        <w:t>ad</w:t>
+      </w:r>
+      <w:r>
+        <w:rPr>
+          <w:rFonts w:ascii="Times New Roman"/>
+          <w:noProof/>
+          <w:sz w:val="24"/>
+          <w:szCs w:val="24"/>
+          <w:lang w:val="en-US"/>
+        </w:rPr>
+        <w:t>s</w:t>
+      </w:r>
+      <w:r>
+        <w:rPr>
+          <w:rFonts w:ascii="Times New Roman"/>
+          <w:sz w:val="24"/>
+          <w:szCs w:val="24"/>
+          <w:lang w:val="en-US"/>
+        </w:rPr>
+        <w:t xml:space="preserve"> in </w:t>
+      </w:r>
+      <w:r>
+        <w:rPr>
+          <w:rFonts w:ascii="Times New Roman"/>
+          <w:sz w:val="24"/>
+          <w:szCs w:val="24"/>
+          <w:lang w:val="en-US"/>
+        </w:rPr>
+        <w:t xml:space="preserve">the </w:t>
+      </w:r>
+      <w:r>
+        <w:rPr>
+          <w:rFonts w:ascii="Times New Roman"/>
+          <w:noProof/>
+          <w:sz w:val="24"/>
+          <w:szCs w:val="24"/>
+          <w:lang w:val="en-US"/>
+        </w:rPr>
+        <w:t>UK</w:t>
+      </w:r>
+      <w:r>
+        <w:rPr>
+          <w:rFonts w:ascii="Times New Roman"/>
+          <w:sz w:val="24"/>
+          <w:szCs w:val="24"/>
+          <w:lang w:val="en-US"/>
+        </w:rPr>
+        <w:t xml:space="preserve"> taken from recruitment websites [5].</w:t>
       </w:r>
       <w:r>
         <w:rPr>
@@ -868,47 +984,55 @@
           <w:szCs w:val="24"/>
           <w:lang w:val="en-US"/>
         </w:rPr>
-        <w:t xml:space="preserve">P. </w:t>
-      </w:r>
-      <w:proofErr w:type="spellStart"/>
-      <w:r>
-        <w:rPr>
-          <w:rFonts w:ascii="Times New Roman"/>
-          <w:sz w:val="24"/>
-          <w:szCs w:val="24"/>
-          <w:lang w:val="en-US"/>
-        </w:rPr>
-        <w:t>Khongchai</w:t>
-      </w:r>
-      <w:proofErr w:type="spellEnd"/>
-      <w:r>
-        <w:rPr>
-          <w:rFonts w:ascii="Times New Roman"/>
-          <w:sz w:val="24"/>
-          <w:szCs w:val="24"/>
-          <w:lang w:val="en-US"/>
-        </w:rPr>
-        <w:t xml:space="preserve"> and P. </w:t>
-      </w:r>
-      <w:proofErr w:type="spellStart"/>
-      <w:r>
-        <w:rPr>
-          <w:rFonts w:ascii="Times New Roman"/>
-          <w:sz w:val="24"/>
-          <w:szCs w:val="24"/>
-          <w:lang w:val="en-US"/>
-        </w:rPr>
-        <w:t>Songmuang</w:t>
-      </w:r>
-      <w:proofErr w:type="spellEnd"/>
-      <w:r>
-        <w:rPr>
-          <w:rFonts w:ascii="Times New Roman"/>
-          <w:sz w:val="24"/>
-          <w:szCs w:val="24"/>
-          <w:lang w:val="en-US"/>
-        </w:rPr>
-        <w:t xml:space="preserve"> [6] have built a system to help student to predict their salary when they will graduate. The system was built using profiles of former students as training set, using several independent features like “Gender”, “Faculty” and “Program”. The predictive variable was a categorical variable with four levels as classes, each one being an interval of the salary. The authors then compared results with different methods and the best accuracy was found with Random Forest. </w:t>
+        <w:t xml:space="preserve">P. Khongchai and P. Songmuang [6] have built a system to help </w:t>
+      </w:r>
+      <w:r>
+        <w:rPr>
+          <w:rFonts w:ascii="Times New Roman"/>
+          <w:noProof/>
+          <w:sz w:val="24"/>
+          <w:szCs w:val="24"/>
+          <w:lang w:val="en-US"/>
+        </w:rPr>
+        <w:t>student</w:t>
+      </w:r>
+      <w:r>
+        <w:rPr>
+          <w:rFonts w:ascii="Times New Roman"/>
+          <w:noProof/>
+          <w:sz w:val="24"/>
+          <w:szCs w:val="24"/>
+          <w:lang w:val="en-US"/>
+        </w:rPr>
+        <w:t>s</w:t>
+      </w:r>
+      <w:r>
+        <w:rPr>
+          <w:rFonts w:ascii="Times New Roman"/>
+          <w:sz w:val="24"/>
+          <w:szCs w:val="24"/>
+          <w:lang w:val="en-US"/>
+        </w:rPr>
+        <w:t xml:space="preserve"> to predict their salary when they will graduate. The system was built using profiles of former students as </w:t>
+      </w:r>
+      <w:r>
+        <w:rPr>
+          <w:rFonts w:ascii="Times New Roman"/>
+          <w:noProof/>
+          <w:sz w:val="24"/>
+          <w:szCs w:val="24"/>
+          <w:lang w:val="en-US"/>
+        </w:rPr>
+        <w:t>training</w:t>
+      </w:r>
+      <w:r>
+        <w:rPr>
+          <w:rFonts w:ascii="Times New Roman"/>
+          <w:sz w:val="24"/>
+          <w:szCs w:val="24"/>
+          <w:lang w:val="en-US"/>
+        </w:rPr>
+        <w:t xml:space="preserve"> set, using several independent features like “Gender”, “Faculty” and “Program”. The predictive variable was a categorical variable with four levels as classes, each one being an interval of the salary. The authors then compared results with different methods and the best accuracy was found with Random Forest. </w:t>
       </w:r>
     </w:p>
     <w:p>
@@ -936,7 +1060,73 @@
           <w:szCs w:val="24"/>
           <w:lang w:val="en-US"/>
         </w:rPr>
-        <w:t>7] have built a Bayesian Regression model to figure out the influence of factors like gender, race education, gifted or non-gifted student on yearly income in US. The dataset used was built from a survey on 4 years where “</w:t>
+        <w:t xml:space="preserve">7] have built a Bayesian Regression model to figure out the influence of factors like gender, race education, </w:t>
+      </w:r>
+      <w:r>
+        <w:rPr>
+          <w:rFonts w:ascii="Times New Roman"/>
+          <w:noProof/>
+          <w:sz w:val="24"/>
+          <w:szCs w:val="24"/>
+          <w:lang w:val="en-US"/>
+        </w:rPr>
+        <w:t>gifted</w:t>
+      </w:r>
+      <w:r>
+        <w:rPr>
+          <w:rFonts w:ascii="Times New Roman"/>
+          <w:sz w:val="24"/>
+          <w:szCs w:val="24"/>
+          <w:lang w:val="en-US"/>
+        </w:rPr>
+        <w:t xml:space="preserve"> or non-gifted student on yearly income in </w:t>
+      </w:r>
+      <w:r>
+        <w:rPr>
+          <w:rFonts w:ascii="Times New Roman"/>
+          <w:sz w:val="24"/>
+          <w:szCs w:val="24"/>
+          <w:lang w:val="en-US"/>
+        </w:rPr>
+        <w:t xml:space="preserve">the </w:t>
+      </w:r>
+      <w:r>
+        <w:rPr>
+          <w:rFonts w:ascii="Times New Roman"/>
+          <w:noProof/>
+          <w:sz w:val="24"/>
+          <w:szCs w:val="24"/>
+          <w:lang w:val="en-US"/>
+        </w:rPr>
+        <w:t>US</w:t>
+      </w:r>
+      <w:r>
+        <w:rPr>
+          <w:rFonts w:ascii="Times New Roman"/>
+          <w:sz w:val="24"/>
+          <w:szCs w:val="24"/>
+          <w:lang w:val="en-US"/>
+        </w:rPr>
+        <w:t xml:space="preserve">. The dataset used was built from a survey </w:t>
+      </w:r>
+      <w:r>
+        <w:rPr>
+          <w:rFonts w:ascii="Times New Roman"/>
+          <w:noProof/>
+          <w:sz w:val="24"/>
+          <w:szCs w:val="24"/>
+          <w:lang w:val="en-US"/>
+        </w:rPr>
+        <w:t>on</w:t>
+      </w:r>
+      <w:r>
+        <w:rPr>
+          <w:rFonts w:ascii="Times New Roman"/>
+          <w:sz w:val="24"/>
+          <w:szCs w:val="24"/>
+          <w:lang w:val="en-US"/>
+        </w:rPr>
+        <w:t xml:space="preserve"> 4 years where “</w:t>
       </w:r>
       <w:r>
         <w:rPr>
@@ -966,54 +1156,43 @@
           <w:lang w:val="en-US"/>
         </w:rPr>
       </w:pPr>
-      <w:proofErr w:type="spellStart"/>
-      <w:r>
-        <w:rPr>
-          <w:rFonts w:ascii="Times New Roman"/>
-          <w:sz w:val="24"/>
-          <w:szCs w:val="24"/>
-          <w:lang w:val="en-US"/>
-        </w:rPr>
-        <w:t>Kibekbaev</w:t>
-      </w:r>
-      <w:proofErr w:type="spellEnd"/>
-      <w:r>
-        <w:rPr>
-          <w:rFonts w:ascii="Times New Roman"/>
-          <w:sz w:val="24"/>
-          <w:szCs w:val="24"/>
-          <w:lang w:val="en-US"/>
-        </w:rPr>
-        <w:t xml:space="preserve"> and </w:t>
-      </w:r>
-      <w:proofErr w:type="spellStart"/>
-      <w:r>
-        <w:rPr>
-          <w:rFonts w:ascii="Times New Roman"/>
-          <w:sz w:val="24"/>
-          <w:szCs w:val="24"/>
-          <w:lang w:val="en-US"/>
-        </w:rPr>
-        <w:t>Duman</w:t>
-      </w:r>
-      <w:proofErr w:type="spellEnd"/>
-      <w:r>
-        <w:rPr>
-          <w:rFonts w:ascii="Times New Roman"/>
-          <w:sz w:val="24"/>
-          <w:szCs w:val="24"/>
-          <w:lang w:val="en-US"/>
-        </w:rPr>
-        <w:t xml:space="preserve"> [8]</w:t>
-      </w:r>
-      <w:r>
-        <w:rPr>
-          <w:rFonts w:ascii="Times New Roman"/>
-          <w:sz w:val="24"/>
-          <w:szCs w:val="24"/>
-          <w:lang w:val="en-US"/>
-        </w:rPr>
-        <w:t xml:space="preserve"> have compare</w:t>
+      <w:r>
+        <w:rPr>
+          <w:rFonts w:ascii="Times New Roman"/>
+          <w:sz w:val="24"/>
+          <w:szCs w:val="24"/>
+          <w:lang w:val="en-US"/>
+        </w:rPr>
+        <w:t>Kibekbaev and Duman [8]</w:t>
+      </w:r>
+      <w:r>
+        <w:rPr>
+          <w:rFonts w:ascii="Times New Roman"/>
+          <w:sz w:val="24"/>
+          <w:szCs w:val="24"/>
+          <w:lang w:val="en-US"/>
+        </w:rPr>
+        <w:t xml:space="preserve"> have </w:t>
+      </w:r>
+      <w:r>
+        <w:rPr>
+          <w:rFonts w:ascii="Times New Roman"/>
+          <w:noProof/>
+          <w:sz w:val="24"/>
+          <w:szCs w:val="24"/>
+          <w:lang w:val="en-US"/>
+        </w:rPr>
+        <w:t>compare</w:t>
+      </w:r>
+      <w:r>
+        <w:rPr>
+          <w:rFonts w:ascii="Times New Roman"/>
+          <w:noProof/>
+          <w:sz w:val="24"/>
+          <w:szCs w:val="24"/>
+          <w:lang w:val="en-US"/>
+        </w:rPr>
+        <w:t>d</w:t>
       </w:r>
       <w:r>
         <w:rPr>
@@ -1049,7 +1228,26 @@
           <w:szCs w:val="24"/>
           <w:lang w:val="en-US"/>
         </w:rPr>
-        <w:t xml:space="preserve"> regression techniques on real-life dataset to predict bank customers incomes. </w:t>
+        <w:t xml:space="preserve"> regression techniques on </w:t>
+      </w:r>
+      <w:r>
+        <w:rPr>
+          <w:rFonts w:ascii="Times New Roman"/>
+          <w:noProof/>
+          <w:sz w:val="24"/>
+          <w:szCs w:val="24"/>
+          <w:lang w:val="en-US"/>
+        </w:rPr>
+        <w:t>real-life</w:t>
+      </w:r>
+      <w:r>
+        <w:rPr>
+          <w:rFonts w:ascii="Times New Roman"/>
+          <w:sz w:val="24"/>
+          <w:szCs w:val="24"/>
+          <w:lang w:val="en-US"/>
+        </w:rPr>
+        <w:t xml:space="preserve"> dataset to predict bank customers incomes. </w:t>
       </w:r>
       <w:r>
         <w:rPr>
@@ -1098,7 +1296,26 @@
           <w:szCs w:val="24"/>
           <w:lang w:val="en-US"/>
         </w:rPr>
-        <w:t>Social Media offers a huge amount of data about users, their behavior, their societal interactions [9]. All this data is an incredible source of information about individuals and society in general which proved to have a great predictive power in various areas such as disease outbreaks, product sales, stock excha</w:t>
+        <w:t xml:space="preserve">Social Media offers a huge amount of data about users, their behavior, their </w:t>
+      </w:r>
+      <w:r>
+        <w:rPr>
+          <w:rFonts w:ascii="Times New Roman"/>
+          <w:noProof/>
+          <w:sz w:val="24"/>
+          <w:szCs w:val="24"/>
+          <w:lang w:val="en-US"/>
+        </w:rPr>
+        <w:t>social</w:t>
+      </w:r>
+      <w:r>
+        <w:rPr>
+          <w:rFonts w:ascii="Times New Roman"/>
+          <w:sz w:val="24"/>
+          <w:szCs w:val="24"/>
+          <w:lang w:val="en-US"/>
+        </w:rPr>
+        <w:t xml:space="preserve"> interactions [9]. All this data is an incredible source of information about individuals and society in general which proved to have a great predictive power in various areas such as disease outbreaks, product sales, stock excha</w:t>
       </w:r>
       <w:r>
         <w:rPr>
@@ -1125,7 +1342,26 @@
           <w:szCs w:val="24"/>
           <w:lang w:val="en-US"/>
         </w:rPr>
-        <w:t xml:space="preserve"> Hence, social media can be an efficient indicator of real-world performance and individual’s behavior. Several kinds of information on an individual can be easily extracted from Social Media: his employer from LinkedIn, his age from Facebook, his gender, his likes on Facebook and follows on LinkedIn…Moreover, Social Media are very popular and an incredible number of people are active members (140 million on Twitter, 2 Billion on Facebook). However, for now, no study was focused on how to predict incomes with Social Media Data.</w:t>
+        <w:t xml:space="preserve"> Hence, social media can be an efficient indicator of real-world performance and individual’s behavior. Several kinds of information on an individual can be easily extracted from Social Media: his employer from LinkedIn, his age from Facebook, his gender, his likes on Facebook and follows on LinkedIn…Moreover, Social Media </w:t>
+      </w:r>
+      <w:r>
+        <w:rPr>
+          <w:rFonts w:ascii="Times New Roman"/>
+          <w:noProof/>
+          <w:sz w:val="24"/>
+          <w:szCs w:val="24"/>
+          <w:lang w:val="en-US"/>
+        </w:rPr>
+        <w:t>are</w:t>
+      </w:r>
+      <w:r>
+        <w:rPr>
+          <w:rFonts w:ascii="Times New Roman"/>
+          <w:sz w:val="24"/>
+          <w:szCs w:val="24"/>
+          <w:lang w:val="en-US"/>
+        </w:rPr>
+        <w:t xml:space="preserve"> very popular and an incredible number of people are active members (140 million on Twitter, 2 Billion on Facebook). However, for now, no study was focused on how to predict incomes with Social Media Data.</w:t>
       </w:r>
     </w:p>
     <w:p>
@@ -1167,7 +1403,6 @@
         </w:rPr>
         <w:t xml:space="preserve">The data that can be found on Social Media and on job adds is very sparse and messy, especially when it is text data. We will then need to use unsupervised learning algorithms </w:t>
       </w:r>
-      <w:proofErr w:type="gramStart"/>
       <w:r>
         <w:rPr>
           <w:rFonts w:ascii="Times New Roman"/>
@@ -1185,17 +1420,750 @@
           <w:lang w:val="en-US"/>
         </w:rPr>
         <w:lastRenderedPageBreak/>
-        <w:t>order to</w:t>
-      </w:r>
-      <w:proofErr w:type="gramEnd"/>
-      <w:r>
-        <w:rPr>
-          <w:rFonts w:ascii="Times New Roman"/>
-          <w:sz w:val="24"/>
-          <w:szCs w:val="24"/>
-          <w:lang w:val="en-US"/>
-        </w:rPr>
-        <w:t xml:space="preserve"> build another representation of the data. Hence, unsupervised learning is used to find patterns in unstructured data by clustering it or by reducing the dimension [13]. </w:t>
+        <w:t xml:space="preserve">order to build another representation of the data. Hence, unsupervised learning is used to find patterns in unstructured data by clustering it or by reducing the dimension [13]. </w:t>
+      </w:r>
+    </w:p>
+    <w:p>
+      <w:pPr>
+        <w:rPr>
+          <w:rFonts w:ascii="Times New Roman"/>
+          <w:color w:val="B4C6E7" w:themeColor="accent1" w:themeTint="66"/>
+          <w:sz w:val="26"/>
+          <w:szCs w:val="26"/>
+          <w:lang w:val="en-US"/>
+        </w:rPr>
+      </w:pPr>
+      <w:r>
+        <w:rPr>
+          <w:rFonts w:ascii="Times New Roman"/>
+          <w:noProof/>
+          <w:color w:val="B4C6E7" w:themeColor="accent1" w:themeTint="66"/>
+          <w:sz w:val="26"/>
+          <w:szCs w:val="26"/>
+          <w:lang w:val="en-US"/>
+        </w:rPr>
+        <w:t>Tran</w:t>
+      </w:r>
+      <w:r>
+        <w:rPr>
+          <w:rFonts w:ascii="Times New Roman"/>
+          <w:noProof/>
+          <w:color w:val="B4C6E7" w:themeColor="accent1" w:themeTint="66"/>
+          <w:sz w:val="26"/>
+          <w:szCs w:val="26"/>
+          <w:lang w:val="en-US"/>
+        </w:rPr>
+        <w:t>s</w:t>
+      </w:r>
+      <w:r>
+        <w:rPr>
+          <w:rFonts w:ascii="Times New Roman"/>
+          <w:noProof/>
+          <w:color w:val="B4C6E7" w:themeColor="accent1" w:themeTint="66"/>
+          <w:sz w:val="26"/>
+          <w:szCs w:val="26"/>
+          <w:lang w:val="en-US"/>
+        </w:rPr>
+        <w:t>formation</w:t>
+      </w:r>
+      <w:r>
+        <w:rPr>
+          <w:rFonts w:ascii="Times New Roman"/>
+          <w:color w:val="B4C6E7" w:themeColor="accent1" w:themeTint="66"/>
+          <w:sz w:val="26"/>
+          <w:szCs w:val="26"/>
+          <w:lang w:val="en-US"/>
+        </w:rPr>
+        <w:t xml:space="preserve"> of text data</w:t>
+      </w:r>
+      <w:r>
+        <w:rPr>
+          <w:rFonts w:ascii="Times New Roman"/>
+          <w:color w:val="B4C6E7" w:themeColor="accent1" w:themeTint="66"/>
+          <w:sz w:val="26"/>
+          <w:szCs w:val="26"/>
+          <w:lang w:val="en-US"/>
+        </w:rPr>
+        <w:t xml:space="preserve"> into numerical data</w:t>
+      </w:r>
+    </w:p>
+    <w:p>
+      <w:pPr>
+        <w:rPr>
+          <w:rFonts w:ascii="Times New Roman"/>
+          <w:sz w:val="24"/>
+          <w:szCs w:val="24"/>
+          <w:lang w:val="en-US"/>
+        </w:rPr>
+      </w:pPr>
+      <w:r>
+        <w:rPr>
+          <w:rFonts w:ascii="Times New Roman"/>
+          <w:sz w:val="24"/>
+          <w:szCs w:val="24"/>
+          <w:lang w:val="en-US"/>
+        </w:rPr>
+        <w:t>Most of the data available on Social Media and on job offers are text.</w:t>
+      </w:r>
+      <w:r>
+        <w:rPr>
+          <w:rFonts w:ascii="Times New Roman"/>
+          <w:sz w:val="24"/>
+          <w:szCs w:val="24"/>
+          <w:lang w:val="en-US"/>
+        </w:rPr>
+        <w:t xml:space="preserve"> Text data </w:t>
+      </w:r>
+      <w:r>
+        <w:rPr>
+          <w:rFonts w:ascii="Times New Roman"/>
+          <w:noProof/>
+          <w:sz w:val="24"/>
+          <w:szCs w:val="24"/>
+          <w:lang w:val="en-US"/>
+        </w:rPr>
+        <w:t>is quite complicate</w:t>
+      </w:r>
+      <w:r>
+        <w:rPr>
+          <w:rFonts w:ascii="Times New Roman"/>
+          <w:noProof/>
+          <w:sz w:val="24"/>
+          <w:szCs w:val="24"/>
+          <w:lang w:val="en-US"/>
+        </w:rPr>
+        <w:t>d</w:t>
+      </w:r>
+      <w:r>
+        <w:rPr>
+          <w:rFonts w:ascii="Times New Roman"/>
+          <w:sz w:val="24"/>
+          <w:szCs w:val="24"/>
+          <w:lang w:val="en-US"/>
+        </w:rPr>
+        <w:t xml:space="preserve"> to handle in its initial form, due to the diversity of the </w:t>
+      </w:r>
+      <w:r>
+        <w:rPr>
+          <w:rFonts w:ascii="Times New Roman"/>
+          <w:noProof/>
+          <w:sz w:val="24"/>
+          <w:szCs w:val="24"/>
+          <w:lang w:val="en-US"/>
+        </w:rPr>
+        <w:t>vocabular</w:t>
+      </w:r>
+      <w:r>
+        <w:rPr>
+          <w:rFonts w:ascii="Times New Roman"/>
+          <w:noProof/>
+          <w:sz w:val="24"/>
+          <w:szCs w:val="24"/>
+          <w:lang w:val="en-US"/>
+        </w:rPr>
+        <w:t>y</w:t>
+      </w:r>
+      <w:r>
+        <w:rPr>
+          <w:rFonts w:ascii="Times New Roman"/>
+          <w:noProof/>
+          <w:sz w:val="24"/>
+          <w:szCs w:val="24"/>
+          <w:lang w:val="en-US"/>
+        </w:rPr>
+        <w:t xml:space="preserve"> and mistakes and punctuations that can be irrelevant for the </w:t>
+      </w:r>
+      <w:r>
+        <w:rPr>
+          <w:rFonts w:ascii="Times New Roman"/>
+          <w:noProof/>
+          <w:sz w:val="24"/>
+          <w:szCs w:val="24"/>
+          <w:lang w:val="en-US"/>
+        </w:rPr>
+        <w:t>study</w:t>
+      </w:r>
+      <w:r>
+        <w:rPr>
+          <w:rFonts w:ascii="Times New Roman"/>
+          <w:noProof/>
+          <w:sz w:val="24"/>
+          <w:szCs w:val="24"/>
+          <w:lang w:val="en-US"/>
+        </w:rPr>
+        <w:t xml:space="preserve"> [14]</w:t>
+      </w:r>
+      <w:r>
+        <w:rPr>
+          <w:rFonts w:ascii="Times New Roman"/>
+          <w:noProof/>
+          <w:sz w:val="24"/>
+          <w:szCs w:val="24"/>
+          <w:lang w:val="en-US"/>
+        </w:rPr>
+        <w:t>.</w:t>
+      </w:r>
+      <w:r>
+        <w:rPr>
+          <w:rFonts w:ascii="Times New Roman"/>
+          <w:sz w:val="24"/>
+          <w:szCs w:val="24"/>
+          <w:lang w:val="en-US"/>
+        </w:rPr>
+        <w:t xml:space="preserve"> </w:t>
+      </w:r>
+      <w:r>
+        <w:rPr>
+          <w:rFonts w:ascii="Times New Roman"/>
+          <w:sz w:val="24"/>
+          <w:szCs w:val="24"/>
+          <w:lang w:val="en-US"/>
+        </w:rPr>
+        <w:t xml:space="preserve">We hence need to transform it into numerical data to be able to use it for modelisations and predictions. </w:t>
+      </w:r>
+      <w:r>
+        <w:rPr>
+          <w:rFonts w:ascii="Times New Roman"/>
+          <w:sz w:val="24"/>
+          <w:szCs w:val="24"/>
+          <w:lang w:val="en-US"/>
+        </w:rPr>
+        <w:t>The first step is to filter t</w:t>
+      </w:r>
+      <w:r>
+        <w:rPr>
+          <w:rFonts w:ascii="Times New Roman"/>
+          <w:sz w:val="24"/>
+          <w:szCs w:val="24"/>
+          <w:lang w:val="en-US"/>
+        </w:rPr>
+        <w:t>h</w:t>
+      </w:r>
+      <w:r>
+        <w:rPr>
+          <w:rFonts w:ascii="Times New Roman"/>
+          <w:sz w:val="24"/>
+          <w:szCs w:val="24"/>
+          <w:lang w:val="en-US"/>
+        </w:rPr>
+        <w:t>e text</w:t>
+      </w:r>
+      <w:r>
+        <w:rPr>
+          <w:rFonts w:ascii="Times New Roman"/>
+          <w:sz w:val="24"/>
+          <w:szCs w:val="24"/>
+          <w:lang w:val="en-US"/>
+        </w:rPr>
+        <w:t>(s) from all punctuations and elements no</w:t>
+      </w:r>
+      <w:r>
+        <w:rPr>
+          <w:rFonts w:ascii="Times New Roman"/>
+          <w:sz w:val="24"/>
+          <w:szCs w:val="24"/>
+          <w:lang w:val="en-US"/>
+        </w:rPr>
+        <w:t xml:space="preserve">t desired. We first tokenize the text: we transform </w:t>
+      </w:r>
+      <w:r>
+        <w:rPr>
+          <w:rFonts w:ascii="Times New Roman"/>
+          <w:noProof/>
+          <w:sz w:val="24"/>
+          <w:szCs w:val="24"/>
+          <w:lang w:val="en-US"/>
+        </w:rPr>
+        <w:t>the</w:t>
+      </w:r>
+      <w:r>
+        <w:rPr>
+          <w:rFonts w:ascii="Times New Roman"/>
+          <w:sz w:val="24"/>
+          <w:szCs w:val="24"/>
+          <w:lang w:val="en-US"/>
+        </w:rPr>
+        <w:t xml:space="preserve"> whole text into tokens of strings. The tokens are generally words, they can also be smileys. Then, we filter the tokens by deleting the tokens not</w:t>
+      </w:r>
+      <w:r>
+        <w:rPr>
+          <w:rFonts w:ascii="Times New Roman"/>
+          <w:sz w:val="24"/>
+          <w:szCs w:val="24"/>
+          <w:lang w:val="en-US"/>
+        </w:rPr>
+        <w:t xml:space="preserve"> relevant: punctuations, </w:t>
+      </w:r>
+      <w:r>
+        <w:rPr>
+          <w:rFonts w:ascii="Times New Roman"/>
+          <w:sz w:val="24"/>
+          <w:szCs w:val="24"/>
+          <w:lang w:val="en-US"/>
+        </w:rPr>
+        <w:t>prepositions and articles words</w:t>
+      </w:r>
+      <w:r>
+        <w:rPr>
+          <w:rFonts w:ascii="Times New Roman"/>
+          <w:sz w:val="24"/>
+          <w:szCs w:val="24"/>
+          <w:lang w:val="en-US"/>
+        </w:rPr>
+        <w:t xml:space="preserve"> (the, in, on …), numbers</w:t>
+      </w:r>
+      <w:r>
+        <w:rPr>
+          <w:rFonts w:ascii="Times New Roman"/>
+          <w:sz w:val="24"/>
+          <w:szCs w:val="24"/>
+          <w:lang w:val="en-US"/>
+        </w:rPr>
+        <w:t xml:space="preserve"> a</w:t>
+      </w:r>
+      <w:r>
+        <w:rPr>
+          <w:rFonts w:ascii="Times New Roman"/>
+          <w:noProof/>
+          <w:sz w:val="24"/>
+          <w:szCs w:val="24"/>
+          <w:lang w:val="en-US"/>
+        </w:rPr>
+        <w:t>nd</w:t>
+      </w:r>
+      <w:r>
+        <w:rPr>
+          <w:rFonts w:ascii="Times New Roman"/>
+          <w:sz w:val="24"/>
+          <w:szCs w:val="24"/>
+          <w:lang w:val="en-US"/>
+        </w:rPr>
+        <w:t xml:space="preserve"> other kinds of irrelevant words [15].</w:t>
+      </w:r>
+      <w:r>
+        <w:rPr>
+          <w:rFonts w:ascii="Times New Roman"/>
+          <w:sz w:val="24"/>
+          <w:szCs w:val="24"/>
+          <w:lang w:val="en-US"/>
+        </w:rPr>
+        <w:t xml:space="preserve"> Depending on the context, the filter can change,</w:t>
+      </w:r>
+      <w:r>
+        <w:rPr>
+          <w:rFonts w:ascii="Times New Roman"/>
+          <w:sz w:val="24"/>
+          <w:szCs w:val="24"/>
+          <w:lang w:val="en-US"/>
+        </w:rPr>
+        <w:t xml:space="preserve"> for </w:t>
+      </w:r>
+      <w:r>
+        <w:rPr>
+          <w:rFonts w:ascii="Times New Roman"/>
+          <w:noProof/>
+          <w:sz w:val="24"/>
+          <w:szCs w:val="24"/>
+          <w:lang w:val="en-US"/>
+        </w:rPr>
+        <w:t>instance</w:t>
+      </w:r>
+      <w:r>
+        <w:rPr>
+          <w:rFonts w:ascii="Times New Roman"/>
+          <w:noProof/>
+          <w:sz w:val="24"/>
+          <w:szCs w:val="24"/>
+          <w:lang w:val="en-US"/>
+        </w:rPr>
+        <w:t>,</w:t>
+      </w:r>
+      <w:r>
+        <w:rPr>
+          <w:rFonts w:ascii="Times New Roman"/>
+          <w:sz w:val="24"/>
+          <w:szCs w:val="24"/>
+          <w:lang w:val="en-US"/>
+        </w:rPr>
+        <w:t xml:space="preserve"> some might prefer to keep punctuations to identify </w:t>
+      </w:r>
+      <w:r>
+        <w:rPr>
+          <w:rFonts w:ascii="Times New Roman"/>
+          <w:sz w:val="24"/>
+          <w:szCs w:val="24"/>
+          <w:lang w:val="en-US"/>
+        </w:rPr>
+        <w:t>smileys.</w:t>
+      </w:r>
+    </w:p>
+    <w:p>
+      <w:pPr>
+        <w:rPr>
+          <w:rFonts w:ascii="Times New Roman"/>
+          <w:noProof/>
+          <w:sz w:val="24"/>
+          <w:szCs w:val="24"/>
+          <w:lang w:val="en-US"/>
+        </w:rPr>
+      </w:pPr>
+      <w:r>
+        <w:rPr>
+          <w:rFonts w:ascii="Times New Roman"/>
+          <w:sz w:val="24"/>
+          <w:szCs w:val="24"/>
+          <w:lang w:val="en-US"/>
+        </w:rPr>
+        <w:t xml:space="preserve">Then, we have to assign a unique identifier to each word, that is called </w:t>
+      </w:r>
+      <w:r>
+        <w:rPr>
+          <w:rFonts w:ascii="Times New Roman"/>
+          <w:noProof/>
+          <w:sz w:val="24"/>
+          <w:szCs w:val="24"/>
+          <w:lang w:val="en-US"/>
+        </w:rPr>
+        <w:t xml:space="preserve">indexing. However, instead of </w:t>
+      </w:r>
+      <w:r>
+        <w:rPr>
+          <w:rFonts w:ascii="Times New Roman"/>
+          <w:noProof/>
+          <w:sz w:val="24"/>
+          <w:szCs w:val="24"/>
+          <w:lang w:val="en-US"/>
+        </w:rPr>
+        <w:t>doing so for each unique word, we give the same index to words sharing a common meaning. For instance, “consult”, will be what we call the stem for “consultant”, “consultancy”, “consulting”… This process is called stemming.</w:t>
+      </w:r>
+    </w:p>
+    <w:p>
+      <w:pPr>
+        <w:rPr>
+          <w:rFonts w:ascii="Times New Roman"/>
+          <w:sz w:val="24"/>
+          <w:szCs w:val="24"/>
+          <w:lang w:val="en-US"/>
+        </w:rPr>
+      </w:pPr>
+      <w:r>
+        <w:rPr>
+          <w:rFonts w:ascii="Times New Roman"/>
+          <w:noProof/>
+          <w:sz w:val="24"/>
+          <w:szCs w:val="24"/>
+          <w:lang w:val="en-US"/>
+        </w:rPr>
+        <w:t xml:space="preserve">Finally, </w:t>
+      </w:r>
+      <w:r>
+        <w:rPr>
+          <w:rFonts w:ascii="Times New Roman"/>
+          <w:noProof/>
+          <w:sz w:val="24"/>
+          <w:szCs w:val="24"/>
+          <w:lang w:val="en-US"/>
+        </w:rPr>
+        <w:t xml:space="preserve">we calculate the term-document matrix, in which each </w:t>
+      </w:r>
+      <w:r>
+        <w:rPr>
+          <w:rFonts w:ascii="Times New Roman"/>
+          <w:noProof/>
+          <w:sz w:val="24"/>
+          <w:szCs w:val="24"/>
+          <w:lang w:val="en-US"/>
+        </w:rPr>
+        <w:t xml:space="preserve">element </w:t>
+      </w:r>
+      <m:oMath>
+        <m:sSub>
+          <m:sSubPr>
+            <m:ctrlPr>
+              <w:rPr>
+                <w:rFonts w:ascii="Cambria Math" w:hAnsi="Cambria Math"/>
+                <w:i/>
+                <w:noProof/>
+                <w:sz w:val="24"/>
+                <w:szCs w:val="24"/>
+                <w:u w:val="thick" w:color="28B473"/>
+                <w:lang w:val="en-US"/>
+              </w:rPr>
+            </m:ctrlPr>
+          </m:sSubPr>
+          <m:e>
+            <m:r>
+              <w:rPr>
+                <w:rFonts w:ascii="Cambria Math" w:hAnsi="Cambria Math"/>
+                <w:noProof/>
+                <w:sz w:val="24"/>
+                <w:szCs w:val="24"/>
+                <w:u w:val="thick" w:color="28B473"/>
+                <w:lang w:val="en-US"/>
+              </w:rPr>
+              <m:t>a</m:t>
+            </m:r>
+          </m:e>
+          <m:sub>
+            <m:r>
+              <w:rPr>
+                <w:rFonts w:ascii="Cambria Math" w:hAnsi="Cambria Math"/>
+                <w:noProof/>
+                <w:sz w:val="24"/>
+                <w:szCs w:val="24"/>
+                <w:u w:val="thick" w:color="28B473"/>
+                <w:lang w:val="en-US"/>
+              </w:rPr>
+              <m:t>i,j</m:t>
+            </m:r>
+          </m:sub>
+        </m:sSub>
+      </m:oMath>
+      <w:r>
+        <w:rPr>
+          <w:rFonts w:ascii="Times New Roman"/>
+          <w:noProof/>
+          <w:sz w:val="24"/>
+          <w:szCs w:val="24"/>
+          <w:lang w:val="en-US"/>
+        </w:rPr>
+        <w:t xml:space="preserve"> is</w:t>
+      </w:r>
+      <w:r>
+        <w:rPr>
+          <w:rFonts w:ascii="Times New Roman"/>
+          <w:noProof/>
+          <w:sz w:val="24"/>
+          <w:szCs w:val="24"/>
+          <w:lang w:val="en-US"/>
+        </w:rPr>
+        <w:t xml:space="preserve"> the multiplication</w:t>
+      </w:r>
+      <w:r>
+        <w:rPr>
+          <w:rFonts w:ascii="Times New Roman"/>
+          <w:noProof/>
+          <w:sz w:val="24"/>
+          <w:szCs w:val="24"/>
+          <w:lang w:val="en-US"/>
+        </w:rPr>
+        <w:t xml:space="preserve"> of the frequency of the term </w:t>
+      </w:r>
+      <w:r>
+        <w:rPr>
+          <w:rFonts w:ascii="Times New Roman"/>
+          <w:noProof/>
+          <w:sz w:val="24"/>
+          <w:szCs w:val="24"/>
+          <w:lang w:val="en-US"/>
+        </w:rPr>
+        <w:t>i</w:t>
+      </w:r>
+      <w:r>
+        <w:rPr>
+          <w:rFonts w:ascii="Times New Roman"/>
+          <w:noProof/>
+          <w:sz w:val="24"/>
+          <w:szCs w:val="24"/>
+          <w:lang w:val="en-US"/>
+        </w:rPr>
+        <w:t xml:space="preserve"> </w:t>
+      </w:r>
+      <w:r>
+        <w:rPr>
+          <w:rFonts w:ascii="Times New Roman"/>
+          <w:noProof/>
+          <w:sz w:val="24"/>
+          <w:szCs w:val="24"/>
+          <w:lang w:val="en-US"/>
+        </w:rPr>
+        <w:t xml:space="preserve">in the document j with the inverse document frequency. The inverse document frequency of the term i is defined by the formula          </w:t>
+      </w:r>
+      <m:oMath>
+        <m:sSub>
+          <m:sSubPr>
+            <m:ctrlPr>
+              <w:rPr>
+                <w:rFonts w:ascii="Cambria Math" w:hAnsi="Cambria Math"/>
+                <w:i/>
+                <w:noProof/>
+                <w:sz w:val="24"/>
+                <w:szCs w:val="24"/>
+                <w:lang w:val="en-US"/>
+              </w:rPr>
+            </m:ctrlPr>
+          </m:sSubPr>
+          <m:e>
+            <m:r>
+              <w:rPr>
+                <w:rFonts w:ascii="Cambria Math" w:hAnsi="Cambria Math"/>
+                <w:noProof/>
+                <w:sz w:val="24"/>
+                <w:szCs w:val="24"/>
+                <w:lang w:val="en-US"/>
+              </w:rPr>
+              <m:t>idf</m:t>
+            </m:r>
+          </m:e>
+          <m:sub>
+            <m:r>
+              <w:rPr>
+                <w:rFonts w:ascii="Cambria Math" w:hAnsi="Cambria Math"/>
+                <w:noProof/>
+                <w:sz w:val="24"/>
+                <w:szCs w:val="24"/>
+                <w:lang w:val="en-US"/>
+              </w:rPr>
+              <m:t>i</m:t>
+            </m:r>
+          </m:sub>
+        </m:sSub>
+        <m:r>
+          <w:rPr>
+            <w:rFonts w:ascii="Cambria Math" w:hAnsi="Cambria Math"/>
+            <w:noProof/>
+            <w:sz w:val="24"/>
+            <w:szCs w:val="24"/>
+            <w:lang w:val="en-US"/>
+          </w:rPr>
+          <m:t>=log</m:t>
+        </m:r>
+        <m:f>
+          <m:fPr>
+            <m:ctrlPr>
+              <w:rPr>
+                <w:rFonts w:ascii="Cambria Math" w:hAnsi="Cambria Math"/>
+                <w:i/>
+                <w:noProof/>
+                <w:sz w:val="24"/>
+                <w:szCs w:val="24"/>
+                <w:lang w:val="en-US"/>
+              </w:rPr>
+            </m:ctrlPr>
+          </m:fPr>
+          <m:num>
+            <m:r>
+              <w:rPr>
+                <w:rFonts w:ascii="Cambria Math" w:hAnsi="Cambria Math"/>
+                <w:noProof/>
+                <w:sz w:val="24"/>
+                <w:szCs w:val="24"/>
+                <w:lang w:val="en-US"/>
+              </w:rPr>
+              <m:t>N</m:t>
+            </m:r>
+          </m:num>
+          <m:den>
+            <m:sSub>
+              <m:sSubPr>
+                <m:ctrlPr>
+                  <w:rPr>
+                    <w:rFonts w:ascii="Cambria Math" w:hAnsi="Cambria Math"/>
+                    <w:i/>
+                    <w:noProof/>
+                    <w:sz w:val="24"/>
+                    <w:szCs w:val="24"/>
+                    <w:lang w:val="en-US"/>
+                  </w:rPr>
+                </m:ctrlPr>
+              </m:sSubPr>
+              <m:e>
+                <m:r>
+                  <w:rPr>
+                    <w:rFonts w:ascii="Cambria Math" w:hAnsi="Cambria Math"/>
+                    <w:noProof/>
+                    <w:sz w:val="24"/>
+                    <w:szCs w:val="24"/>
+                    <w:lang w:val="en-US"/>
+                  </w:rPr>
+                  <m:t>df</m:t>
+                </m:r>
+              </m:e>
+              <m:sub>
+                <m:r>
+                  <w:rPr>
+                    <w:rFonts w:ascii="Cambria Math" w:hAnsi="Cambria Math"/>
+                    <w:noProof/>
+                    <w:sz w:val="24"/>
+                    <w:szCs w:val="24"/>
+                    <w:lang w:val="en-US"/>
+                  </w:rPr>
+                  <m:t>i</m:t>
+                </m:r>
+              </m:sub>
+            </m:sSub>
+          </m:den>
+        </m:f>
+      </m:oMath>
+      <w:r>
+        <w:rPr>
+          <w:rFonts w:ascii="Times New Roman"/>
+          <w:noProof/>
+          <w:sz w:val="24"/>
+          <w:szCs w:val="24"/>
+          <w:lang w:val="en-US"/>
+        </w:rPr>
+        <w:t xml:space="preserve">  where N is the total number of documents in the corpus </w:t>
+      </w:r>
+      <w:r>
+        <w:rPr>
+          <w:rFonts w:ascii="Times New Roman"/>
+          <w:noProof/>
+          <w:sz w:val="24"/>
+          <w:szCs w:val="24"/>
+          <w:lang w:val="en-US"/>
+        </w:rPr>
+        <w:t xml:space="preserve">and </w:t>
+      </w:r>
+      <m:oMath>
+        <m:sSub>
+          <m:sSubPr>
+            <m:ctrlPr>
+              <w:rPr>
+                <w:rFonts w:ascii="Cambria Math" w:hAnsi="Cambria Math"/>
+                <w:i/>
+                <w:noProof/>
+                <w:sz w:val="24"/>
+                <w:szCs w:val="24"/>
+                <w:lang w:val="en-US"/>
+              </w:rPr>
+            </m:ctrlPr>
+          </m:sSubPr>
+          <m:e>
+            <m:r>
+              <w:rPr>
+                <w:rFonts w:ascii="Cambria Math" w:hAnsi="Cambria Math"/>
+                <w:noProof/>
+                <w:sz w:val="24"/>
+                <w:szCs w:val="24"/>
+                <w:lang w:val="en-US"/>
+              </w:rPr>
+              <m:t>df</m:t>
+            </m:r>
+          </m:e>
+          <m:sub>
+            <m:r>
+              <w:rPr>
+                <w:rFonts w:ascii="Cambria Math" w:hAnsi="Cambria Math"/>
+                <w:noProof/>
+                <w:sz w:val="24"/>
+                <w:szCs w:val="24"/>
+                <w:lang w:val="en-US"/>
+              </w:rPr>
+              <m:t>i</m:t>
+            </m:r>
+          </m:sub>
+        </m:sSub>
+      </m:oMath>
+      <w:r>
+        <w:rPr>
+          <w:rFonts w:ascii="Times New Roman"/>
+          <w:noProof/>
+          <w:sz w:val="24"/>
+          <w:szCs w:val="24"/>
+          <w:lang w:val="en-US"/>
+        </w:rPr>
+        <w:t xml:space="preserve"> is the number of documents in which the term i appears.</w:t>
       </w:r>
     </w:p>
     <w:p>
@@ -1228,29 +2196,101 @@
           <w:lang w:val="en-US"/>
         </w:rPr>
       </w:pPr>
-      <w:bookmarkStart w:id="0" w:name="_GoBack"/>
-      <w:bookmarkEnd w:id="0"/>
-    </w:p>
-    <w:p>
-      <w:pPr>
-        <w:rPr>
-          <w:rFonts w:ascii="Times New Roman"/>
-          <w:color w:val="2F5496" w:themeColor="accent1" w:themeShade="BF"/>
-          <w:sz w:val="24"/>
-          <w:szCs w:val="24"/>
-          <w:lang w:val="en-US"/>
-        </w:rPr>
-      </w:pPr>
-      <w:r>
-        <w:rPr>
-          <w:rFonts w:ascii="Times New Roman"/>
-          <w:color w:val="2F5496" w:themeColor="accent1" w:themeShade="BF"/>
-          <w:sz w:val="24"/>
-          <w:szCs w:val="24"/>
-          <w:lang w:val="en-US"/>
-        </w:rPr>
-        <w:t>Clustering for dimension reduction</w:t>
-      </w:r>
+      <w:r>
+        <w:rPr>
+          <w:rFonts w:ascii="Times New Roman"/>
+          <w:sz w:val="24"/>
+          <w:szCs w:val="24"/>
+          <w:lang w:val="en-US"/>
+        </w:rPr>
+        <w:t>Latent Semantic Analysis is a method used to reduce the dimension of the term-document matrix described just before</w:t>
+      </w:r>
+      <w:r>
+        <w:rPr>
+          <w:rFonts w:ascii="Times New Roman"/>
+          <w:sz w:val="24"/>
+          <w:szCs w:val="24"/>
+          <w:lang w:val="en-US"/>
+        </w:rPr>
+        <w:t>, by reducing the number of terms</w:t>
+      </w:r>
+      <w:r>
+        <w:rPr>
+          <w:rFonts w:ascii="Times New Roman"/>
+          <w:sz w:val="24"/>
+          <w:szCs w:val="24"/>
+          <w:lang w:val="en-US"/>
+        </w:rPr>
+        <w:t xml:space="preserve">. </w:t>
+      </w:r>
+      <w:r>
+        <w:rPr>
+          <w:rFonts w:ascii="Times New Roman"/>
+          <w:sz w:val="24"/>
+          <w:szCs w:val="24"/>
+          <w:lang w:val="en-US"/>
+        </w:rPr>
+        <w:t xml:space="preserve">Using the Singular-value decomposition, it computes components that reflect the patterns of the data [16], and hence ignore the smaller, less important influences. Then, if a word did not appear in a document but yet have an influence because the significance of this word end up close, the LSA will highlight it.  </w:t>
+      </w:r>
+    </w:p>
+    <w:p>
+      <w:pPr>
+        <w:rPr>
+          <w:rFonts w:ascii="Times New Roman"/>
+          <w:color w:val="8EAADB" w:themeColor="accent1" w:themeTint="99"/>
+          <w:sz w:val="26"/>
+          <w:szCs w:val="26"/>
+          <w:lang w:val="en-US"/>
+        </w:rPr>
+      </w:pPr>
+      <w:r>
+        <w:rPr>
+          <w:rFonts w:ascii="Times New Roman"/>
+          <w:color w:val="8EAADB" w:themeColor="accent1" w:themeTint="99"/>
+          <w:sz w:val="26"/>
+          <w:szCs w:val="26"/>
+          <w:lang w:val="en-US"/>
+        </w:rPr>
+        <w:t>K-means clustering</w:t>
+      </w:r>
+    </w:p>
+    <w:p>
+      <w:pPr>
+        <w:rPr>
+          <w:rFonts w:ascii="Times New Roman"/>
+          <w:sz w:val="24"/>
+          <w:szCs w:val="24"/>
+          <w:lang w:val="en-US"/>
+        </w:rPr>
+      </w:pPr>
+      <w:r>
+        <w:rPr>
+          <w:rFonts w:ascii="Times New Roman"/>
+          <w:sz w:val="24"/>
+          <w:szCs w:val="24"/>
+          <w:lang w:val="en-US"/>
+        </w:rPr>
+        <w:t>The objective of the K-means clustering algorithm is divide a dataset of M points and N dimensions into K clusters, and so to find K clusters for the M data points [18]. To do so, the algorithm finds k data points, called centers, by minimizing the mean squared distance from each data point to its closest center [17]. The data points are then cluste</w:t>
+      </w:r>
+      <w:r>
+        <w:rPr>
+          <w:rFonts w:ascii="Times New Roman"/>
+          <w:sz w:val="24"/>
+          <w:szCs w:val="24"/>
+          <w:lang w:val="en-US"/>
+        </w:rPr>
+        <w:t>red around their nearest center.</w:t>
+      </w:r>
+    </w:p>
+    <w:p>
+      <w:pPr>
+        <w:rPr>
+          <w:rFonts w:ascii="Times New Roman"/>
+          <w:sz w:val="24"/>
+          <w:szCs w:val="24"/>
+          <w:lang w:val="en-US"/>
+        </w:rPr>
+      </w:pPr>
     </w:p>
     <w:p>
       <w:pPr>
@@ -1277,20 +2317,67 @@
       <w:pPr>
         <w:rPr>
           <w:rFonts w:ascii="Times New Roman"/>
-          <w:color w:val="2F5496" w:themeColor="accent1" w:themeShade="BF"/>
-          <w:sz w:val="24"/>
-          <w:szCs w:val="24"/>
-          <w:lang w:val="en-US"/>
-        </w:rPr>
-      </w:pPr>
-      <w:r>
-        <w:rPr>
-          <w:rFonts w:ascii="Times New Roman"/>
-          <w:color w:val="2F5496" w:themeColor="accent1" w:themeShade="BF"/>
-          <w:sz w:val="24"/>
-          <w:szCs w:val="24"/>
-          <w:lang w:val="en-US"/>
-        </w:rPr>
+          <w:sz w:val="24"/>
+          <w:szCs w:val="24"/>
+          <w:lang w:val="en-US"/>
+        </w:rPr>
+      </w:pPr>
+      <w:r>
+        <w:rPr>
+          <w:rFonts w:ascii="Times New Roman"/>
+          <w:sz w:val="24"/>
+          <w:szCs w:val="24"/>
+          <w:lang w:val="en-US"/>
+        </w:rPr>
+        <w:t>Regression algorithms allow to predict continuous values like temperature, incomes, GDP…</w:t>
+      </w:r>
+      <w:r>
+        <w:rPr>
+          <w:rFonts w:ascii="Times New Roman"/>
+          <w:sz w:val="24"/>
+          <w:szCs w:val="24"/>
+          <w:lang w:val="en-US"/>
+        </w:rPr>
+        <w:t xml:space="preserve"> using other known features.</w:t>
+      </w:r>
+      <w:r>
+        <w:rPr>
+          <w:rFonts w:ascii="Times New Roman"/>
+          <w:sz w:val="24"/>
+          <w:szCs w:val="24"/>
+          <w:lang w:val="en-US"/>
+        </w:rPr>
+        <w:t xml:space="preserve"> </w:t>
+      </w:r>
+      <w:r>
+        <w:rPr>
+          <w:rFonts w:ascii="Times New Roman"/>
+          <w:sz w:val="24"/>
+          <w:szCs w:val="24"/>
+          <w:lang w:val="en-US"/>
+        </w:rPr>
+        <w:t>Several machine learning algorithms have been conceived to serve this purpose.</w:t>
+      </w:r>
+    </w:p>
+    <w:p>
+      <w:pPr>
+        <w:rPr>
+          <w:rFonts w:ascii="Times New Roman"/>
+          <w:color w:val="8EAADB" w:themeColor="accent1" w:themeTint="99"/>
+          <w:sz w:val="26"/>
+          <w:szCs w:val="26"/>
+          <w:lang w:val="en-US"/>
+        </w:rPr>
+      </w:pPr>
+      <w:r>
+        <w:rPr>
+          <w:rFonts w:ascii="Times New Roman"/>
+          <w:color w:val="8EAADB" w:themeColor="accent1" w:themeTint="99"/>
+          <w:sz w:val="26"/>
+          <w:szCs w:val="26"/>
+          <w:lang w:val="en-US"/>
+        </w:rPr>
+        <w:lastRenderedPageBreak/>
         <w:t>Linear regression</w:t>
       </w:r>
     </w:p>
@@ -1298,22 +2385,420 @@
       <w:pPr>
         <w:rPr>
           <w:rFonts w:ascii="Times New Roman"/>
-          <w:color w:val="2F5496" w:themeColor="accent1" w:themeShade="BF"/>
-          <w:sz w:val="24"/>
-          <w:szCs w:val="24"/>
-          <w:lang w:val="en-US"/>
-        </w:rPr>
-      </w:pPr>
-      <w:r>
-        <w:rPr>
-          <w:rFonts w:ascii="Times New Roman"/>
-          <w:color w:val="2F5496" w:themeColor="accent1" w:themeShade="BF"/>
+          <w:sz w:val="24"/>
+          <w:szCs w:val="24"/>
+          <w:lang w:val="en-US"/>
+        </w:rPr>
+      </w:pPr>
+      <w:r>
+        <w:rPr>
+          <w:rFonts w:ascii="Times New Roman"/>
+          <w:sz w:val="24"/>
+          <w:szCs w:val="24"/>
+          <w:lang w:val="en-US"/>
+        </w:rPr>
+        <w:t xml:space="preserve">The linear regression method consists on trying to find the best linear function of the form </w:t>
+      </w:r>
+    </w:p>
+    <w:p>
+      <w:pPr>
+        <w:rPr>
+          <w:rFonts w:ascii="Times New Roman"/>
+          <w:sz w:val="24"/>
+          <w:szCs w:val="24"/>
+          <w:lang w:val="en-US"/>
+        </w:rPr>
+      </w:pPr>
+      <m:oMath>
+        <m:r>
+          <w:rPr>
+            <w:rFonts w:ascii="Cambria Math" w:hAnsi="Cambria Math"/>
+            <w:sz w:val="24"/>
+            <w:szCs w:val="24"/>
+            <w:lang w:val="en-US"/>
+          </w:rPr>
+          <m:t xml:space="preserve">Y= </m:t>
+        </m:r>
+        <m:sSub>
+          <m:sSubPr>
+            <m:ctrlPr>
+              <w:rPr>
+                <w:rFonts w:ascii="Cambria Math" w:hAnsi="Cambria Math"/>
+                <w:i/>
+                <w:sz w:val="24"/>
+                <w:szCs w:val="24"/>
+                <w:lang w:val="en-US"/>
+              </w:rPr>
+            </m:ctrlPr>
+          </m:sSubPr>
+          <m:e>
+            <m:r>
+              <w:rPr>
+                <w:rFonts w:ascii="Cambria Math" w:hAnsi="Cambria Math"/>
+                <w:sz w:val="24"/>
+                <w:szCs w:val="24"/>
+                <w:lang w:val="en-US"/>
+              </w:rPr>
+              <m:t>β</m:t>
+            </m:r>
+          </m:e>
+          <m:sub>
+            <m:r>
+              <w:rPr>
+                <w:rFonts w:ascii="Cambria Math" w:hAnsi="Cambria Math"/>
+                <w:sz w:val="24"/>
+                <w:szCs w:val="24"/>
+                <w:lang w:val="en-US"/>
+              </w:rPr>
+              <m:t>0</m:t>
+            </m:r>
+          </m:sub>
+        </m:sSub>
+        <m:r>
+          <w:rPr>
+            <w:rFonts w:ascii="Cambria Math" w:hAnsi="Cambria Math"/>
+            <w:sz w:val="24"/>
+            <w:szCs w:val="24"/>
+            <w:lang w:val="en-US"/>
+          </w:rPr>
+          <m:t xml:space="preserve">+ </m:t>
+        </m:r>
+        <m:sSub>
+          <m:sSubPr>
+            <m:ctrlPr>
+              <w:rPr>
+                <w:rFonts w:ascii="Cambria Math" w:hAnsi="Cambria Math"/>
+                <w:i/>
+                <w:sz w:val="24"/>
+                <w:szCs w:val="24"/>
+                <w:lang w:val="en-US"/>
+              </w:rPr>
+            </m:ctrlPr>
+          </m:sSubPr>
+          <m:e>
+            <m:r>
+              <w:rPr>
+                <w:rFonts w:ascii="Cambria Math" w:hAnsi="Cambria Math"/>
+                <w:sz w:val="24"/>
+                <w:szCs w:val="24"/>
+                <w:lang w:val="en-US"/>
+              </w:rPr>
+              <m:t>β</m:t>
+            </m:r>
+          </m:e>
+          <m:sub>
+            <m:r>
+              <w:rPr>
+                <w:rFonts w:ascii="Cambria Math" w:hAnsi="Cambria Math"/>
+                <w:sz w:val="24"/>
+                <w:szCs w:val="24"/>
+                <w:lang w:val="en-US"/>
+              </w:rPr>
+              <m:t>1</m:t>
+            </m:r>
+          </m:sub>
+        </m:sSub>
+        <m:r>
+          <w:rPr>
+            <w:rFonts w:ascii="Cambria Math" w:hAnsi="Cambria Math"/>
+            <w:sz w:val="24"/>
+            <w:szCs w:val="24"/>
+            <w:lang w:val="en-US"/>
+          </w:rPr>
+          <m:t xml:space="preserve">* </m:t>
+        </m:r>
+        <m:sSub>
+          <m:sSubPr>
+            <m:ctrlPr>
+              <w:rPr>
+                <w:rFonts w:ascii="Cambria Math" w:hAnsi="Cambria Math"/>
+                <w:i/>
+                <w:sz w:val="24"/>
+                <w:szCs w:val="24"/>
+                <w:lang w:val="en-US"/>
+              </w:rPr>
+            </m:ctrlPr>
+          </m:sSubPr>
+          <m:e>
+            <m:r>
+              <w:rPr>
+                <w:rFonts w:ascii="Cambria Math" w:hAnsi="Cambria Math"/>
+                <w:sz w:val="24"/>
+                <w:szCs w:val="24"/>
+                <w:lang w:val="en-US"/>
+              </w:rPr>
+              <m:t>X</m:t>
+            </m:r>
+          </m:e>
+          <m:sub>
+            <m:r>
+              <w:rPr>
+                <w:rFonts w:ascii="Cambria Math" w:hAnsi="Cambria Math"/>
+                <w:sz w:val="24"/>
+                <w:szCs w:val="24"/>
+                <w:lang w:val="en-US"/>
+              </w:rPr>
+              <m:t>1</m:t>
+            </m:r>
+          </m:sub>
+        </m:sSub>
+        <m:r>
+          <w:rPr>
+            <w:rFonts w:ascii="Cambria Math" w:hAnsi="Cambria Math"/>
+            <w:sz w:val="24"/>
+            <w:szCs w:val="24"/>
+            <w:lang w:val="en-US"/>
+          </w:rPr>
+          <m:t xml:space="preserve">+ </m:t>
+        </m:r>
+        <m:sSub>
+          <m:sSubPr>
+            <m:ctrlPr>
+              <w:rPr>
+                <w:rFonts w:ascii="Cambria Math" w:hAnsi="Cambria Math"/>
+                <w:i/>
+                <w:sz w:val="24"/>
+                <w:szCs w:val="24"/>
+                <w:lang w:val="en-US"/>
+              </w:rPr>
+            </m:ctrlPr>
+          </m:sSubPr>
+          <m:e>
+            <m:r>
+              <w:rPr>
+                <w:rFonts w:ascii="Cambria Math" w:hAnsi="Cambria Math"/>
+                <w:sz w:val="24"/>
+                <w:szCs w:val="24"/>
+                <w:lang w:val="en-US"/>
+              </w:rPr>
+              <m:t>β</m:t>
+            </m:r>
+          </m:e>
+          <m:sub>
+            <m:r>
+              <w:rPr>
+                <w:rFonts w:ascii="Cambria Math" w:hAnsi="Cambria Math"/>
+                <w:sz w:val="24"/>
+                <w:szCs w:val="24"/>
+                <w:lang w:val="en-US"/>
+              </w:rPr>
+              <m:t>2</m:t>
+            </m:r>
+          </m:sub>
+        </m:sSub>
+        <m:r>
+          <w:rPr>
+            <w:rFonts w:ascii="Cambria Math" w:hAnsi="Cambria Math"/>
+            <w:sz w:val="24"/>
+            <w:szCs w:val="24"/>
+            <w:lang w:val="en-US"/>
+          </w:rPr>
+          <m:t>*</m:t>
+        </m:r>
+        <m:sSub>
+          <m:sSubPr>
+            <m:ctrlPr>
+              <w:rPr>
+                <w:rFonts w:ascii="Cambria Math" w:hAnsi="Cambria Math"/>
+                <w:i/>
+                <w:sz w:val="24"/>
+                <w:szCs w:val="24"/>
+                <w:lang w:val="en-US"/>
+              </w:rPr>
+            </m:ctrlPr>
+          </m:sSubPr>
+          <m:e>
+            <m:r>
+              <w:rPr>
+                <w:rFonts w:ascii="Cambria Math" w:hAnsi="Cambria Math"/>
+                <w:sz w:val="24"/>
+                <w:szCs w:val="24"/>
+                <w:lang w:val="en-US"/>
+              </w:rPr>
+              <m:t>X</m:t>
+            </m:r>
+          </m:e>
+          <m:sub>
+            <m:r>
+              <w:rPr>
+                <w:rFonts w:ascii="Cambria Math" w:hAnsi="Cambria Math"/>
+                <w:sz w:val="24"/>
+                <w:szCs w:val="24"/>
+                <w:lang w:val="en-US"/>
+              </w:rPr>
+              <m:t>2</m:t>
+            </m:r>
+          </m:sub>
+        </m:sSub>
+        <m:r>
+          <w:rPr>
+            <w:rFonts w:ascii="Cambria Math" w:hAnsi="Cambria Math"/>
+            <w:sz w:val="24"/>
+            <w:szCs w:val="24"/>
+            <w:lang w:val="en-US"/>
+          </w:rPr>
+          <m:t>+…</m:t>
+        </m:r>
+      </m:oMath>
+      <w:r>
+        <w:rPr>
+          <w:rFonts w:ascii="Times New Roman"/>
+          <w:sz w:val="24"/>
+          <w:szCs w:val="24"/>
+          <w:lang w:val="en-US"/>
+        </w:rPr>
+        <w:t xml:space="preserve">  that allows to predict the Y using the independent variables </w:t>
+      </w:r>
+      <m:oMath>
+        <m:sSub>
+          <m:sSubPr>
+            <m:ctrlPr>
+              <w:rPr>
+                <w:rFonts w:ascii="Cambria Math" w:hAnsi="Cambria Math"/>
+                <w:i/>
+                <w:sz w:val="24"/>
+                <w:szCs w:val="24"/>
+                <w:lang w:val="en-US"/>
+              </w:rPr>
+            </m:ctrlPr>
+          </m:sSubPr>
+          <m:e>
+            <m:r>
+              <w:rPr>
+                <w:rFonts w:ascii="Cambria Math" w:hAnsi="Cambria Math"/>
+                <w:sz w:val="24"/>
+                <w:szCs w:val="24"/>
+                <w:lang w:val="en-US"/>
+              </w:rPr>
+              <m:t>(X</m:t>
+            </m:r>
+          </m:e>
+          <m:sub>
+            <m:r>
+              <w:rPr>
+                <w:rFonts w:ascii="Cambria Math" w:hAnsi="Cambria Math"/>
+                <w:sz w:val="24"/>
+                <w:szCs w:val="24"/>
+                <w:lang w:val="en-US"/>
+              </w:rPr>
+              <m:t>1</m:t>
+            </m:r>
+          </m:sub>
+        </m:sSub>
+        <m:r>
+          <w:rPr>
+            <w:rFonts w:ascii="Cambria Math" w:hAnsi="Cambria Math"/>
+            <w:sz w:val="24"/>
+            <w:szCs w:val="24"/>
+            <w:lang w:val="en-US"/>
+          </w:rPr>
+          <m:t xml:space="preserve">, </m:t>
+        </m:r>
+        <m:sSub>
+          <m:sSubPr>
+            <m:ctrlPr>
+              <w:rPr>
+                <w:rFonts w:ascii="Cambria Math" w:hAnsi="Cambria Math"/>
+                <w:i/>
+                <w:sz w:val="24"/>
+                <w:szCs w:val="24"/>
+                <w:lang w:val="en-US"/>
+              </w:rPr>
+            </m:ctrlPr>
+          </m:sSubPr>
+          <m:e>
+            <m:r>
+              <w:rPr>
+                <w:rFonts w:ascii="Cambria Math" w:hAnsi="Cambria Math"/>
+                <w:sz w:val="24"/>
+                <w:szCs w:val="24"/>
+                <w:lang w:val="en-US"/>
+              </w:rPr>
+              <m:t>X</m:t>
+            </m:r>
+          </m:e>
+          <m:sub>
+            <m:r>
+              <w:rPr>
+                <w:rFonts w:ascii="Cambria Math" w:hAnsi="Cambria Math"/>
+                <w:sz w:val="24"/>
+                <w:szCs w:val="24"/>
+                <w:lang w:val="en-US"/>
+              </w:rPr>
+              <m:t>2</m:t>
+            </m:r>
+          </m:sub>
+        </m:sSub>
+        <m:r>
+          <w:rPr>
+            <w:rFonts w:ascii="Cambria Math" w:hAnsi="Cambria Math"/>
+            <w:sz w:val="24"/>
+            <w:szCs w:val="24"/>
+            <w:lang w:val="en-US"/>
+          </w:rPr>
+          <m:t>…</m:t>
+        </m:r>
+      </m:oMath>
+      <w:r>
+        <w:rPr>
+          <w:rFonts w:ascii="Times New Roman"/>
+          <w:sz w:val="24"/>
+          <w:szCs w:val="24"/>
+          <w:lang w:val="en-US"/>
+        </w:rPr>
+        <w:t>) [19]. The best function is the one that minimizes the error between the predict values and the actual values.</w:t>
+      </w:r>
+      <w:r>
+        <w:rPr>
+          <w:rFonts w:ascii="Times New Roman"/>
+          <w:sz w:val="24"/>
+          <w:szCs w:val="24"/>
+          <w:lang w:val="en-US"/>
+        </w:rPr>
+        <w:t xml:space="preserve"> This method is very efficient if we have a linear relation between the independent features and the predictable variable.</w:t>
+      </w:r>
+    </w:p>
+    <w:p>
+      <w:pPr>
+        <w:rPr>
+          <w:rFonts w:ascii="Times New Roman"/>
+          <w:color w:val="8EAADB" w:themeColor="accent1" w:themeTint="99"/>
+          <w:sz w:val="24"/>
+          <w:szCs w:val="24"/>
+          <w:lang w:val="en-US"/>
+        </w:rPr>
+      </w:pPr>
+      <w:r>
+        <w:rPr>
+          <w:rFonts w:ascii="Times New Roman"/>
+          <w:color w:val="8EAADB" w:themeColor="accent1" w:themeTint="99"/>
           <w:sz w:val="24"/>
           <w:szCs w:val="24"/>
           <w:lang w:val="en-US"/>
         </w:rPr>
         <w:t>Random Forest</w:t>
       </w:r>
+      <w:r>
+        <w:rPr>
+          <w:rFonts w:ascii="Times New Roman"/>
+          <w:color w:val="8EAADB" w:themeColor="accent1" w:themeTint="99"/>
+          <w:sz w:val="24"/>
+          <w:szCs w:val="24"/>
+          <w:lang w:val="en-US"/>
+        </w:rPr>
+        <w:t xml:space="preserve"> algorithm</w:t>
+      </w:r>
+    </w:p>
+    <w:p>
+      <w:pPr>
+        <w:rPr>
+          <w:rFonts w:ascii="Times New Roman"/>
+          <w:color w:val="8EAADB" w:themeColor="accent1" w:themeTint="99"/>
+          <w:sz w:val="24"/>
+          <w:szCs w:val="24"/>
+          <w:lang w:val="en-US"/>
+        </w:rPr>
+      </w:pPr>
     </w:p>
     <w:p>
       <w:pPr>
@@ -1470,28 +2955,29 @@
           <w:szCs w:val="28"/>
           <w:lang w:val="en-US"/>
         </w:rPr>
-        <w:t>Evaluation and comparisons</w:t>
-      </w:r>
-    </w:p>
-    <w:p>
-      <w:pPr>
-        <w:rPr>
-          <w:rFonts w:ascii="Times New Roman"/>
+        <w:t xml:space="preserve">Evaluation and </w:t>
+      </w:r>
+      <w:r>
+        <w:rPr>
+          <w:rFonts w:ascii="Times New Roman"/>
+          <w:noProof/>
           <w:color w:val="1F3864" w:themeColor="accent1" w:themeShade="80"/>
           <w:sz w:val="28"/>
           <w:szCs w:val="28"/>
           <w:lang w:val="en-US"/>
         </w:rPr>
-      </w:pPr>
-      <w:r>
-        <w:rPr>
-          <w:rFonts w:ascii="Times New Roman"/>
+        <w:t>C</w:t>
+      </w:r>
+      <w:r>
+        <w:rPr>
+          <w:rFonts w:ascii="Times New Roman"/>
+          <w:noProof/>
           <w:color w:val="1F3864" w:themeColor="accent1" w:themeShade="80"/>
           <w:sz w:val="28"/>
           <w:szCs w:val="28"/>
           <w:lang w:val="en-US"/>
         </w:rPr>
-        <w:t>Analysis of Social Media Data</w:t>
+        <w:t>omparisons</w:t>
       </w:r>
     </w:p>
     <w:p>
@@ -1512,6 +2998,27 @@
           <w:szCs w:val="28"/>
           <w:lang w:val="en-US"/>
         </w:rPr>
+        <w:t>Analysis of Social Media Data</w:t>
+      </w:r>
+    </w:p>
+    <w:p>
+      <w:pPr>
+        <w:rPr>
+          <w:rFonts w:ascii="Times New Roman"/>
+          <w:color w:val="1F3864" w:themeColor="accent1" w:themeShade="80"/>
+          <w:sz w:val="28"/>
+          <w:szCs w:val="28"/>
+          <w:lang w:val="en-US"/>
+        </w:rPr>
+      </w:pPr>
+      <w:r>
+        <w:rPr>
+          <w:rFonts w:ascii="Times New Roman"/>
+          <w:color w:val="1F3864" w:themeColor="accent1" w:themeShade="80"/>
+          <w:sz w:val="28"/>
+          <w:szCs w:val="28"/>
+          <w:lang w:val="en-US"/>
+        </w:rPr>
         <w:t>Linking Social Media Data with dataset</w:t>
       </w:r>
     </w:p>
@@ -1573,25 +3080,14 @@
         </w:rPr>
         <w:t xml:space="preserve"> </w:t>
       </w:r>
-      <w:proofErr w:type="spellStart"/>
-      <w:r>
-        <w:rPr>
-          <w:rFonts w:ascii="Times New Roman"/>
-          <w:sz w:val="24"/>
-          <w:szCs w:val="24"/>
-          <w:lang w:val="en-US"/>
-        </w:rPr>
-        <w:t>Kavinilavurajan</w:t>
-      </w:r>
-      <w:proofErr w:type="spellEnd"/>
-      <w:r>
-        <w:rPr>
-          <w:rFonts w:ascii="Times New Roman"/>
-          <w:sz w:val="24"/>
-          <w:szCs w:val="24"/>
-          <w:lang w:val="en-US"/>
-        </w:rPr>
-        <w:t xml:space="preserve">, “Salary Prediction using Big Data”, </w:t>
+      <w:r>
+        <w:rPr>
+          <w:rFonts w:ascii="Times New Roman"/>
+          <w:sz w:val="24"/>
+          <w:szCs w:val="24"/>
+          <w:lang w:val="en-US"/>
+        </w:rPr>
+        <w:t xml:space="preserve">Kavinilavurajan, “Salary Prediction using Big Data”, </w:t>
       </w:r>
       <w:r>
         <w:rPr>
@@ -1601,7 +3097,28 @@
           <w:szCs w:val="24"/>
           <w:lang w:val="en-US"/>
         </w:rPr>
-        <w:t>International Journal for Scientific Research &amp; Development</w:t>
+        <w:t xml:space="preserve">International Journal </w:t>
+      </w:r>
+      <w:r>
+        <w:rPr>
+          <w:rFonts w:ascii="Times New Roman"/>
+          <w:i/>
+          <w:noProof/>
+          <w:sz w:val="24"/>
+          <w:szCs w:val="24"/>
+          <w:lang w:val="en-US"/>
+        </w:rPr>
+        <w:t>for</w:t>
+      </w:r>
+      <w:r>
+        <w:rPr>
+          <w:rFonts w:ascii="Times New Roman"/>
+          <w:i/>
+          <w:sz w:val="24"/>
+          <w:szCs w:val="24"/>
+          <w:lang w:val="en-US"/>
+        </w:rPr>
+        <w:t xml:space="preserve"> Scientific Research &amp; Development</w:t>
       </w:r>
       <w:r>
         <w:rPr>
@@ -1629,47 +3146,7 @@
           <w:szCs w:val="24"/>
           <w:lang w:val="en-US"/>
         </w:rPr>
-        <w:t xml:space="preserve">[2] P. </w:t>
-      </w:r>
-      <w:proofErr w:type="spellStart"/>
-      <w:r>
-        <w:rPr>
-          <w:rFonts w:ascii="Times New Roman"/>
-          <w:sz w:val="24"/>
-          <w:szCs w:val="24"/>
-          <w:lang w:val="en-US"/>
-        </w:rPr>
-        <w:t>Khongchai</w:t>
-      </w:r>
-      <w:proofErr w:type="spellEnd"/>
-      <w:r>
-        <w:rPr>
-          <w:rFonts w:ascii="Times New Roman"/>
-          <w:sz w:val="24"/>
-          <w:szCs w:val="24"/>
-          <w:lang w:val="en-US"/>
-        </w:rPr>
-        <w:t xml:space="preserve"> and P. </w:t>
-      </w:r>
-      <w:proofErr w:type="spellStart"/>
-      <w:r>
-        <w:rPr>
-          <w:rFonts w:ascii="Times New Roman"/>
-          <w:sz w:val="24"/>
-          <w:szCs w:val="24"/>
-          <w:lang w:val="en-US"/>
-        </w:rPr>
-        <w:t>Songmuang</w:t>
-      </w:r>
-      <w:proofErr w:type="spellEnd"/>
-      <w:r>
-        <w:rPr>
-          <w:rFonts w:ascii="Times New Roman"/>
-          <w:sz w:val="24"/>
-          <w:szCs w:val="24"/>
-          <w:lang w:val="en-US"/>
-        </w:rPr>
-        <w:t>, “</w:t>
+        <w:t>[2] P. Khongchai and P. Songmuang, “</w:t>
       </w:r>
       <w:r>
         <w:rPr>
@@ -1898,27 +3375,7 @@
           <w:szCs w:val="24"/>
           <w:lang w:val="en-US"/>
         </w:rPr>
-        <w:t xml:space="preserve">[5] </w:t>
-      </w:r>
-      <w:proofErr w:type="spellStart"/>
-      <w:r>
-        <w:rPr>
-          <w:rFonts w:ascii="Times New Roman"/>
-          <w:sz w:val="24"/>
-          <w:szCs w:val="24"/>
-          <w:lang w:val="en-US"/>
-        </w:rPr>
-        <w:t>Kaggle</w:t>
-      </w:r>
-      <w:proofErr w:type="spellEnd"/>
-      <w:r>
-        <w:rPr>
-          <w:rFonts w:ascii="Times New Roman"/>
-          <w:sz w:val="24"/>
-          <w:szCs w:val="24"/>
-          <w:lang w:val="en-US"/>
-        </w:rPr>
-        <w:t xml:space="preserve">, </w:t>
+        <w:t xml:space="preserve">[5] Kaggle, </w:t>
       </w:r>
       <w:hyperlink r:id="rId8" w:history="1">
         <w:r>
@@ -1958,84 +3415,35 @@
           <w:szCs w:val="24"/>
           <w:lang w:val="en-US"/>
         </w:rPr>
+        <w:t>[6] P. Khongchai and P. Songmuang, “</w:t>
+      </w:r>
+      <w:r>
+        <w:rPr>
+          <w:rFonts w:ascii="Times New Roman"/>
+          <w:sz w:val="24"/>
+          <w:szCs w:val="24"/>
+          <w:lang w:val="en-US"/>
+        </w:rPr>
+        <w:t>Random Forest for Salary Prediction System to</w:t>
+      </w:r>
+    </w:p>
+    <w:p>
+      <w:pPr>
+        <w:rPr>
+          <w:rFonts w:ascii="Times New Roman"/>
+          <w:sz w:val="24"/>
+          <w:szCs w:val="24"/>
+          <w:lang w:val="en-US"/>
+        </w:rPr>
+      </w:pPr>
+      <w:r>
+        <w:rPr>
+          <w:rFonts w:ascii="Times New Roman"/>
+          <w:sz w:val="24"/>
+          <w:szCs w:val="24"/>
+          <w:lang w:val="en-US"/>
+        </w:rPr>
         <w:lastRenderedPageBreak/>
-        <w:t xml:space="preserve">[6] </w:t>
-      </w:r>
-      <w:r>
-        <w:rPr>
-          <w:rFonts w:ascii="Times New Roman"/>
-          <w:sz w:val="24"/>
-          <w:szCs w:val="24"/>
-          <w:lang w:val="en-US"/>
-        </w:rPr>
-        <w:t xml:space="preserve">P. </w:t>
-      </w:r>
-      <w:proofErr w:type="spellStart"/>
-      <w:r>
-        <w:rPr>
-          <w:rFonts w:ascii="Times New Roman"/>
-          <w:sz w:val="24"/>
-          <w:szCs w:val="24"/>
-          <w:lang w:val="en-US"/>
-        </w:rPr>
-        <w:t>Khongchai</w:t>
-      </w:r>
-      <w:proofErr w:type="spellEnd"/>
-      <w:r>
-        <w:rPr>
-          <w:rFonts w:ascii="Times New Roman"/>
-          <w:sz w:val="24"/>
-          <w:szCs w:val="24"/>
-          <w:lang w:val="en-US"/>
-        </w:rPr>
-        <w:t xml:space="preserve"> and P. </w:t>
-      </w:r>
-      <w:proofErr w:type="spellStart"/>
-      <w:r>
-        <w:rPr>
-          <w:rFonts w:ascii="Times New Roman"/>
-          <w:sz w:val="24"/>
-          <w:szCs w:val="24"/>
-          <w:lang w:val="en-US"/>
-        </w:rPr>
-        <w:t>Songmuang</w:t>
-      </w:r>
-      <w:proofErr w:type="spellEnd"/>
-      <w:r>
-        <w:rPr>
-          <w:rFonts w:ascii="Times New Roman"/>
-          <w:sz w:val="24"/>
-          <w:szCs w:val="24"/>
-          <w:lang w:val="en-US"/>
-        </w:rPr>
-        <w:t>, “</w:t>
-      </w:r>
-      <w:r>
-        <w:rPr>
-          <w:rFonts w:ascii="Times New Roman"/>
-          <w:sz w:val="24"/>
-          <w:szCs w:val="24"/>
-          <w:lang w:val="en-US"/>
-        </w:rPr>
-        <w:t>Random Forest for Salary Prediction System to</w:t>
-      </w:r>
-    </w:p>
-    <w:p>
-      <w:pPr>
-        <w:rPr>
-          <w:rFonts w:ascii="Times New Roman"/>
-          <w:sz w:val="24"/>
-          <w:szCs w:val="24"/>
-          <w:lang w:val="en-US"/>
-        </w:rPr>
-      </w:pPr>
-      <w:r>
-        <w:rPr>
-          <w:rFonts w:ascii="Times New Roman"/>
-          <w:sz w:val="24"/>
-          <w:szCs w:val="24"/>
-          <w:lang w:val="en-US"/>
-        </w:rPr>
         <w:t>Improve Students’ Motivation</w:t>
       </w:r>
       <w:r>
@@ -2095,47 +3503,24 @@
         </w:rPr>
         <w:t xml:space="preserve">[7] H. </w:t>
       </w:r>
-      <w:proofErr w:type="spellStart"/>
-      <w:proofErr w:type="gramStart"/>
-      <w:r>
-        <w:rPr>
-          <w:rFonts w:ascii="Times New Roman"/>
-          <w:sz w:val="24"/>
-          <w:szCs w:val="24"/>
-          <w:lang w:val="en-US"/>
-        </w:rPr>
-        <w:t>Liu,Y</w:t>
-      </w:r>
-      <w:proofErr w:type="spellEnd"/>
-      <w:proofErr w:type="gramEnd"/>
-      <w:r>
-        <w:rPr>
-          <w:rFonts w:ascii="Times New Roman"/>
-          <w:sz w:val="24"/>
-          <w:szCs w:val="24"/>
-          <w:lang w:val="en-US"/>
-        </w:rPr>
-        <w:t xml:space="preserve">-L. </w:t>
-      </w:r>
-      <w:proofErr w:type="spellStart"/>
-      <w:r>
-        <w:rPr>
-          <w:rFonts w:ascii="Times New Roman"/>
-          <w:sz w:val="24"/>
-          <w:szCs w:val="24"/>
-          <w:lang w:val="en-US"/>
-        </w:rPr>
-        <w:t>Kuo</w:t>
-      </w:r>
-      <w:proofErr w:type="spellEnd"/>
-      <w:r>
-        <w:rPr>
-          <w:rFonts w:ascii="Times New Roman"/>
-          <w:sz w:val="24"/>
-          <w:szCs w:val="24"/>
-          <w:lang w:val="en-US"/>
-        </w:rPr>
-        <w:t>, Y. He and J. Liu, Yi</w:t>
+      <w:r>
+        <w:rPr>
+          <w:rFonts w:ascii="Times New Roman"/>
+          <w:noProof/>
+          <w:sz w:val="24"/>
+          <w:szCs w:val="24"/>
+          <w:lang w:val="en-US"/>
+        </w:rPr>
+        <w:t>Liu,Y-L.</w:t>
+      </w:r>
+      <w:r>
+        <w:rPr>
+          <w:rFonts w:ascii="Times New Roman"/>
+          <w:sz w:val="24"/>
+          <w:szCs w:val="24"/>
+          <w:lang w:val="en-US"/>
+        </w:rPr>
+        <w:t xml:space="preserve"> Kuo, Y. He and J. Liu, Yi</w:t>
       </w:r>
       <w:r>
         <w:rPr>
@@ -2171,86 +3556,26 @@
           <w:szCs w:val="24"/>
           <w:lang w:val="en-US"/>
         </w:rPr>
-        <w:t xml:space="preserve">ion Model </w:t>
-      </w:r>
-      <w:proofErr w:type="gramStart"/>
-      <w:r>
-        <w:rPr>
-          <w:rFonts w:ascii="Times New Roman"/>
-          <w:sz w:val="24"/>
-          <w:szCs w:val="24"/>
-          <w:lang w:val="en-US"/>
-        </w:rPr>
-        <w:t>For</w:t>
-      </w:r>
-      <w:proofErr w:type="gramEnd"/>
-      <w:r>
-        <w:rPr>
-          <w:rFonts w:ascii="Times New Roman"/>
-          <w:sz w:val="24"/>
-          <w:szCs w:val="24"/>
-          <w:lang w:val="en-US"/>
-        </w:rPr>
-        <w:t xml:space="preserve"> Predicting Income”, 2006</w:t>
-      </w:r>
-    </w:p>
-    <w:p>
-      <w:pPr>
-        <w:rPr>
-          <w:rFonts w:ascii="Times New Roman"/>
-          <w:sz w:val="24"/>
-          <w:szCs w:val="24"/>
-          <w:lang w:val="en-US"/>
-        </w:rPr>
-      </w:pPr>
-      <w:r>
-        <w:rPr>
-          <w:rFonts w:ascii="Times New Roman"/>
-          <w:sz w:val="24"/>
-          <w:szCs w:val="24"/>
-          <w:lang w:val="en-US"/>
-        </w:rPr>
-        <w:t xml:space="preserve">[8] A. </w:t>
-      </w:r>
-      <w:proofErr w:type="spellStart"/>
-      <w:r>
-        <w:rPr>
-          <w:rFonts w:ascii="Times New Roman"/>
-          <w:sz w:val="24"/>
-          <w:szCs w:val="24"/>
-          <w:lang w:val="en-US"/>
-        </w:rPr>
-        <w:t>Kibekbaev</w:t>
-      </w:r>
-      <w:proofErr w:type="spellEnd"/>
-      <w:r>
-        <w:rPr>
-          <w:rFonts w:ascii="Times New Roman"/>
-          <w:sz w:val="24"/>
-          <w:szCs w:val="24"/>
-          <w:lang w:val="en-US"/>
-        </w:rPr>
-        <w:t xml:space="preserve"> and E. </w:t>
-      </w:r>
-      <w:proofErr w:type="spellStart"/>
-      <w:r>
-        <w:rPr>
-          <w:rFonts w:ascii="Times New Roman"/>
-          <w:sz w:val="24"/>
-          <w:szCs w:val="24"/>
-          <w:lang w:val="en-US"/>
-        </w:rPr>
-        <w:t>Duman</w:t>
-      </w:r>
-      <w:proofErr w:type="spellEnd"/>
-      <w:r>
-        <w:rPr>
-          <w:rFonts w:ascii="Times New Roman"/>
-          <w:sz w:val="24"/>
-          <w:szCs w:val="24"/>
-          <w:lang w:val="en-US"/>
-        </w:rPr>
-        <w:t xml:space="preserve">, “Benchmark regression algorithms for income prediction modeling”, </w:t>
+        <w:t>ion Model For Predicting Income”, 2006</w:t>
+      </w:r>
+    </w:p>
+    <w:p>
+      <w:pPr>
+        <w:rPr>
+          <w:rFonts w:ascii="Times New Roman"/>
+          <w:sz w:val="24"/>
+          <w:szCs w:val="24"/>
+          <w:lang w:val="en-US"/>
+        </w:rPr>
+      </w:pPr>
+      <w:r>
+        <w:rPr>
+          <w:rFonts w:ascii="Times New Roman"/>
+          <w:sz w:val="24"/>
+          <w:szCs w:val="24"/>
+          <w:lang w:val="en-US"/>
+        </w:rPr>
+        <w:t xml:space="preserve">[8] A. Kibekbaev and E. Duman, “Benchmark regression algorithms for income prediction modeling”, </w:t>
       </w:r>
       <w:r>
         <w:rPr>
@@ -2308,114 +3633,23 @@
         </w:rPr>
         <w:t xml:space="preserve"> </w:t>
       </w:r>
-      <w:proofErr w:type="spellStart"/>
-      <w:r>
-        <w:rPr>
-          <w:rFonts w:ascii="Times New Roman"/>
-          <w:sz w:val="24"/>
-          <w:szCs w:val="24"/>
-          <w:lang w:val="en-US"/>
-        </w:rPr>
-        <w:t>Gayo-Avello</w:t>
-      </w:r>
-      <w:proofErr w:type="spellEnd"/>
-      <w:r>
-        <w:rPr>
-          <w:rFonts w:ascii="Times New Roman"/>
-          <w:sz w:val="24"/>
-          <w:szCs w:val="24"/>
-          <w:lang w:val="en-US"/>
-        </w:rPr>
-        <w:t xml:space="preserve">, P. T. Metaxas, E. </w:t>
-      </w:r>
-      <w:proofErr w:type="spellStart"/>
-      <w:r>
-        <w:rPr>
-          <w:rFonts w:ascii="Times New Roman"/>
-          <w:sz w:val="24"/>
-          <w:szCs w:val="24"/>
-          <w:lang w:val="en-US"/>
-        </w:rPr>
-        <w:t>Mustafaraj</w:t>
-      </w:r>
-      <w:proofErr w:type="spellEnd"/>
-      <w:r>
-        <w:rPr>
-          <w:rFonts w:ascii="Times New Roman"/>
-          <w:sz w:val="24"/>
-          <w:szCs w:val="24"/>
-          <w:lang w:val="en-US"/>
-        </w:rPr>
-        <w:t xml:space="preserve">, M. </w:t>
-      </w:r>
-      <w:proofErr w:type="spellStart"/>
-      <w:r>
-        <w:rPr>
-          <w:rFonts w:ascii="Times New Roman"/>
-          <w:sz w:val="24"/>
-          <w:szCs w:val="24"/>
-          <w:lang w:val="en-US"/>
-        </w:rPr>
-        <w:t>Strohmaier</w:t>
-      </w:r>
-      <w:proofErr w:type="spellEnd"/>
-      <w:r>
-        <w:rPr>
-          <w:rFonts w:ascii="Times New Roman"/>
-          <w:sz w:val="24"/>
-          <w:szCs w:val="24"/>
-          <w:lang w:val="en-US"/>
-        </w:rPr>
-        <w:t xml:space="preserve">, P. </w:t>
-      </w:r>
-      <w:proofErr w:type="spellStart"/>
-      <w:r>
-        <w:rPr>
-          <w:rFonts w:ascii="Times New Roman"/>
-          <w:sz w:val="24"/>
-          <w:szCs w:val="24"/>
-          <w:lang w:val="en-US"/>
-        </w:rPr>
-        <w:t>Gloor</w:t>
-      </w:r>
-      <w:proofErr w:type="spellEnd"/>
-      <w:r>
-        <w:rPr>
-          <w:rFonts w:ascii="Times New Roman"/>
-          <w:sz w:val="24"/>
-          <w:szCs w:val="24"/>
-          <w:lang w:val="en-US"/>
-        </w:rPr>
-        <w:t xml:space="preserve">, "The power of </w:t>
-      </w:r>
-      <w:r>
-        <w:rPr>
-          <w:rFonts w:ascii="Times New Roman"/>
-          <w:sz w:val="24"/>
-          <w:szCs w:val="24"/>
-          <w:lang w:val="en-US"/>
-        </w:rPr>
-        <w:t xml:space="preserve">prediction with social media", Internet Research, Vol. 23 </w:t>
-      </w:r>
-      <w:proofErr w:type="spellStart"/>
-      <w:r>
-        <w:rPr>
-          <w:rFonts w:ascii="Times New Roman"/>
-          <w:sz w:val="24"/>
-          <w:szCs w:val="24"/>
-          <w:lang w:val="en-US"/>
-        </w:rPr>
-        <w:t>Iss</w:t>
-      </w:r>
-      <w:proofErr w:type="spellEnd"/>
-      <w:r>
-        <w:rPr>
-          <w:rFonts w:ascii="Times New Roman"/>
-          <w:sz w:val="24"/>
-          <w:szCs w:val="24"/>
-          <w:lang w:val="en-US"/>
-        </w:rPr>
-        <w:t>: 5, pp.528- 543. 10.1108/IntR-06-2013-0115</w:t>
+      <w:r>
+        <w:rPr>
+          <w:rFonts w:ascii="Times New Roman"/>
+          <w:sz w:val="24"/>
+          <w:szCs w:val="24"/>
+          <w:lang w:val="en-US"/>
+        </w:rPr>
+        <w:t xml:space="preserve">Gayo-Avello, P. T. Metaxas, E. Mustafaraj, M. Strohmaier, P. Gloor, "The power of </w:t>
+      </w:r>
+      <w:r>
+        <w:rPr>
+          <w:rFonts w:ascii="Times New Roman"/>
+          <w:sz w:val="24"/>
+          <w:szCs w:val="24"/>
+          <w:lang w:val="en-US"/>
+        </w:rPr>
+        <w:t>prediction with social media", Internet Research, Vol. 23 Iss: 5, pp.528- 543. 10.1108/IntR-06-2013-0115</w:t>
       </w:r>
       <w:r>
         <w:rPr>
@@ -2462,27 +3696,7 @@
           <w:szCs w:val="24"/>
           <w:lang w:val="en-US"/>
         </w:rPr>
-        <w:t xml:space="preserve">K. </w:t>
-      </w:r>
-      <w:proofErr w:type="spellStart"/>
-      <w:r>
-        <w:rPr>
-          <w:rFonts w:ascii="Times New Roman"/>
-          <w:sz w:val="24"/>
-          <w:szCs w:val="24"/>
-          <w:lang w:val="en-US"/>
-        </w:rPr>
-        <w:t>Varshney</w:t>
-      </w:r>
-      <w:proofErr w:type="spellEnd"/>
-      <w:r>
-        <w:rPr>
-          <w:rFonts w:ascii="Times New Roman"/>
-          <w:sz w:val="24"/>
-          <w:szCs w:val="24"/>
-          <w:lang w:val="en-US"/>
-        </w:rPr>
-        <w:t xml:space="preserve"> and</w:t>
+        <w:t>K. Varshney and</w:t>
       </w:r>
       <w:r>
         <w:rPr>
@@ -2500,19 +3714,8 @@
           <w:szCs w:val="24"/>
           <w:lang w:val="en-US"/>
         </w:rPr>
-        <w:t xml:space="preserve"> </w:t>
-      </w:r>
-      <w:proofErr w:type="spellStart"/>
-      <w:r>
-        <w:rPr>
-          <w:rFonts w:ascii="Times New Roman"/>
-          <w:sz w:val="24"/>
-          <w:szCs w:val="24"/>
-          <w:lang w:val="en-US"/>
-        </w:rPr>
-        <w:t>Damarla</w:t>
-      </w:r>
-      <w:proofErr w:type="spellEnd"/>
+        <w:t xml:space="preserve"> Damarla</w:t>
+      </w:r>
       <w:r>
         <w:rPr>
           <w:rFonts w:ascii="Times New Roman"/>
@@ -2647,22 +3850,8 @@
             <w:u w:val="none"/>
             <w:lang w:val="en-US"/>
           </w:rPr>
-          <w:t xml:space="preserve"> </w:t>
+          <w:t xml:space="preserve"> Asur</w:t>
         </w:r>
-        <w:proofErr w:type="spellStart"/>
-        <w:r>
-          <w:rPr>
-            <w:rStyle w:val="Lienhypertexte"/>
-            <w:rFonts w:ascii="Times New Roman"/>
-            <w:color w:val="auto"/>
-            <w:sz w:val="24"/>
-            <w:szCs w:val="24"/>
-            <w:u w:val="none"/>
-            <w:lang w:val="en-US"/>
-          </w:rPr>
-          <w:t>Asur</w:t>
-        </w:r>
-        <w:proofErr w:type="spellEnd"/>
         <w:r>
           <w:rPr>
             <w:rStyle w:val="Lienhypertexte"/>
@@ -2804,9 +3993,8 @@
           <w:szCs w:val="24"/>
           <w:lang w:val="en-US"/>
         </w:rPr>
-        <w:t xml:space="preserve">[12] K. </w:t>
-      </w:r>
-      <w:proofErr w:type="spellStart"/>
+        <w:t>[12] K. Evangelos, T. Efthimios, T.</w:t>
+      </w:r>
       <w:r>
         <w:rPr>
           <w:rFonts w:ascii="Times New Roman"/>
@@ -2815,9 +4003,8 @@
           <w:szCs w:val="24"/>
           <w:lang w:val="en-US"/>
         </w:rPr>
-        <w:t>Evangelos</w:t>
-      </w:r>
-      <w:proofErr w:type="spellEnd"/>
+        <w:t xml:space="preserve"> Konstant</w:t>
+      </w:r>
       <w:r>
         <w:rPr>
           <w:rFonts w:ascii="Times New Roman"/>
@@ -2826,9 +4013,8 @@
           <w:szCs w:val="24"/>
           <w:lang w:val="en-US"/>
         </w:rPr>
-        <w:t xml:space="preserve">, T. </w:t>
-      </w:r>
-      <w:proofErr w:type="spellStart"/>
+        <w:t xml:space="preserve">inos, "Understanding the </w:t>
+      </w:r>
       <w:r>
         <w:rPr>
           <w:rFonts w:ascii="Times New Roman"/>
@@ -2837,9 +4023,8 @@
           <w:szCs w:val="24"/>
           <w:lang w:val="en-US"/>
         </w:rPr>
-        <w:t>Efthimios</w:t>
-      </w:r>
-      <w:proofErr w:type="spellEnd"/>
+        <w:t>predictive power of social media", Internet Research, Vol. 23 Issue: 5, pp.544-559,</w:t>
+      </w:r>
       <w:r>
         <w:rPr>
           <w:rFonts w:ascii="Times New Roman"/>
@@ -2848,9 +4033,11 @@
           <w:szCs w:val="24"/>
           <w:lang w:val="en-US"/>
         </w:rPr>
-        <w:t>, T.</w:t>
-      </w:r>
-      <w:r>
+        <w:t xml:space="preserve"> 2013</w:t>
+      </w:r>
+    </w:p>
+    <w:p>
+      <w:pPr>
         <w:rPr>
           <w:rFonts w:ascii="Times New Roman"/>
           <w:bCs/>
@@ -2858,8 +4045,7 @@
           <w:szCs w:val="24"/>
           <w:lang w:val="en-US"/>
         </w:rPr>
-        <w:t xml:space="preserve"> Konstant</w:t>
-      </w:r>
+      </w:pPr>
       <w:r>
         <w:rPr>
           <w:rFonts w:ascii="Times New Roman"/>
@@ -2868,70 +4054,7 @@
           <w:szCs w:val="24"/>
           <w:lang w:val="en-US"/>
         </w:rPr>
-        <w:t xml:space="preserve">inos, "Understanding the </w:t>
-      </w:r>
-      <w:r>
-        <w:rPr>
-          <w:rFonts w:ascii="Times New Roman"/>
-          <w:bCs/>
-          <w:sz w:val="24"/>
-          <w:szCs w:val="24"/>
-          <w:lang w:val="en-US"/>
-        </w:rPr>
-        <w:t>predictive power of social media", Internet Research, Vol. 23 Issue: 5, pp.544-559,</w:t>
-      </w:r>
-      <w:r>
-        <w:rPr>
-          <w:rFonts w:ascii="Times New Roman"/>
-          <w:bCs/>
-          <w:sz w:val="24"/>
-          <w:szCs w:val="24"/>
-          <w:lang w:val="en-US"/>
-        </w:rPr>
-        <w:t xml:space="preserve"> 2013</w:t>
-      </w:r>
-    </w:p>
-    <w:p>
-      <w:pPr>
-        <w:rPr>
-          <w:rFonts w:ascii="Times New Roman"/>
-          <w:bCs/>
-          <w:sz w:val="24"/>
-          <w:szCs w:val="24"/>
-          <w:lang w:val="en-US"/>
-        </w:rPr>
-      </w:pPr>
-      <w:r>
-        <w:rPr>
-          <w:rFonts w:ascii="Times New Roman"/>
-          <w:bCs/>
-          <w:sz w:val="24"/>
-          <w:szCs w:val="24"/>
-          <w:lang w:val="en-US"/>
-        </w:rPr>
-        <w:t xml:space="preserve">[13] Z. </w:t>
-      </w:r>
-      <w:proofErr w:type="spellStart"/>
-      <w:r>
-        <w:rPr>
-          <w:rFonts w:ascii="Times New Roman"/>
-          <w:bCs/>
-          <w:sz w:val="24"/>
-          <w:szCs w:val="24"/>
-          <w:lang w:val="en-US"/>
-        </w:rPr>
-        <w:t>Ghahramani</w:t>
-      </w:r>
-      <w:proofErr w:type="spellEnd"/>
-      <w:r>
-        <w:rPr>
-          <w:rFonts w:ascii="Times New Roman"/>
-          <w:bCs/>
-          <w:sz w:val="24"/>
-          <w:szCs w:val="24"/>
-          <w:lang w:val="en-US"/>
-        </w:rPr>
-        <w:t>,</w:t>
+        <w:t>[13] Z. Ghahramani,</w:t>
       </w:r>
       <w:r>
         <w:rPr>
@@ -2975,6 +4098,386 @@
         </w:rPr>
         <w:t>pringer Berlin Heidelberg, 72-112, 2004</w:t>
       </w:r>
+    </w:p>
+    <w:p>
+      <w:pPr>
+        <w:rPr>
+          <w:rFonts w:ascii="Times New Roman"/>
+          <w:sz w:val="24"/>
+          <w:szCs w:val="24"/>
+          <w:lang w:val="en-GB" w:eastAsia="en-GB"/>
+        </w:rPr>
+      </w:pPr>
+      <w:r>
+        <w:rPr>
+          <w:rFonts w:ascii="Times New Roman"/>
+          <w:bCs/>
+          <w:sz w:val="24"/>
+          <w:szCs w:val="24"/>
+          <w:lang w:val="en-US"/>
+        </w:rPr>
+        <w:t xml:space="preserve">[14] </w:t>
+      </w:r>
+      <w:r>
+        <w:rPr>
+          <w:rFonts w:ascii="Times New Roman"/>
+          <w:noProof/>
+          <w:sz w:val="24"/>
+          <w:szCs w:val="24"/>
+          <w:lang w:val="en-GB" w:eastAsia="en-GB"/>
+        </w:rPr>
+        <w:t>F</w:t>
+      </w:r>
+      <w:r>
+        <w:rPr>
+          <w:rFonts w:ascii="Times New Roman"/>
+          <w:sz w:val="24"/>
+          <w:szCs w:val="24"/>
+          <w:lang w:val="en-GB" w:eastAsia="en-GB"/>
+        </w:rPr>
+        <w:t>. Mahmoud and S. M.</w:t>
+      </w:r>
+      <w:r>
+        <w:rPr>
+          <w:rFonts w:ascii="Times New Roman"/>
+          <w:sz w:val="24"/>
+          <w:szCs w:val="24"/>
+          <w:lang w:val="en-GB" w:eastAsia="en-GB"/>
+        </w:rPr>
+        <w:t xml:space="preserve"> Benslimane. "Studying the effects of conflicting tokenization on LSA dimension reduction." </w:t>
+      </w:r>
+      <w:r>
+        <w:rPr>
+          <w:rFonts w:ascii="Times New Roman"/>
+          <w:i/>
+          <w:iCs/>
+          <w:sz w:val="24"/>
+          <w:szCs w:val="24"/>
+          <w:lang w:val="en-GB" w:eastAsia="en-GB"/>
+        </w:rPr>
+        <w:t>Multimedia Computing and Systems (ICMCS), 2014 International Conference on</w:t>
+      </w:r>
+      <w:r>
+        <w:rPr>
+          <w:rFonts w:ascii="Times New Roman"/>
+          <w:sz w:val="24"/>
+          <w:szCs w:val="24"/>
+          <w:lang w:val="en-GB" w:eastAsia="en-GB"/>
+        </w:rPr>
+        <w:t>. IEEE, 2014.</w:t>
+      </w:r>
+    </w:p>
+    <w:p>
+      <w:pPr>
+        <w:rPr>
+          <w:rFonts w:ascii="Times New Roman"/>
+          <w:sz w:val="24"/>
+          <w:szCs w:val="24"/>
+          <w:lang w:val="en-US"/>
+        </w:rPr>
+      </w:pPr>
+      <w:r>
+        <w:rPr>
+          <w:rFonts w:ascii="Times New Roman"/>
+          <w:sz w:val="24"/>
+          <w:szCs w:val="24"/>
+          <w:lang w:val="en-GB" w:eastAsia="en-GB"/>
+        </w:rPr>
+        <w:t xml:space="preserve">[15] </w:t>
+      </w:r>
+      <w:r>
+        <w:rPr>
+          <w:rFonts w:ascii="Times New Roman"/>
+          <w:sz w:val="24"/>
+          <w:szCs w:val="24"/>
+          <w:lang w:val="en-US"/>
+        </w:rPr>
+        <w:t xml:space="preserve">Magerman, Tom, Bart Van Looy, and Xiaoyan Song. "Exploring the feasibility and accuracy of Latent Semantic Analysis based text mining techniques to detect similarity between patent documents and scientific publications." </w:t>
+      </w:r>
+      <w:r>
+        <w:rPr>
+          <w:rFonts w:ascii="Times New Roman"/>
+          <w:i/>
+          <w:iCs/>
+          <w:sz w:val="24"/>
+          <w:szCs w:val="24"/>
+          <w:lang w:val="en-US"/>
+        </w:rPr>
+        <w:t>Scientometrics</w:t>
+      </w:r>
+      <w:r>
+        <w:rPr>
+          <w:rFonts w:ascii="Times New Roman"/>
+          <w:sz w:val="24"/>
+          <w:szCs w:val="24"/>
+          <w:lang w:val="en-US"/>
+        </w:rPr>
+        <w:t xml:space="preserve"> 82, no. 2 (2009): 289-306.</w:t>
+      </w:r>
+    </w:p>
+    <w:p>
+      <w:pPr>
+        <w:rPr>
+          <w:rFonts w:ascii="Times New Roman"/>
+          <w:sz w:val="24"/>
+          <w:szCs w:val="24"/>
+          <w:lang w:val="en-US"/>
+        </w:rPr>
+      </w:pPr>
+      <w:r>
+        <w:rPr>
+          <w:rFonts w:ascii="Times New Roman"/>
+          <w:sz w:val="24"/>
+          <w:szCs w:val="24"/>
+          <w:lang w:val="en-US"/>
+        </w:rPr>
+        <w:t xml:space="preserve">[16] Deerwester, Scott, et al. "Indexing by latent semantic analysis." </w:t>
+      </w:r>
+      <w:r>
+        <w:rPr>
+          <w:rFonts w:ascii="Times New Roman"/>
+          <w:i/>
+          <w:iCs/>
+          <w:sz w:val="24"/>
+          <w:szCs w:val="24"/>
+          <w:lang w:val="en-US"/>
+        </w:rPr>
+        <w:t>Journal of the American society for information science</w:t>
+      </w:r>
+      <w:r>
+        <w:rPr>
+          <w:rFonts w:ascii="Times New Roman"/>
+          <w:sz w:val="24"/>
+          <w:szCs w:val="24"/>
+          <w:lang w:val="en-US"/>
+        </w:rPr>
+        <w:t xml:space="preserve"> 41.6 (1990): 391.</w:t>
+      </w:r>
+    </w:p>
+    <w:p>
+      <w:pPr>
+        <w:rPr>
+          <w:rFonts w:ascii="Times New Roman"/>
+          <w:sz w:val="24"/>
+          <w:szCs w:val="24"/>
+          <w:lang w:val="en-US"/>
+        </w:rPr>
+      </w:pPr>
+      <w:r>
+        <w:rPr>
+          <w:rFonts w:ascii="Times New Roman"/>
+          <w:sz w:val="24"/>
+          <w:szCs w:val="24"/>
+          <w:lang w:val="en-US"/>
+        </w:rPr>
+        <w:t xml:space="preserve">[17] </w:t>
+      </w:r>
+      <w:r>
+        <w:rPr>
+          <w:rFonts w:ascii="Times New Roman"/>
+          <w:sz w:val="24"/>
+          <w:szCs w:val="24"/>
+          <w:lang w:val="en-US"/>
+        </w:rPr>
+        <w:t xml:space="preserve">Kanungo, T., Mount, D.M., Netanyahu, N.S., Piatko, C.D., Silverman, R. &amp; Wu, A.Y. 2002, "An efficient k-means clustering algorithm: analysis and implementation", </w:t>
+      </w:r>
+      <w:r>
+        <w:rPr>
+          <w:rFonts w:ascii="Times New Roman"/>
+          <w:i/>
+          <w:iCs/>
+          <w:sz w:val="24"/>
+          <w:szCs w:val="24"/>
+          <w:lang w:val="en-US"/>
+        </w:rPr>
+        <w:t xml:space="preserve">IEEE Transactions on Pattern Analysis and Machine Intelligence, </w:t>
+      </w:r>
+      <w:r>
+        <w:rPr>
+          <w:rFonts w:ascii="Times New Roman"/>
+          <w:sz w:val="24"/>
+          <w:szCs w:val="24"/>
+          <w:lang w:val="en-US"/>
+        </w:rPr>
+        <w:t>vol. 24, no. 7, pp. 881-892.</w:t>
+      </w:r>
+    </w:p>
+    <w:p>
+      <w:pPr>
+        <w:rPr>
+          <w:rFonts w:ascii="Times New Roman"/>
+          <w:sz w:val="24"/>
+          <w:szCs w:val="24"/>
+          <w:lang w:val="en-US"/>
+        </w:rPr>
+      </w:pPr>
+      <w:r>
+        <w:rPr>
+          <w:rFonts w:ascii="Times New Roman"/>
+          <w:sz w:val="24"/>
+          <w:szCs w:val="24"/>
+          <w:lang w:val="en-US"/>
+        </w:rPr>
+        <w:t xml:space="preserve">[18] </w:t>
+      </w:r>
+      <w:r>
+        <w:rPr>
+          <w:rFonts w:ascii="Times New Roman"/>
+          <w:sz w:val="24"/>
+          <w:szCs w:val="24"/>
+          <w:lang w:val="en-US"/>
+        </w:rPr>
+        <w:t xml:space="preserve">Hartigan, John A., and Manchek A. Wong. "Algorithm AS 136: A k-means clustering algorithm." </w:t>
+      </w:r>
+      <w:r>
+        <w:rPr>
+          <w:rFonts w:ascii="Times New Roman"/>
+          <w:i/>
+          <w:iCs/>
+          <w:sz w:val="24"/>
+          <w:szCs w:val="24"/>
+          <w:lang w:val="en-US"/>
+        </w:rPr>
+        <w:t>Journal of the Royal Statistical Society. Series C (Applied Statistics)</w:t>
+      </w:r>
+      <w:r>
+        <w:rPr>
+          <w:rFonts w:ascii="Times New Roman"/>
+          <w:sz w:val="24"/>
+          <w:szCs w:val="24"/>
+          <w:lang w:val="en-US"/>
+        </w:rPr>
+        <w:t xml:space="preserve"> 28.1 (1979): 100-108.</w:t>
+      </w:r>
+    </w:p>
+    <w:p>
+      <w:pPr>
+        <w:rPr>
+          <w:rFonts w:ascii="Times New Roman"/>
+          <w:sz w:val="24"/>
+          <w:szCs w:val="24"/>
+          <w:lang w:val="en-US"/>
+        </w:rPr>
+      </w:pPr>
+      <w:r>
+        <w:rPr>
+          <w:rFonts w:ascii="Times New Roman"/>
+          <w:sz w:val="24"/>
+          <w:szCs w:val="24"/>
+          <w:lang w:val="en-US"/>
+        </w:rPr>
+        <w:t xml:space="preserve">[19] </w:t>
+      </w:r>
+      <w:r>
+        <w:rPr>
+          <w:rFonts w:ascii="Times New Roman"/>
+          <w:sz w:val="24"/>
+          <w:szCs w:val="24"/>
+          <w:lang w:val="en-US"/>
+        </w:rPr>
+        <w:t xml:space="preserve">Weisberg, Sanford, 1947, and Wiley Online Library EBS. </w:t>
+      </w:r>
+      <w:r>
+        <w:rPr>
+          <w:rFonts w:ascii="Times New Roman"/>
+          <w:i/>
+          <w:iCs/>
+          <w:sz w:val="24"/>
+          <w:szCs w:val="24"/>
+          <w:lang w:val="en-US"/>
+        </w:rPr>
+        <w:t xml:space="preserve">Applied Linear Regression. </w:t>
+      </w:r>
+      <w:r>
+        <w:rPr>
+          <w:rFonts w:ascii="Times New Roman"/>
+          <w:sz w:val="24"/>
+          <w:szCs w:val="24"/>
+          <w:lang w:val="en-US"/>
+        </w:rPr>
+        <w:t>Wiley-Interscience, Hoboken, N.J, 2005.</w:t>
+      </w:r>
+    </w:p>
+    <w:p>
+      <w:pPr>
+        <w:rPr>
+          <w:rFonts w:ascii="Times New Roman"/>
+          <w:sz w:val="24"/>
+          <w:szCs w:val="24"/>
+          <w:lang w:val="en-US"/>
+        </w:rPr>
+      </w:pPr>
+      <w:r>
+        <w:rPr>
+          <w:rFonts w:ascii="Times New Roman"/>
+          <w:sz w:val="24"/>
+          <w:szCs w:val="24"/>
+          <w:lang w:val="en-US"/>
+        </w:rPr>
+        <w:t xml:space="preserve">[20] </w:t>
+      </w:r>
+      <w:bookmarkStart w:id="0" w:name="_GoBack"/>
+      <w:bookmarkEnd w:id="0"/>
+      <w:r>
+        <w:rPr>
+          <w:rFonts w:ascii="Times New Roman"/>
+          <w:sz w:val="24"/>
+          <w:szCs w:val="24"/>
+          <w:lang w:val="en-US"/>
+        </w:rPr>
+        <w:t>Breiman, Leo. "Random Forests."</w:t>
+      </w:r>
+      <w:r>
+        <w:rPr>
+          <w:rFonts w:ascii="Times New Roman"/>
+          <w:i/>
+          <w:iCs/>
+          <w:sz w:val="24"/>
+          <w:szCs w:val="24"/>
+          <w:lang w:val="en-US"/>
+        </w:rPr>
+        <w:t xml:space="preserve"> Machine Learning</w:t>
+      </w:r>
+      <w:r>
+        <w:rPr>
+          <w:rFonts w:ascii="Times New Roman"/>
+          <w:sz w:val="24"/>
+          <w:szCs w:val="24"/>
+          <w:lang w:val="en-US"/>
+        </w:rPr>
+        <w:t>, vol. 45, no. 1, 2001, pp. 5-32.</w:t>
+      </w:r>
+    </w:p>
+    <w:p>
+      <w:pPr>
+        <w:rPr>
+          <w:rFonts w:ascii="Times New Roman"/>
+          <w:sz w:val="24"/>
+          <w:szCs w:val="24"/>
+          <w:lang w:val="en-US"/>
+        </w:rPr>
+      </w:pPr>
+    </w:p>
+    <w:p>
+      <w:pPr>
+        <w:rPr>
+          <w:rFonts w:ascii="Times New Roman"/>
+          <w:sz w:val="24"/>
+          <w:szCs w:val="24"/>
+          <w:lang w:val="en-GB" w:eastAsia="en-GB"/>
+        </w:rPr>
+      </w:pPr>
+    </w:p>
+    <w:p>
+      <w:pPr>
+        <w:rPr>
+          <w:rFonts w:ascii="Times New Roman"/>
+          <w:bCs/>
+          <w:sz w:val="24"/>
+          <w:szCs w:val="24"/>
+          <w:lang w:val="en-US"/>
+        </w:rPr>
+      </w:pPr>
     </w:p>
     <w:p>
       <w:pPr>
@@ -3125,39 +4628,8 @@
         <w:szCs w:val="24"/>
         <w:lang w:val="en-US"/>
       </w:rPr>
-      <w:t xml:space="preserve">                                                    Supervisor: Dr. Artur </w:t>
+      <w:t xml:space="preserve">                                                    Supervisor: Dr. Artur D’Avila Garcez</w:t>
     </w:r>
-    <w:proofErr w:type="spellStart"/>
-    <w:r>
-      <w:rPr>
-        <w:rFonts w:ascii="Times New Roman"/>
-        <w:sz w:val="24"/>
-        <w:szCs w:val="24"/>
-        <w:lang w:val="en-US"/>
-      </w:rPr>
-      <w:t>D’Avila</w:t>
-    </w:r>
-    <w:proofErr w:type="spellEnd"/>
-    <w:r>
-      <w:rPr>
-        <w:rFonts w:ascii="Times New Roman"/>
-        <w:sz w:val="24"/>
-        <w:szCs w:val="24"/>
-        <w:lang w:val="en-US"/>
-      </w:rPr>
-      <w:t xml:space="preserve"> </w:t>
-    </w:r>
-    <w:proofErr w:type="spellStart"/>
-    <w:r>
-      <w:rPr>
-        <w:rFonts w:ascii="Times New Roman"/>
-        <w:sz w:val="24"/>
-        <w:szCs w:val="24"/>
-        <w:lang w:val="en-US"/>
-      </w:rPr>
-      <w:t>Garcez</w:t>
-    </w:r>
-    <w:proofErr w:type="spellEnd"/>
   </w:p>
 </w:hdr>
 </file>
@@ -3934,6 +5406,16 @@
       <w:szCs w:val="32"/>
     </w:rPr>
   </w:style>
+  <w:style w:type="character" w:styleId="Textedelespacerserv">
+    <w:name w:val="Placeholder Text"/>
+    <w:basedOn w:val="Policepardfaut"/>
+    <w:uiPriority w:val="99"/>
+    <w:semiHidden/>
+    <w:rsid w:val="00BC3D51"/>
+    <w:rPr>
+      <w:color w:val="808080"/>
+    </w:rPr>
+  </w:style>
 </w:styles>
 </file>
 

</xml_diff>

<commit_message>
random forest, decision trees, ANN et gradient boosting
</commit_message>
<xml_diff>
--- a/thesis_proposal.docx
+++ b/thesis_proposal.docx
@@ -654,7 +654,27 @@
           <w:szCs w:val="24"/>
           <w:lang w:val="en-US"/>
         </w:rPr>
-        <w:t xml:space="preserve">Few salary prediction models have been built to serve different purposes. The first to undertake this kind of prediction was Adzuna, a company that </w:t>
+        <w:t xml:space="preserve">Few salary prediction models have been built to serve different purposes. The first to undertake this kind of prediction was </w:t>
+      </w:r>
+      <w:proofErr w:type="spellStart"/>
+      <w:r>
+        <w:rPr>
+          <w:rFonts w:ascii="Times New Roman"/>
+          <w:sz w:val="24"/>
+          <w:szCs w:val="24"/>
+          <w:lang w:val="en-US"/>
+        </w:rPr>
+        <w:t>Adzuna</w:t>
+      </w:r>
+      <w:proofErr w:type="spellEnd"/>
+      <w:r>
+        <w:rPr>
+          <w:rFonts w:ascii="Times New Roman"/>
+          <w:sz w:val="24"/>
+          <w:szCs w:val="24"/>
+          <w:lang w:val="en-US"/>
+        </w:rPr>
+        <w:t xml:space="preserve">, a company that </w:t>
       </w:r>
       <w:r>
         <w:rPr>
@@ -822,7 +842,27 @@
           <w:szCs w:val="24"/>
           <w:lang w:val="en-US"/>
         </w:rPr>
-        <w:t>However, it is difficult for these financial institutions to figure out the incomes of their customers due to the fact that these ones rarely share this information [4]. Hence, these financial institutions build models to predict incomes of their customers using the data they have on him, in the objective of optimizing their decision-making systems.</w:t>
+        <w:t xml:space="preserve">However, it is difficult for these financial institutions to figure out the incomes of their customers </w:t>
+      </w:r>
+      <w:proofErr w:type="gramStart"/>
+      <w:r>
+        <w:rPr>
+          <w:rFonts w:ascii="Times New Roman"/>
+          <w:sz w:val="24"/>
+          <w:szCs w:val="24"/>
+          <w:lang w:val="en-US"/>
+        </w:rPr>
+        <w:t>due to the fact that</w:t>
+      </w:r>
+      <w:proofErr w:type="gramEnd"/>
+      <w:r>
+        <w:rPr>
+          <w:rFonts w:ascii="Times New Roman"/>
+          <w:sz w:val="24"/>
+          <w:szCs w:val="24"/>
+          <w:lang w:val="en-US"/>
+        </w:rPr>
+        <w:t xml:space="preserve"> these ones rarely share this information [4]. Hence, these financial institutions build models to predict incomes of their customers using the data they have on him, in the objective of optimizing their decision-making systems.</w:t>
       </w:r>
     </w:p>
     <w:p>
@@ -881,7 +921,27 @@
           <w:szCs w:val="24"/>
           <w:lang w:val="en-US"/>
         </w:rPr>
-        <w:t xml:space="preserve">, Adzuna has begun by launching a Kaggle competition in which participants had to build a regression model to predict job salaries. The dataset used was based on job </w:t>
+        <w:t xml:space="preserve">, </w:t>
+      </w:r>
+      <w:proofErr w:type="spellStart"/>
+      <w:r>
+        <w:rPr>
+          <w:rFonts w:ascii="Times New Roman"/>
+          <w:sz w:val="24"/>
+          <w:szCs w:val="24"/>
+          <w:lang w:val="en-US"/>
+        </w:rPr>
+        <w:t>Adzuna</w:t>
+      </w:r>
+      <w:proofErr w:type="spellEnd"/>
+      <w:r>
+        <w:rPr>
+          <w:rFonts w:ascii="Times New Roman"/>
+          <w:sz w:val="24"/>
+          <w:szCs w:val="24"/>
+          <w:lang w:val="en-US"/>
+        </w:rPr>
+        <w:t xml:space="preserve"> has begun by launching a Kaggle competition in which participants had to build a regression model to predict job salaries. The dataset used was based on job </w:t>
       </w:r>
       <w:r>
         <w:rPr>
@@ -984,7 +1044,47 @@
           <w:szCs w:val="24"/>
           <w:lang w:val="en-US"/>
         </w:rPr>
-        <w:t xml:space="preserve">P. Khongchai and P. Songmuang [6] have built a system to help </w:t>
+        <w:t xml:space="preserve">P. </w:t>
+      </w:r>
+      <w:proofErr w:type="spellStart"/>
+      <w:r>
+        <w:rPr>
+          <w:rFonts w:ascii="Times New Roman"/>
+          <w:sz w:val="24"/>
+          <w:szCs w:val="24"/>
+          <w:lang w:val="en-US"/>
+        </w:rPr>
+        <w:t>Khongchai</w:t>
+      </w:r>
+      <w:proofErr w:type="spellEnd"/>
+      <w:r>
+        <w:rPr>
+          <w:rFonts w:ascii="Times New Roman"/>
+          <w:sz w:val="24"/>
+          <w:szCs w:val="24"/>
+          <w:lang w:val="en-US"/>
+        </w:rPr>
+        <w:t xml:space="preserve"> and P. </w:t>
+      </w:r>
+      <w:proofErr w:type="spellStart"/>
+      <w:r>
+        <w:rPr>
+          <w:rFonts w:ascii="Times New Roman"/>
+          <w:sz w:val="24"/>
+          <w:szCs w:val="24"/>
+          <w:lang w:val="en-US"/>
+        </w:rPr>
+        <w:t>Songmuang</w:t>
+      </w:r>
+      <w:proofErr w:type="spellEnd"/>
+      <w:r>
+        <w:rPr>
+          <w:rFonts w:ascii="Times New Roman"/>
+          <w:sz w:val="24"/>
+          <w:szCs w:val="24"/>
+          <w:lang w:val="en-US"/>
+        </w:rPr>
+        <w:t xml:space="preserve"> [6] have built a system to help </w:t>
       </w:r>
       <w:r>
         <w:rPr>
@@ -1156,14 +1256,45 @@
           <w:lang w:val="en-US"/>
         </w:rPr>
       </w:pPr>
-      <w:r>
-        <w:rPr>
-          <w:rFonts w:ascii="Times New Roman"/>
-          <w:sz w:val="24"/>
-          <w:szCs w:val="24"/>
-          <w:lang w:val="en-US"/>
-        </w:rPr>
-        <w:t>Kibekbaev and Duman [8]</w:t>
+      <w:proofErr w:type="spellStart"/>
+      <w:r>
+        <w:rPr>
+          <w:rFonts w:ascii="Times New Roman"/>
+          <w:sz w:val="24"/>
+          <w:szCs w:val="24"/>
+          <w:lang w:val="en-US"/>
+        </w:rPr>
+        <w:t>Kibekbaev</w:t>
+      </w:r>
+      <w:proofErr w:type="spellEnd"/>
+      <w:r>
+        <w:rPr>
+          <w:rFonts w:ascii="Times New Roman"/>
+          <w:sz w:val="24"/>
+          <w:szCs w:val="24"/>
+          <w:lang w:val="en-US"/>
+        </w:rPr>
+        <w:t xml:space="preserve"> and </w:t>
+      </w:r>
+      <w:proofErr w:type="spellStart"/>
+      <w:r>
+        <w:rPr>
+          <w:rFonts w:ascii="Times New Roman"/>
+          <w:sz w:val="24"/>
+          <w:szCs w:val="24"/>
+          <w:lang w:val="en-US"/>
+        </w:rPr>
+        <w:t>Duman</w:t>
+      </w:r>
+      <w:proofErr w:type="spellEnd"/>
+      <w:r>
+        <w:rPr>
+          <w:rFonts w:ascii="Times New Roman"/>
+          <w:sz w:val="24"/>
+          <w:szCs w:val="24"/>
+          <w:lang w:val="en-US"/>
+        </w:rPr>
+        <w:t xml:space="preserve"> [8]</w:t>
       </w:r>
       <w:r>
         <w:rPr>
@@ -1403,6 +1534,7 @@
         </w:rPr>
         <w:t xml:space="preserve">The data that can be found on Social Media and on job adds is very sparse and messy, especially when it is text data. We will then need to use unsupervised learning algorithms </w:t>
       </w:r>
+      <w:proofErr w:type="gramStart"/>
       <w:r>
         <w:rPr>
           <w:rFonts w:ascii="Times New Roman"/>
@@ -1420,7 +1552,17 @@
           <w:lang w:val="en-US"/>
         </w:rPr>
         <w:lastRenderedPageBreak/>
-        <w:t xml:space="preserve">order to build another representation of the data. Hence, unsupervised learning is used to find patterns in unstructured data by clustering it or by reducing the dimension [13]. </w:t>
+        <w:t>order to</w:t>
+      </w:r>
+      <w:proofErr w:type="gramEnd"/>
+      <w:r>
+        <w:rPr>
+          <w:rFonts w:ascii="Times New Roman"/>
+          <w:sz w:val="24"/>
+          <w:szCs w:val="24"/>
+          <w:lang w:val="en-US"/>
+        </w:rPr>
+        <w:t xml:space="preserve"> build another representation of the data. Hence, unsupervised learning is used to find patterns in unstructured data by clustering it or by reducing the dimension [13]. </w:t>
       </w:r>
     </w:p>
     <w:p>
@@ -1619,7 +1761,27 @@
           <w:szCs w:val="24"/>
           <w:lang w:val="en-US"/>
         </w:rPr>
-        <w:t xml:space="preserve">We hence need to transform it into numerical data to be able to use it for modelisations and predictions. </w:t>
+        <w:t xml:space="preserve">We hence need to transform it into numerical data to be able to use it for </w:t>
+      </w:r>
+      <w:proofErr w:type="spellStart"/>
+      <w:r>
+        <w:rPr>
+          <w:rFonts w:ascii="Times New Roman"/>
+          <w:sz w:val="24"/>
+          <w:szCs w:val="24"/>
+          <w:lang w:val="en-US"/>
+        </w:rPr>
+        <w:t>modelisations</w:t>
+      </w:r>
+      <w:proofErr w:type="spellEnd"/>
+      <w:r>
+        <w:rPr>
+          <w:rFonts w:ascii="Times New Roman"/>
+          <w:sz w:val="24"/>
+          <w:szCs w:val="24"/>
+          <w:lang w:val="en-US"/>
+        </w:rPr>
+        <w:t xml:space="preserve"> and predictions. </w:t>
       </w:r>
       <w:r>
         <w:rPr>
@@ -1814,7 +1976,27 @@
           <w:szCs w:val="24"/>
           <w:lang w:val="en-US"/>
         </w:rPr>
-        <w:t xml:space="preserve">Then, we have to assign a unique identifier to each word, that is called </w:t>
+        <w:t xml:space="preserve">Then, we </w:t>
+      </w:r>
+      <w:proofErr w:type="gramStart"/>
+      <w:r>
+        <w:rPr>
+          <w:rFonts w:ascii="Times New Roman"/>
+          <w:sz w:val="24"/>
+          <w:szCs w:val="24"/>
+          <w:lang w:val="en-US"/>
+        </w:rPr>
+        <w:t>have to</w:t>
+      </w:r>
+      <w:proofErr w:type="gramEnd"/>
+      <w:r>
+        <w:rPr>
+          <w:rFonts w:ascii="Times New Roman"/>
+          <w:sz w:val="24"/>
+          <w:szCs w:val="24"/>
+          <w:lang w:val="en-US"/>
+        </w:rPr>
+        <w:t xml:space="preserve"> assign a unique identifier to each word, that is called </w:t>
       </w:r>
       <w:r>
         <w:rPr>
@@ -2230,7 +2412,27 @@
           <w:szCs w:val="24"/>
           <w:lang w:val="en-US"/>
         </w:rPr>
-        <w:t xml:space="preserve">Using the Singular-value decomposition, it computes components that reflect the patterns of the data [16], and hence ignore the smaller, less important influences. Then, if a word did not appear in a document but yet have an influence because the significance of this word end up close, the LSA will highlight it.  </w:t>
+        <w:t xml:space="preserve">Using the Singular-value decomposition, it computes components that reflect the patterns of the data [16], and hence ignore the smaller, less important influences. Then, if a word did not appear in a document but yet have an influence because the significance of this word </w:t>
+      </w:r>
+      <w:proofErr w:type="gramStart"/>
+      <w:r>
+        <w:rPr>
+          <w:rFonts w:ascii="Times New Roman"/>
+          <w:sz w:val="24"/>
+          <w:szCs w:val="24"/>
+          <w:lang w:val="en-US"/>
+        </w:rPr>
+        <w:t>end</w:t>
+      </w:r>
+      <w:proofErr w:type="gramEnd"/>
+      <w:r>
+        <w:rPr>
+          <w:rFonts w:ascii="Times New Roman"/>
+          <w:sz w:val="24"/>
+          <w:szCs w:val="24"/>
+          <w:lang w:val="en-US"/>
+        </w:rPr>
+        <w:t xml:space="preserve"> up close, the LSA will highlight it.  </w:t>
       </w:r>
     </w:p>
     <w:p>
@@ -2762,9 +2964,30 @@
       <w:pPr>
         <w:rPr>
           <w:rFonts w:ascii="Times New Roman"/>
+          <w:color w:val="2F5496" w:themeColor="accent1" w:themeShade="BF"/>
+          <w:sz w:val="28"/>
+          <w:szCs w:val="28"/>
+          <w:lang w:val="en-US"/>
+        </w:rPr>
+      </w:pPr>
+      <w:r>
+        <w:rPr>
+          <w:rFonts w:ascii="Times New Roman"/>
+          <w:color w:val="2F5496" w:themeColor="accent1" w:themeShade="BF"/>
+          <w:sz w:val="28"/>
+          <w:szCs w:val="28"/>
+          <w:lang w:val="en-US"/>
+        </w:rPr>
+        <w:t>Methods based on decision trees</w:t>
+      </w:r>
+    </w:p>
+    <w:p>
+      <w:pPr>
+        <w:rPr>
+          <w:rFonts w:ascii="Times New Roman"/>
           <w:color w:val="8EAADB" w:themeColor="accent1" w:themeTint="99"/>
-          <w:sz w:val="24"/>
-          <w:szCs w:val="24"/>
+          <w:sz w:val="26"/>
+          <w:szCs w:val="26"/>
           <w:lang w:val="en-US"/>
         </w:rPr>
       </w:pPr>
@@ -2772,8 +2995,172 @@
         <w:rPr>
           <w:rFonts w:ascii="Times New Roman"/>
           <w:color w:val="8EAADB" w:themeColor="accent1" w:themeTint="99"/>
-          <w:sz w:val="24"/>
-          <w:szCs w:val="24"/>
+          <w:sz w:val="26"/>
+          <w:szCs w:val="26"/>
+          <w:lang w:val="en-US"/>
+        </w:rPr>
+        <w:t>D</w:t>
+      </w:r>
+      <w:r>
+        <w:rPr>
+          <w:rFonts w:ascii="Times New Roman"/>
+          <w:color w:val="8EAADB" w:themeColor="accent1" w:themeTint="99"/>
+          <w:sz w:val="26"/>
+          <w:szCs w:val="26"/>
+          <w:lang w:val="en-US"/>
+        </w:rPr>
+        <w:t>ecision trees</w:t>
+      </w:r>
+      <w:r>
+        <w:rPr>
+          <w:rFonts w:ascii="Times New Roman"/>
+          <w:color w:val="8EAADB" w:themeColor="accent1" w:themeTint="99"/>
+          <w:sz w:val="26"/>
+          <w:szCs w:val="26"/>
+          <w:lang w:val="en-US"/>
+        </w:rPr>
+        <w:t xml:space="preserve"> regression</w:t>
+      </w:r>
+    </w:p>
+    <w:p>
+      <w:pPr>
+        <w:rPr>
+          <w:rFonts w:ascii="Times New Roman"/>
+          <w:sz w:val="24"/>
+          <w:szCs w:val="24"/>
+          <w:lang w:val="en-US"/>
+        </w:rPr>
+      </w:pPr>
+      <w:r>
+        <w:rPr>
+          <w:rFonts w:ascii="Times New Roman"/>
+          <w:sz w:val="24"/>
+          <w:szCs w:val="24"/>
+          <w:lang w:val="en-US"/>
+        </w:rPr>
+        <w:t>A simple definition of the decision tree would be “it is an analysis diagram, which can help decision makers to decide which is the best option between different options, by projecting possible outcomes. The decision tree, gives the decision maker an overview of the multiple stages by that will follow each possible decision” [</w:t>
+      </w:r>
+      <w:r>
+        <w:rPr>
+          <w:rFonts w:ascii="Times New Roman"/>
+          <w:sz w:val="24"/>
+          <w:szCs w:val="24"/>
+          <w:lang w:val="en-US"/>
+        </w:rPr>
+        <w:t xml:space="preserve">21]. The goal of a decision tree regression is to explain a continuous value Y from other n discrete or continuous values </w:t>
+      </w:r>
+      <m:oMath>
+        <m:sSub>
+          <m:sSubPr>
+            <m:ctrlPr>
+              <w:rPr>
+                <w:rFonts w:ascii="Cambria Math" w:hAnsi="Cambria Math"/>
+                <w:i/>
+                <w:sz w:val="24"/>
+                <w:szCs w:val="24"/>
+                <w:lang w:val="en-US"/>
+              </w:rPr>
+            </m:ctrlPr>
+          </m:sSubPr>
+          <m:e>
+            <m:r>
+              <w:rPr>
+                <w:rFonts w:ascii="Cambria Math" w:hAnsi="Cambria Math"/>
+                <w:sz w:val="24"/>
+                <w:szCs w:val="24"/>
+                <w:lang w:val="en-US"/>
+              </w:rPr>
+              <m:t>X</m:t>
+            </m:r>
+          </m:e>
+          <m:sub>
+            <m:r>
+              <w:rPr>
+                <w:rFonts w:ascii="Cambria Math" w:hAnsi="Cambria Math"/>
+                <w:sz w:val="24"/>
+                <w:szCs w:val="24"/>
+                <w:lang w:val="en-US"/>
+              </w:rPr>
+              <m:t>k</m:t>
+            </m:r>
+          </m:sub>
+        </m:sSub>
+      </m:oMath>
+      <w:r>
+        <w:rPr>
+          <w:rFonts w:ascii="Times New Roman"/>
+          <w:sz w:val="24"/>
+          <w:szCs w:val="24"/>
+          <w:lang w:val="en-US"/>
+        </w:rPr>
+        <w:t xml:space="preserve"> (</w:t>
+      </w:r>
+      <w:r>
+        <w:rPr>
+          <w:rFonts w:ascii="Times New Roman"/>
+          <w:sz w:val="24"/>
+          <w:szCs w:val="24"/>
+          <w:lang w:val="en-US"/>
+        </w:rPr>
+        <w:t>k Є [|</w:t>
+      </w:r>
+      <w:proofErr w:type="gramStart"/>
+      <w:r>
+        <w:rPr>
+          <w:rFonts w:ascii="Times New Roman"/>
+          <w:sz w:val="24"/>
+          <w:szCs w:val="24"/>
+          <w:lang w:val="en-US"/>
+        </w:rPr>
+        <w:t>1,n</w:t>
+      </w:r>
+      <w:proofErr w:type="gramEnd"/>
+      <w:r>
+        <w:rPr>
+          <w:rFonts w:ascii="Times New Roman"/>
+          <w:sz w:val="24"/>
+          <w:szCs w:val="24"/>
+          <w:lang w:val="en-US"/>
+        </w:rPr>
+        <w:t xml:space="preserve">|]). To do so, let say that we have m individuals/observations. The principle is to partition individuals by creating groups as much homogeneous as possible from the point of view of the target value, </w:t>
+      </w:r>
+      <w:proofErr w:type="gramStart"/>
+      <w:r>
+        <w:rPr>
+          <w:rFonts w:ascii="Times New Roman"/>
+          <w:sz w:val="24"/>
+          <w:szCs w:val="24"/>
+          <w:lang w:val="en-US"/>
+        </w:rPr>
+        <w:t>taking into account</w:t>
+      </w:r>
+      <w:proofErr w:type="gramEnd"/>
+      <w:r>
+        <w:rPr>
+          <w:rFonts w:ascii="Times New Roman"/>
+          <w:sz w:val="24"/>
+          <w:szCs w:val="24"/>
+          <w:lang w:val="en-US"/>
+        </w:rPr>
+        <w:t xml:space="preserve"> a hierarchy of the predictive capacity of the variables considered. This hierarchy allows to visualize results in a tree and to build explanatory rules.</w:t>
+      </w:r>
+    </w:p>
+    <w:p>
+      <w:pPr>
+        <w:rPr>
+          <w:rFonts w:ascii="Times New Roman"/>
+          <w:color w:val="8EAADB" w:themeColor="accent1" w:themeTint="99"/>
+          <w:sz w:val="26"/>
+          <w:szCs w:val="26"/>
+          <w:lang w:val="en-US"/>
+        </w:rPr>
+      </w:pPr>
+      <w:r>
+        <w:rPr>
+          <w:rFonts w:ascii="Times New Roman"/>
+          <w:color w:val="8EAADB" w:themeColor="accent1" w:themeTint="99"/>
+          <w:sz w:val="26"/>
+          <w:szCs w:val="26"/>
           <w:lang w:val="en-US"/>
         </w:rPr>
         <w:t>Random Forest</w:t>
@@ -2782,8 +3169,8 @@
         <w:rPr>
           <w:rFonts w:ascii="Times New Roman"/>
           <w:color w:val="8EAADB" w:themeColor="accent1" w:themeTint="99"/>
-          <w:sz w:val="24"/>
-          <w:szCs w:val="24"/>
+          <w:sz w:val="26"/>
+          <w:szCs w:val="26"/>
           <w:lang w:val="en-US"/>
         </w:rPr>
         <w:t xml:space="preserve"> algorithm</w:t>
@@ -2793,20 +3180,150 @@
       <w:pPr>
         <w:rPr>
           <w:rFonts w:ascii="Times New Roman"/>
+          <w:sz w:val="24"/>
+          <w:szCs w:val="24"/>
+          <w:lang w:val="en-US"/>
+        </w:rPr>
+      </w:pPr>
+      <w:r>
+        <w:rPr>
+          <w:rFonts w:ascii="Times New Roman"/>
+          <w:sz w:val="24"/>
+          <w:szCs w:val="24"/>
+          <w:lang w:val="en-US"/>
+        </w:rPr>
+        <w:t>The principal</w:t>
+      </w:r>
+      <w:r>
+        <w:rPr>
+          <w:rFonts w:ascii="Times New Roman"/>
+          <w:sz w:val="24"/>
+          <w:szCs w:val="24"/>
+          <w:lang w:val="en-US"/>
+        </w:rPr>
+        <w:t xml:space="preserve"> issue of a decision tree is its strong dependence with the sample, which means that it does not generalize well. </w:t>
+      </w:r>
+      <w:r>
+        <w:rPr>
+          <w:rFonts w:ascii="Times New Roman"/>
+          <w:sz w:val="24"/>
+          <w:szCs w:val="24"/>
+          <w:lang w:val="en-US"/>
+        </w:rPr>
+        <w:t xml:space="preserve">To tackle this issue, the random forest algorithm builds several independent decision trees, using randomly selected samples of variables and individuals [20]. All the trees built are then put together. In a regression problem, it then takes the average of the trees to get predictions from new data. The advantages of this algorithm are that it does not overfit, the computation time is reasonable and it can handle thousands of predictors and hence it can handle noise [22]. This algorithm also provides a ranking of variables importance. </w:t>
+      </w:r>
+    </w:p>
+    <w:p>
+      <w:pPr>
+        <w:rPr>
+          <w:rFonts w:ascii="Times New Roman"/>
           <w:color w:val="8EAADB" w:themeColor="accent1" w:themeTint="99"/>
-          <w:sz w:val="24"/>
-          <w:szCs w:val="24"/>
-          <w:lang w:val="en-US"/>
-        </w:rPr>
-      </w:pPr>
+          <w:sz w:val="26"/>
+          <w:szCs w:val="26"/>
+          <w:lang w:val="en-US"/>
+        </w:rPr>
+      </w:pPr>
+      <w:r>
+        <w:rPr>
+          <w:rFonts w:ascii="Times New Roman"/>
+          <w:color w:val="8EAADB" w:themeColor="accent1" w:themeTint="99"/>
+          <w:sz w:val="26"/>
+          <w:szCs w:val="26"/>
+          <w:lang w:val="en-US"/>
+        </w:rPr>
+        <w:t>Gradient Boosting</w:t>
+      </w:r>
+      <w:r>
+        <w:rPr>
+          <w:rFonts w:ascii="Times New Roman"/>
+          <w:color w:val="8EAADB" w:themeColor="accent1" w:themeTint="99"/>
+          <w:sz w:val="26"/>
+          <w:szCs w:val="26"/>
+          <w:lang w:val="en-US"/>
+        </w:rPr>
+        <w:t xml:space="preserve"> algorithm</w:t>
+      </w:r>
+    </w:p>
+    <w:p>
+      <w:pPr>
+        <w:rPr>
+          <w:rFonts w:ascii="Times New Roman"/>
+          <w:sz w:val="24"/>
+          <w:szCs w:val="24"/>
+          <w:lang w:val="en-US"/>
+        </w:rPr>
+      </w:pPr>
+      <w:r>
+        <w:rPr>
+          <w:rFonts w:ascii="Times New Roman"/>
+          <w:sz w:val="24"/>
+          <w:szCs w:val="24"/>
+          <w:lang w:val="en-US"/>
+        </w:rPr>
+        <w:t>The</w:t>
+      </w:r>
+      <w:r>
+        <w:rPr>
+          <w:rFonts w:ascii="Times New Roman"/>
+          <w:sz w:val="24"/>
+          <w:szCs w:val="24"/>
+          <w:lang w:val="en-US"/>
+        </w:rPr>
+        <w:t xml:space="preserve"> gradient boosting algorithm has a different approach from that of random forest. The trees are connected like series in such way that when a tree is built, it tries to improve the results of the tree that was built previously. Each iteration tries to correct the error of the previous iteration by “fitting a simple parameterized </w:t>
+      </w:r>
+      <w:r>
+        <w:rPr>
+          <w:rFonts w:ascii="Times New Roman"/>
+          <w:sz w:val="24"/>
+          <w:szCs w:val="24"/>
+          <w:lang w:val="en-US"/>
+        </w:rPr>
+        <w:t>function (base learner) to current “pseudo”-residuals by least squares at each iteration</w:t>
+      </w:r>
+      <w:r>
+        <w:rPr>
+          <w:rFonts w:ascii="Times New Roman"/>
+          <w:sz w:val="24"/>
+          <w:szCs w:val="24"/>
+          <w:lang w:val="en-US"/>
+        </w:rPr>
+        <w:t>” [23].</w:t>
+      </w:r>
+      <w:r>
+        <w:rPr>
+          <w:rFonts w:ascii="Times New Roman"/>
+          <w:sz w:val="24"/>
+          <w:szCs w:val="24"/>
+          <w:lang w:val="en-US"/>
+        </w:rPr>
+        <w:t xml:space="preserve"> At the end, we get a linear combination of all the trees, and the ones with t</w:t>
+      </w:r>
+      <w:r>
+        <w:rPr>
+          <w:rFonts w:ascii="Times New Roman"/>
+          <w:sz w:val="24"/>
+          <w:szCs w:val="24"/>
+          <w:lang w:val="en-US"/>
+        </w:rPr>
+        <w:t>he lowest error are overweight</w:t>
+      </w:r>
+      <w:r>
+        <w:rPr>
+          <w:rFonts w:ascii="Times New Roman"/>
+          <w:sz w:val="24"/>
+          <w:szCs w:val="24"/>
+          <w:lang w:val="en-US"/>
+        </w:rPr>
+        <w:t>.</w:t>
+      </w:r>
     </w:p>
     <w:p>
       <w:pPr>
         <w:rPr>
           <w:rFonts w:ascii="Times New Roman"/>
           <w:color w:val="2F5496" w:themeColor="accent1" w:themeShade="BF"/>
-          <w:sz w:val="24"/>
-          <w:szCs w:val="24"/>
+          <w:sz w:val="28"/>
+          <w:szCs w:val="28"/>
           <w:lang w:val="en-US"/>
         </w:rPr>
       </w:pPr>
@@ -2814,44 +3331,168 @@
         <w:rPr>
           <w:rFonts w:ascii="Times New Roman"/>
           <w:color w:val="2F5496" w:themeColor="accent1" w:themeShade="BF"/>
-          <w:sz w:val="24"/>
-          <w:szCs w:val="24"/>
-          <w:lang w:val="en-US"/>
-        </w:rPr>
-        <w:t>Gradient Boosting</w:t>
-      </w:r>
-    </w:p>
-    <w:p>
-      <w:pPr>
+          <w:sz w:val="28"/>
+          <w:szCs w:val="28"/>
+          <w:lang w:val="en-US"/>
+        </w:rPr>
+        <w:t xml:space="preserve">Artificial </w:t>
+      </w:r>
+      <w:r>
         <w:rPr>
           <w:rFonts w:ascii="Times New Roman"/>
           <w:color w:val="2F5496" w:themeColor="accent1" w:themeShade="BF"/>
-          <w:sz w:val="24"/>
-          <w:szCs w:val="24"/>
-          <w:lang w:val="en-US"/>
-        </w:rPr>
-      </w:pPr>
+          <w:sz w:val="28"/>
+          <w:szCs w:val="28"/>
+          <w:lang w:val="en-US"/>
+        </w:rPr>
+        <w:t>Neural Network</w:t>
+      </w:r>
       <w:r>
         <w:rPr>
           <w:rFonts w:ascii="Times New Roman"/>
           <w:color w:val="2F5496" w:themeColor="accent1" w:themeShade="BF"/>
-          <w:sz w:val="24"/>
-          <w:szCs w:val="24"/>
-          <w:lang w:val="en-US"/>
-        </w:rPr>
-        <w:t>Neural Network</w:t>
-      </w:r>
-    </w:p>
-    <w:p>
-      <w:pPr>
-        <w:rPr>
-          <w:rFonts w:ascii="Times New Roman"/>
-          <w:color w:val="2F5496" w:themeColor="accent1" w:themeShade="BF"/>
-          <w:sz w:val="24"/>
-          <w:szCs w:val="24"/>
-          <w:lang w:val="en-US"/>
-        </w:rPr>
-      </w:pPr>
+          <w:sz w:val="28"/>
+          <w:szCs w:val="28"/>
+          <w:lang w:val="en-US"/>
+        </w:rPr>
+        <w:t>s</w:t>
+      </w:r>
+    </w:p>
+    <w:p>
+      <w:pPr>
+        <w:rPr>
+          <w:rFonts w:ascii="Times New Roman"/>
+          <w:sz w:val="24"/>
+          <w:szCs w:val="24"/>
+          <w:lang w:val="en-US"/>
+        </w:rPr>
+      </w:pPr>
+      <w:proofErr w:type="spellStart"/>
+      <w:r>
+        <w:rPr>
+          <w:rFonts w:ascii="Times New Roman"/>
+          <w:sz w:val="24"/>
+          <w:szCs w:val="24"/>
+          <w:lang w:val="en-US"/>
+        </w:rPr>
+        <w:t>Haykin</w:t>
+      </w:r>
+      <w:proofErr w:type="spellEnd"/>
+      <w:r>
+        <w:rPr>
+          <w:rFonts w:ascii="Times New Roman"/>
+          <w:sz w:val="24"/>
+          <w:szCs w:val="24"/>
+          <w:lang w:val="en-US"/>
+        </w:rPr>
+        <w:t xml:space="preserve"> [24] has defined Artificial Neural Networks as follow</w:t>
+      </w:r>
+      <w:r>
+        <w:rPr>
+          <w:rFonts w:ascii="Times New Roman"/>
+          <w:sz w:val="24"/>
+          <w:szCs w:val="24"/>
+          <w:lang w:val="en-US"/>
+        </w:rPr>
+        <w:t xml:space="preserve">: “A neural network is a massively parallel distributed processor made up of simple processing units, which has a natural propensity for storing experiential knowledge and making it available for use. It resembles the brain in two respects: </w:t>
+      </w:r>
+    </w:p>
+    <w:p>
+      <w:pPr>
+        <w:pStyle w:val="Paragraphedeliste"/>
+        <w:numPr>
+          <w:ilvl w:val="0"/>
+          <w:numId w:val="3"/>
+        </w:numPr>
+        <w:rPr>
+          <w:rFonts w:ascii="Times New Roman"/>
+          <w:sz w:val="24"/>
+          <w:szCs w:val="24"/>
+          <w:lang w:val="en-US"/>
+        </w:rPr>
+      </w:pPr>
+      <w:r>
+        <w:rPr>
+          <w:rFonts w:ascii="Times New Roman"/>
+          <w:sz w:val="24"/>
+          <w:szCs w:val="24"/>
+          <w:lang w:val="en-US"/>
+        </w:rPr>
+        <w:lastRenderedPageBreak/>
+        <w:t>Knowledge is acquired by the network from its environment through a learning process.</w:t>
+      </w:r>
+    </w:p>
+    <w:p>
+      <w:pPr>
+        <w:pStyle w:val="Paragraphedeliste"/>
+        <w:numPr>
+          <w:ilvl w:val="0"/>
+          <w:numId w:val="3"/>
+        </w:numPr>
+        <w:rPr>
+          <w:rFonts w:ascii="Times New Roman"/>
+          <w:sz w:val="24"/>
+          <w:szCs w:val="24"/>
+          <w:lang w:val="en-US"/>
+        </w:rPr>
+      </w:pPr>
+      <w:r>
+        <w:rPr>
+          <w:rFonts w:ascii="Times New Roman"/>
+          <w:sz w:val="24"/>
+          <w:szCs w:val="24"/>
+          <w:lang w:val="en-US"/>
+        </w:rPr>
+        <w:t>Interneuron connection strength, known as synaptic weights, are used to store the acquired knowledge.”</w:t>
+      </w:r>
+    </w:p>
+    <w:p>
+      <w:pPr>
+        <w:rPr>
+          <w:rFonts w:ascii="Times New Roman"/>
+          <w:sz w:val="24"/>
+          <w:szCs w:val="24"/>
+          <w:lang w:val="en-US"/>
+        </w:rPr>
+      </w:pPr>
+      <w:r>
+        <w:rPr>
+          <w:rFonts w:ascii="Times New Roman"/>
+          <w:sz w:val="24"/>
+          <w:szCs w:val="24"/>
+          <w:lang w:val="en-US"/>
+        </w:rPr>
+        <w:t>The artificial neural network is organized in layers</w:t>
+      </w:r>
+      <w:r>
+        <w:rPr>
+          <w:rFonts w:ascii="Times New Roman"/>
+          <w:sz w:val="24"/>
+          <w:szCs w:val="24"/>
+          <w:lang w:val="en-US"/>
+        </w:rPr>
+        <w:t xml:space="preserve"> of neurons</w:t>
+      </w:r>
+      <w:r>
+        <w:rPr>
+          <w:rFonts w:ascii="Times New Roman"/>
+          <w:sz w:val="24"/>
+          <w:szCs w:val="24"/>
+          <w:lang w:val="en-US"/>
+        </w:rPr>
+        <w:t>. Each neuron in the network receives an input signal, processes this signal and then sends an output signal. The first layer is the input layer. Each node receives a vector containing a feature predictor values and these nodes are conn</w:t>
+      </w:r>
+      <w:r>
+        <w:rPr>
+          <w:rFonts w:ascii="Times New Roman"/>
+          <w:sz w:val="24"/>
+          <w:szCs w:val="24"/>
+          <w:lang w:val="en-US"/>
+        </w:rPr>
+        <w:t>ected to the nodes of the next layers with synaptic weighted links.</w:t>
+      </w:r>
+      <w:bookmarkStart w:id="0" w:name="_GoBack"/>
+      <w:bookmarkEnd w:id="0"/>
     </w:p>
     <w:p>
       <w:pPr>
@@ -3080,14 +3721,25 @@
         </w:rPr>
         <w:t xml:space="preserve"> </w:t>
       </w:r>
-      <w:r>
-        <w:rPr>
-          <w:rFonts w:ascii="Times New Roman"/>
-          <w:sz w:val="24"/>
-          <w:szCs w:val="24"/>
-          <w:lang w:val="en-US"/>
-        </w:rPr>
-        <w:t xml:space="preserve">Kavinilavurajan, “Salary Prediction using Big Data”, </w:t>
+      <w:proofErr w:type="spellStart"/>
+      <w:r>
+        <w:rPr>
+          <w:rFonts w:ascii="Times New Roman"/>
+          <w:sz w:val="24"/>
+          <w:szCs w:val="24"/>
+          <w:lang w:val="en-US"/>
+        </w:rPr>
+        <w:t>Kavinilavurajan</w:t>
+      </w:r>
+      <w:proofErr w:type="spellEnd"/>
+      <w:r>
+        <w:rPr>
+          <w:rFonts w:ascii="Times New Roman"/>
+          <w:sz w:val="24"/>
+          <w:szCs w:val="24"/>
+          <w:lang w:val="en-US"/>
+        </w:rPr>
+        <w:t xml:space="preserve">, “Salary Prediction using Big Data”, </w:t>
       </w:r>
       <w:r>
         <w:rPr>
@@ -3146,7 +3798,47 @@
           <w:szCs w:val="24"/>
           <w:lang w:val="en-US"/>
         </w:rPr>
-        <w:t>[2] P. Khongchai and P. Songmuang, “</w:t>
+        <w:t xml:space="preserve">[2] P. </w:t>
+      </w:r>
+      <w:proofErr w:type="spellStart"/>
+      <w:r>
+        <w:rPr>
+          <w:rFonts w:ascii="Times New Roman"/>
+          <w:sz w:val="24"/>
+          <w:szCs w:val="24"/>
+          <w:lang w:val="en-US"/>
+        </w:rPr>
+        <w:t>Khongchai</w:t>
+      </w:r>
+      <w:proofErr w:type="spellEnd"/>
+      <w:r>
+        <w:rPr>
+          <w:rFonts w:ascii="Times New Roman"/>
+          <w:sz w:val="24"/>
+          <w:szCs w:val="24"/>
+          <w:lang w:val="en-US"/>
+        </w:rPr>
+        <w:t xml:space="preserve"> and P. </w:t>
+      </w:r>
+      <w:proofErr w:type="spellStart"/>
+      <w:r>
+        <w:rPr>
+          <w:rFonts w:ascii="Times New Roman"/>
+          <w:sz w:val="24"/>
+          <w:szCs w:val="24"/>
+          <w:lang w:val="en-US"/>
+        </w:rPr>
+        <w:t>Songmuang</w:t>
+      </w:r>
+      <w:proofErr w:type="spellEnd"/>
+      <w:r>
+        <w:rPr>
+          <w:rFonts w:ascii="Times New Roman"/>
+          <w:sz w:val="24"/>
+          <w:szCs w:val="24"/>
+          <w:lang w:val="en-US"/>
+        </w:rPr>
+        <w:t>, “</w:t>
       </w:r>
       <w:r>
         <w:rPr>
@@ -3415,7 +4107,47 @@
           <w:szCs w:val="24"/>
           <w:lang w:val="en-US"/>
         </w:rPr>
-        <w:t>[6] P. Khongchai and P. Songmuang, “</w:t>
+        <w:t xml:space="preserve">[6] P. </w:t>
+      </w:r>
+      <w:proofErr w:type="spellStart"/>
+      <w:r>
+        <w:rPr>
+          <w:rFonts w:ascii="Times New Roman"/>
+          <w:sz w:val="24"/>
+          <w:szCs w:val="24"/>
+          <w:lang w:val="en-US"/>
+        </w:rPr>
+        <w:t>Khongchai</w:t>
+      </w:r>
+      <w:proofErr w:type="spellEnd"/>
+      <w:r>
+        <w:rPr>
+          <w:rFonts w:ascii="Times New Roman"/>
+          <w:sz w:val="24"/>
+          <w:szCs w:val="24"/>
+          <w:lang w:val="en-US"/>
+        </w:rPr>
+        <w:t xml:space="preserve"> and P. </w:t>
+      </w:r>
+      <w:proofErr w:type="spellStart"/>
+      <w:r>
+        <w:rPr>
+          <w:rFonts w:ascii="Times New Roman"/>
+          <w:sz w:val="24"/>
+          <w:szCs w:val="24"/>
+          <w:lang w:val="en-US"/>
+        </w:rPr>
+        <w:t>Songmuang</w:t>
+      </w:r>
+      <w:proofErr w:type="spellEnd"/>
+      <w:r>
+        <w:rPr>
+          <w:rFonts w:ascii="Times New Roman"/>
+          <w:sz w:val="24"/>
+          <w:szCs w:val="24"/>
+          <w:lang w:val="en-US"/>
+        </w:rPr>
+        <w:t>, “</w:t>
       </w:r>
       <w:r>
         <w:rPr>
@@ -3443,17 +4175,228 @@
           <w:szCs w:val="24"/>
           <w:lang w:val="en-US"/>
         </w:rPr>
+        <w:t>Improve Students’ Motivation</w:t>
+      </w:r>
+      <w:r>
+        <w:rPr>
+          <w:rFonts w:ascii="Times New Roman"/>
+          <w:sz w:val="24"/>
+          <w:szCs w:val="24"/>
+          <w:lang w:val="en-GB"/>
+        </w:rPr>
+        <w:t xml:space="preserve">”, </w:t>
+      </w:r>
+      <w:r>
+        <w:rPr>
+          <w:rFonts w:ascii="Times New Roman"/>
+          <w:i/>
+          <w:sz w:val="24"/>
+          <w:szCs w:val="24"/>
+          <w:lang w:val="en-US"/>
+        </w:rPr>
+        <w:t>12th International Conference on Signal-Image Technology &amp; Internet-Based Systems</w:t>
+      </w:r>
+      <w:r>
+        <w:rPr>
+          <w:rFonts w:ascii="Times New Roman"/>
+          <w:i/>
+          <w:sz w:val="24"/>
+          <w:szCs w:val="24"/>
+          <w:lang w:val="en-US"/>
+        </w:rPr>
+        <w:t xml:space="preserve">, </w:t>
+      </w:r>
+      <w:r>
+        <w:rPr>
+          <w:rFonts w:ascii="Times New Roman"/>
+          <w:sz w:val="24"/>
+          <w:szCs w:val="24"/>
+          <w:lang w:val="en-US"/>
+        </w:rPr>
+        <w:t>2016</w:t>
+      </w:r>
+    </w:p>
+    <w:p>
+      <w:pPr>
+        <w:rPr>
+          <w:rFonts w:ascii="Times New Roman"/>
+          <w:sz w:val="24"/>
+          <w:szCs w:val="24"/>
+          <w:lang w:val="en-US"/>
+        </w:rPr>
+      </w:pPr>
+      <w:r>
+        <w:rPr>
+          <w:rFonts w:ascii="Times New Roman"/>
+          <w:sz w:val="24"/>
+          <w:szCs w:val="24"/>
+          <w:lang w:val="en-US"/>
+        </w:rPr>
+        <w:t xml:space="preserve">[7] H. </w:t>
+      </w:r>
+      <w:r>
+        <w:rPr>
+          <w:rFonts w:ascii="Times New Roman"/>
+          <w:noProof/>
+          <w:sz w:val="24"/>
+          <w:szCs w:val="24"/>
+          <w:lang w:val="en-US"/>
+        </w:rPr>
+        <w:t>Liu,Y-L.</w:t>
+      </w:r>
+      <w:r>
+        <w:rPr>
+          <w:rFonts w:ascii="Times New Roman"/>
+          <w:sz w:val="24"/>
+          <w:szCs w:val="24"/>
+          <w:lang w:val="en-US"/>
+        </w:rPr>
+        <w:t xml:space="preserve"> </w:t>
+      </w:r>
+      <w:proofErr w:type="spellStart"/>
+      <w:r>
+        <w:rPr>
+          <w:rFonts w:ascii="Times New Roman"/>
+          <w:sz w:val="24"/>
+          <w:szCs w:val="24"/>
+          <w:lang w:val="en-US"/>
+        </w:rPr>
+        <w:t>Kuo</w:t>
+      </w:r>
+      <w:proofErr w:type="spellEnd"/>
+      <w:r>
+        <w:rPr>
+          <w:rFonts w:ascii="Times New Roman"/>
+          <w:sz w:val="24"/>
+          <w:szCs w:val="24"/>
+          <w:lang w:val="en-US"/>
+        </w:rPr>
+        <w:t>, Y. He and J. Liu, Yi</w:t>
+      </w:r>
+      <w:r>
+        <w:rPr>
+          <w:rFonts w:ascii="Times New Roman"/>
+          <w:sz w:val="24"/>
+          <w:szCs w:val="24"/>
+          <w:lang w:val="en-US"/>
+        </w:rPr>
+        <w:t xml:space="preserve">, </w:t>
+      </w:r>
+      <w:r>
+        <w:rPr>
+          <w:rFonts w:ascii="Times New Roman"/>
+          <w:sz w:val="24"/>
+          <w:szCs w:val="24"/>
+          <w:lang w:val="en-US"/>
+        </w:rPr>
+        <w:t>“</w:t>
+      </w:r>
+      <w:r>
+        <w:rPr>
+          <w:rFonts w:ascii="Times New Roman"/>
+          <w:sz w:val="24"/>
+          <w:szCs w:val="24"/>
+          <w:lang w:val="en-US"/>
+        </w:rPr>
+        <w:t>Bayesian Regress</w:t>
+      </w:r>
+      <w:r>
+        <w:rPr>
+          <w:rFonts w:ascii="Times New Roman"/>
+          <w:sz w:val="24"/>
+          <w:szCs w:val="24"/>
+          <w:lang w:val="en-US"/>
+        </w:rPr>
+        <w:t xml:space="preserve">ion Model </w:t>
+      </w:r>
+      <w:proofErr w:type="gramStart"/>
+      <w:r>
+        <w:rPr>
+          <w:rFonts w:ascii="Times New Roman"/>
+          <w:sz w:val="24"/>
+          <w:szCs w:val="24"/>
+          <w:lang w:val="en-US"/>
+        </w:rPr>
+        <w:t>For</w:t>
+      </w:r>
+      <w:proofErr w:type="gramEnd"/>
+      <w:r>
+        <w:rPr>
+          <w:rFonts w:ascii="Times New Roman"/>
+          <w:sz w:val="24"/>
+          <w:szCs w:val="24"/>
+          <w:lang w:val="en-US"/>
+        </w:rPr>
+        <w:t xml:space="preserve"> Predicting Income”, 2006</w:t>
+      </w:r>
+    </w:p>
+    <w:p>
+      <w:pPr>
+        <w:rPr>
+          <w:rFonts w:ascii="Times New Roman"/>
+          <w:sz w:val="24"/>
+          <w:szCs w:val="24"/>
+          <w:lang w:val="en-US"/>
+        </w:rPr>
+      </w:pPr>
+      <w:r>
+        <w:rPr>
+          <w:rFonts w:ascii="Times New Roman"/>
+          <w:sz w:val="24"/>
+          <w:szCs w:val="24"/>
+          <w:lang w:val="en-US"/>
+        </w:rPr>
         <w:lastRenderedPageBreak/>
-        <w:t>Improve Students’ Motivation</w:t>
-      </w:r>
-      <w:r>
-        <w:rPr>
-          <w:rFonts w:ascii="Times New Roman"/>
-          <w:sz w:val="24"/>
-          <w:szCs w:val="24"/>
-          <w:lang w:val="en-GB"/>
-        </w:rPr>
-        <w:t xml:space="preserve">”, </w:t>
+        <w:t xml:space="preserve">[8] A. </w:t>
+      </w:r>
+      <w:proofErr w:type="spellStart"/>
+      <w:r>
+        <w:rPr>
+          <w:rFonts w:ascii="Times New Roman"/>
+          <w:sz w:val="24"/>
+          <w:szCs w:val="24"/>
+          <w:lang w:val="en-US"/>
+        </w:rPr>
+        <w:t>Kibekbaev</w:t>
+      </w:r>
+      <w:proofErr w:type="spellEnd"/>
+      <w:r>
+        <w:rPr>
+          <w:rFonts w:ascii="Times New Roman"/>
+          <w:sz w:val="24"/>
+          <w:szCs w:val="24"/>
+          <w:lang w:val="en-US"/>
+        </w:rPr>
+        <w:t xml:space="preserve"> and E. </w:t>
+      </w:r>
+      <w:proofErr w:type="spellStart"/>
+      <w:r>
+        <w:rPr>
+          <w:rFonts w:ascii="Times New Roman"/>
+          <w:sz w:val="24"/>
+          <w:szCs w:val="24"/>
+          <w:lang w:val="en-US"/>
+        </w:rPr>
+        <w:t>Duman</w:t>
+      </w:r>
+      <w:proofErr w:type="spellEnd"/>
+      <w:r>
+        <w:rPr>
+          <w:rFonts w:ascii="Times New Roman"/>
+          <w:sz w:val="24"/>
+          <w:szCs w:val="24"/>
+          <w:lang w:val="en-US"/>
+        </w:rPr>
+        <w:t xml:space="preserve">, “Benchmark regression algorithms for income prediction modeling”, </w:t>
+      </w:r>
+      <w:r>
+        <w:rPr>
+          <w:rFonts w:ascii="Times New Roman"/>
+          <w:sz w:val="24"/>
+          <w:szCs w:val="24"/>
+          <w:lang w:val="en-US"/>
+        </w:rPr>
+        <w:t>Information Systems,</w:t>
       </w:r>
       <w:r>
         <w:rPr>
@@ -3463,137 +4406,6 @@
           <w:szCs w:val="24"/>
           <w:lang w:val="en-US"/>
         </w:rPr>
-        <w:t>12th International Conference on Signal-Image Technology &amp; Internet-Based Systems</w:t>
-      </w:r>
-      <w:r>
-        <w:rPr>
-          <w:rFonts w:ascii="Times New Roman"/>
-          <w:i/>
-          <w:sz w:val="24"/>
-          <w:szCs w:val="24"/>
-          <w:lang w:val="en-US"/>
-        </w:rPr>
-        <w:t xml:space="preserve">, </w:t>
-      </w:r>
-      <w:r>
-        <w:rPr>
-          <w:rFonts w:ascii="Times New Roman"/>
-          <w:sz w:val="24"/>
-          <w:szCs w:val="24"/>
-          <w:lang w:val="en-US"/>
-        </w:rPr>
-        <w:t>2016</w:t>
-      </w:r>
-    </w:p>
-    <w:p>
-      <w:pPr>
-        <w:rPr>
-          <w:rFonts w:ascii="Times New Roman"/>
-          <w:sz w:val="24"/>
-          <w:szCs w:val="24"/>
-          <w:lang w:val="en-US"/>
-        </w:rPr>
-      </w:pPr>
-      <w:r>
-        <w:rPr>
-          <w:rFonts w:ascii="Times New Roman"/>
-          <w:sz w:val="24"/>
-          <w:szCs w:val="24"/>
-          <w:lang w:val="en-US"/>
-        </w:rPr>
-        <w:t xml:space="preserve">[7] H. </w:t>
-      </w:r>
-      <w:r>
-        <w:rPr>
-          <w:rFonts w:ascii="Times New Roman"/>
-          <w:noProof/>
-          <w:sz w:val="24"/>
-          <w:szCs w:val="24"/>
-          <w:lang w:val="en-US"/>
-        </w:rPr>
-        <w:t>Liu,Y-L.</w:t>
-      </w:r>
-      <w:r>
-        <w:rPr>
-          <w:rFonts w:ascii="Times New Roman"/>
-          <w:sz w:val="24"/>
-          <w:szCs w:val="24"/>
-          <w:lang w:val="en-US"/>
-        </w:rPr>
-        <w:t xml:space="preserve"> Kuo, Y. He and J. Liu, Yi</w:t>
-      </w:r>
-      <w:r>
-        <w:rPr>
-          <w:rFonts w:ascii="Times New Roman"/>
-          <w:sz w:val="24"/>
-          <w:szCs w:val="24"/>
-          <w:lang w:val="en-US"/>
-        </w:rPr>
-        <w:t xml:space="preserve">, </w:t>
-      </w:r>
-      <w:r>
-        <w:rPr>
-          <w:rFonts w:ascii="Times New Roman"/>
-          <w:sz w:val="24"/>
-          <w:szCs w:val="24"/>
-          <w:lang w:val="en-US"/>
-        </w:rPr>
-        <w:t>“</w:t>
-      </w:r>
-      <w:r>
-        <w:rPr>
-          <w:rFonts w:ascii="Times New Roman"/>
-          <w:sz w:val="24"/>
-          <w:szCs w:val="24"/>
-          <w:lang w:val="en-US"/>
-        </w:rPr>
-        <w:t>Bayesian Regress</w:t>
-      </w:r>
-      <w:r>
-        <w:rPr>
-          <w:rFonts w:ascii="Times New Roman"/>
-          <w:sz w:val="24"/>
-          <w:szCs w:val="24"/>
-          <w:lang w:val="en-US"/>
-        </w:rPr>
-        <w:t>ion Model For Predicting Income”, 2006</w:t>
-      </w:r>
-    </w:p>
-    <w:p>
-      <w:pPr>
-        <w:rPr>
-          <w:rFonts w:ascii="Times New Roman"/>
-          <w:sz w:val="24"/>
-          <w:szCs w:val="24"/>
-          <w:lang w:val="en-US"/>
-        </w:rPr>
-      </w:pPr>
-      <w:r>
-        <w:rPr>
-          <w:rFonts w:ascii="Times New Roman"/>
-          <w:sz w:val="24"/>
-          <w:szCs w:val="24"/>
-          <w:lang w:val="en-US"/>
-        </w:rPr>
-        <w:t xml:space="preserve">[8] A. Kibekbaev and E. Duman, “Benchmark regression algorithms for income prediction modeling”, </w:t>
-      </w:r>
-      <w:r>
-        <w:rPr>
-          <w:rFonts w:ascii="Times New Roman"/>
-          <w:sz w:val="24"/>
-          <w:szCs w:val="24"/>
-          <w:lang w:val="en-US"/>
-        </w:rPr>
-        <w:t>Information Systems,</w:t>
-      </w:r>
-      <w:r>
-        <w:rPr>
-          <w:rFonts w:ascii="Times New Roman"/>
-          <w:i/>
-          <w:sz w:val="24"/>
-          <w:szCs w:val="24"/>
-          <w:lang w:val="en-US"/>
-        </w:rPr>
         <w:t xml:space="preserve"> </w:t>
       </w:r>
       <w:r>
@@ -3633,23 +4445,114 @@
         </w:rPr>
         <w:t xml:space="preserve"> </w:t>
       </w:r>
-      <w:r>
-        <w:rPr>
-          <w:rFonts w:ascii="Times New Roman"/>
-          <w:sz w:val="24"/>
-          <w:szCs w:val="24"/>
-          <w:lang w:val="en-US"/>
-        </w:rPr>
-        <w:t xml:space="preserve">Gayo-Avello, P. T. Metaxas, E. Mustafaraj, M. Strohmaier, P. Gloor, "The power of </w:t>
-      </w:r>
-      <w:r>
-        <w:rPr>
-          <w:rFonts w:ascii="Times New Roman"/>
-          <w:sz w:val="24"/>
-          <w:szCs w:val="24"/>
-          <w:lang w:val="en-US"/>
-        </w:rPr>
-        <w:t>prediction with social media", Internet Research, Vol. 23 Iss: 5, pp.528- 543. 10.1108/IntR-06-2013-0115</w:t>
+      <w:proofErr w:type="spellStart"/>
+      <w:r>
+        <w:rPr>
+          <w:rFonts w:ascii="Times New Roman"/>
+          <w:sz w:val="24"/>
+          <w:szCs w:val="24"/>
+          <w:lang w:val="en-US"/>
+        </w:rPr>
+        <w:t>Gayo-Avello</w:t>
+      </w:r>
+      <w:proofErr w:type="spellEnd"/>
+      <w:r>
+        <w:rPr>
+          <w:rFonts w:ascii="Times New Roman"/>
+          <w:sz w:val="24"/>
+          <w:szCs w:val="24"/>
+          <w:lang w:val="en-US"/>
+        </w:rPr>
+        <w:t xml:space="preserve">, P. T. Metaxas, E. </w:t>
+      </w:r>
+      <w:proofErr w:type="spellStart"/>
+      <w:r>
+        <w:rPr>
+          <w:rFonts w:ascii="Times New Roman"/>
+          <w:sz w:val="24"/>
+          <w:szCs w:val="24"/>
+          <w:lang w:val="en-US"/>
+        </w:rPr>
+        <w:t>Mustafaraj</w:t>
+      </w:r>
+      <w:proofErr w:type="spellEnd"/>
+      <w:r>
+        <w:rPr>
+          <w:rFonts w:ascii="Times New Roman"/>
+          <w:sz w:val="24"/>
+          <w:szCs w:val="24"/>
+          <w:lang w:val="en-US"/>
+        </w:rPr>
+        <w:t xml:space="preserve">, M. </w:t>
+      </w:r>
+      <w:proofErr w:type="spellStart"/>
+      <w:r>
+        <w:rPr>
+          <w:rFonts w:ascii="Times New Roman"/>
+          <w:sz w:val="24"/>
+          <w:szCs w:val="24"/>
+          <w:lang w:val="en-US"/>
+        </w:rPr>
+        <w:t>Strohmaier</w:t>
+      </w:r>
+      <w:proofErr w:type="spellEnd"/>
+      <w:r>
+        <w:rPr>
+          <w:rFonts w:ascii="Times New Roman"/>
+          <w:sz w:val="24"/>
+          <w:szCs w:val="24"/>
+          <w:lang w:val="en-US"/>
+        </w:rPr>
+        <w:t xml:space="preserve">, P. </w:t>
+      </w:r>
+      <w:proofErr w:type="spellStart"/>
+      <w:r>
+        <w:rPr>
+          <w:rFonts w:ascii="Times New Roman"/>
+          <w:sz w:val="24"/>
+          <w:szCs w:val="24"/>
+          <w:lang w:val="en-US"/>
+        </w:rPr>
+        <w:t>Gloor</w:t>
+      </w:r>
+      <w:proofErr w:type="spellEnd"/>
+      <w:r>
+        <w:rPr>
+          <w:rFonts w:ascii="Times New Roman"/>
+          <w:sz w:val="24"/>
+          <w:szCs w:val="24"/>
+          <w:lang w:val="en-US"/>
+        </w:rPr>
+        <w:t xml:space="preserve">, "The power of </w:t>
+      </w:r>
+      <w:r>
+        <w:rPr>
+          <w:rFonts w:ascii="Times New Roman"/>
+          <w:sz w:val="24"/>
+          <w:szCs w:val="24"/>
+          <w:lang w:val="en-US"/>
+        </w:rPr>
+        <w:t xml:space="preserve">prediction with social media", Internet Research, Vol. 23 </w:t>
+      </w:r>
+      <w:proofErr w:type="spellStart"/>
+      <w:r>
+        <w:rPr>
+          <w:rFonts w:ascii="Times New Roman"/>
+          <w:sz w:val="24"/>
+          <w:szCs w:val="24"/>
+          <w:lang w:val="en-US"/>
+        </w:rPr>
+        <w:t>Iss</w:t>
+      </w:r>
+      <w:proofErr w:type="spellEnd"/>
+      <w:r>
+        <w:rPr>
+          <w:rFonts w:ascii="Times New Roman"/>
+          <w:sz w:val="24"/>
+          <w:szCs w:val="24"/>
+          <w:lang w:val="en-US"/>
+        </w:rPr>
+        <w:t>: 5, pp.528- 543. 10.1108/IntR-06-2013-0115</w:t>
       </w:r>
       <w:r>
         <w:rPr>
@@ -3714,8 +4617,19 @@
           <w:szCs w:val="24"/>
           <w:lang w:val="en-US"/>
         </w:rPr>
-        <w:t xml:space="preserve"> Damarla</w:t>
-      </w:r>
+        <w:t xml:space="preserve"> </w:t>
+      </w:r>
+      <w:proofErr w:type="spellStart"/>
+      <w:r>
+        <w:rPr>
+          <w:rFonts w:ascii="Times New Roman"/>
+          <w:sz w:val="24"/>
+          <w:szCs w:val="24"/>
+          <w:lang w:val="en-US"/>
+        </w:rPr>
+        <w:t>Damarla</w:t>
+      </w:r>
+      <w:proofErr w:type="spellEnd"/>
       <w:r>
         <w:rPr>
           <w:rFonts w:ascii="Times New Roman"/>
@@ -3850,8 +4764,22 @@
             <w:u w:val="none"/>
             <w:lang w:val="en-US"/>
           </w:rPr>
-          <w:t xml:space="preserve"> Asur</w:t>
+          <w:t xml:space="preserve"> </w:t>
         </w:r>
+        <w:proofErr w:type="spellStart"/>
+        <w:r>
+          <w:rPr>
+            <w:rStyle w:val="Lienhypertexte"/>
+            <w:rFonts w:ascii="Times New Roman"/>
+            <w:color w:val="auto"/>
+            <w:sz w:val="24"/>
+            <w:szCs w:val="24"/>
+            <w:u w:val="none"/>
+            <w:lang w:val="en-US"/>
+          </w:rPr>
+          <w:t>Asur</w:t>
+        </w:r>
+        <w:proofErr w:type="spellEnd"/>
         <w:r>
           <w:rPr>
             <w:rStyle w:val="Lienhypertexte"/>
@@ -3993,8 +4921,9 @@
           <w:szCs w:val="24"/>
           <w:lang w:val="en-US"/>
         </w:rPr>
-        <w:t>[12] K. Evangelos, T. Efthimios, T.</w:t>
-      </w:r>
+        <w:t xml:space="preserve">[12] K. </w:t>
+      </w:r>
+      <w:proofErr w:type="spellStart"/>
       <w:r>
         <w:rPr>
           <w:rFonts w:ascii="Times New Roman"/>
@@ -4003,6 +4932,49 @@
           <w:szCs w:val="24"/>
           <w:lang w:val="en-US"/>
         </w:rPr>
+        <w:t>Evangelos</w:t>
+      </w:r>
+      <w:proofErr w:type="spellEnd"/>
+      <w:r>
+        <w:rPr>
+          <w:rFonts w:ascii="Times New Roman"/>
+          <w:bCs/>
+          <w:sz w:val="24"/>
+          <w:szCs w:val="24"/>
+          <w:lang w:val="en-US"/>
+        </w:rPr>
+        <w:t xml:space="preserve">, T. </w:t>
+      </w:r>
+      <w:proofErr w:type="spellStart"/>
+      <w:r>
+        <w:rPr>
+          <w:rFonts w:ascii="Times New Roman"/>
+          <w:bCs/>
+          <w:sz w:val="24"/>
+          <w:szCs w:val="24"/>
+          <w:lang w:val="en-US"/>
+        </w:rPr>
+        <w:t>Efthimios</w:t>
+      </w:r>
+      <w:proofErr w:type="spellEnd"/>
+      <w:r>
+        <w:rPr>
+          <w:rFonts w:ascii="Times New Roman"/>
+          <w:bCs/>
+          <w:sz w:val="24"/>
+          <w:szCs w:val="24"/>
+          <w:lang w:val="en-US"/>
+        </w:rPr>
+        <w:t>, T.</w:t>
+      </w:r>
+      <w:r>
+        <w:rPr>
+          <w:rFonts w:ascii="Times New Roman"/>
+          <w:bCs/>
+          <w:sz w:val="24"/>
+          <w:szCs w:val="24"/>
+          <w:lang w:val="en-US"/>
+        </w:rPr>
         <w:t xml:space="preserve"> Konstant</w:t>
       </w:r>
       <w:r>
@@ -4054,7 +5026,29 @@
           <w:szCs w:val="24"/>
           <w:lang w:val="en-US"/>
         </w:rPr>
-        <w:t>[13] Z. Ghahramani,</w:t>
+        <w:t xml:space="preserve">[13] Z. </w:t>
+      </w:r>
+      <w:proofErr w:type="spellStart"/>
+      <w:r>
+        <w:rPr>
+          <w:rFonts w:ascii="Times New Roman"/>
+          <w:bCs/>
+          <w:sz w:val="24"/>
+          <w:szCs w:val="24"/>
+          <w:lang w:val="en-US"/>
+        </w:rPr>
+        <w:t>Ghahramani</w:t>
+      </w:r>
+      <w:proofErr w:type="spellEnd"/>
+      <w:r>
+        <w:rPr>
+          <w:rFonts w:ascii="Times New Roman"/>
+          <w:bCs/>
+          <w:sz w:val="24"/>
+          <w:szCs w:val="24"/>
+          <w:lang w:val="en-US"/>
+        </w:rPr>
+        <w:t>,</w:t>
       </w:r>
       <w:r>
         <w:rPr>
@@ -4185,15 +5179,67 @@
         </w:rPr>
         <w:t xml:space="preserve">[15] </w:t>
       </w:r>
-      <w:r>
-        <w:rPr>
-          <w:rFonts w:ascii="Times New Roman"/>
-          <w:sz w:val="24"/>
-          <w:szCs w:val="24"/>
-          <w:lang w:val="en-US"/>
-        </w:rPr>
-        <w:t xml:space="preserve">Magerman, Tom, Bart Van Looy, and Xiaoyan Song. "Exploring the feasibility and accuracy of Latent Semantic Analysis based text mining techniques to detect similarity between patent documents and scientific publications." </w:t>
-      </w:r>
+      <w:proofErr w:type="spellStart"/>
+      <w:r>
+        <w:rPr>
+          <w:rFonts w:ascii="Times New Roman"/>
+          <w:sz w:val="24"/>
+          <w:szCs w:val="24"/>
+          <w:lang w:val="en-US"/>
+        </w:rPr>
+        <w:t>Magerman</w:t>
+      </w:r>
+      <w:proofErr w:type="spellEnd"/>
+      <w:r>
+        <w:rPr>
+          <w:rFonts w:ascii="Times New Roman"/>
+          <w:sz w:val="24"/>
+          <w:szCs w:val="24"/>
+          <w:lang w:val="en-US"/>
+        </w:rPr>
+        <w:t xml:space="preserve">, Tom, Bart Van </w:t>
+      </w:r>
+      <w:proofErr w:type="spellStart"/>
+      <w:r>
+        <w:rPr>
+          <w:rFonts w:ascii="Times New Roman"/>
+          <w:sz w:val="24"/>
+          <w:szCs w:val="24"/>
+          <w:lang w:val="en-US"/>
+        </w:rPr>
+        <w:t>Looy</w:t>
+      </w:r>
+      <w:proofErr w:type="spellEnd"/>
+      <w:r>
+        <w:rPr>
+          <w:rFonts w:ascii="Times New Roman"/>
+          <w:sz w:val="24"/>
+          <w:szCs w:val="24"/>
+          <w:lang w:val="en-US"/>
+        </w:rPr>
+        <w:t xml:space="preserve">, and </w:t>
+      </w:r>
+      <w:proofErr w:type="spellStart"/>
+      <w:r>
+        <w:rPr>
+          <w:rFonts w:ascii="Times New Roman"/>
+          <w:sz w:val="24"/>
+          <w:szCs w:val="24"/>
+          <w:lang w:val="en-US"/>
+        </w:rPr>
+        <w:t>Xiaoyan</w:t>
+      </w:r>
+      <w:proofErr w:type="spellEnd"/>
+      <w:r>
+        <w:rPr>
+          <w:rFonts w:ascii="Times New Roman"/>
+          <w:sz w:val="24"/>
+          <w:szCs w:val="24"/>
+          <w:lang w:val="en-US"/>
+        </w:rPr>
+        <w:t xml:space="preserve"> Song. "Exploring the feasibility and accuracy of Latent Semantic Analysis based text mining techniques to detect similarity between patent documents and scientific publications." </w:t>
+      </w:r>
+      <w:proofErr w:type="spellStart"/>
       <w:r>
         <w:rPr>
           <w:rFonts w:ascii="Times New Roman"/>
@@ -4205,6 +5251,7 @@
         </w:rPr>
         <w:t>Scientometrics</w:t>
       </w:r>
+      <w:proofErr w:type="spellEnd"/>
       <w:r>
         <w:rPr>
           <w:rFonts w:ascii="Times New Roman"/>
@@ -4231,7 +5278,27 @@
           <w:szCs w:val="24"/>
           <w:lang w:val="en-US"/>
         </w:rPr>
-        <w:t xml:space="preserve">[16] Deerwester, Scott, et al. "Indexing by latent semantic analysis." </w:t>
+        <w:t xml:space="preserve">[16] </w:t>
+      </w:r>
+      <w:proofErr w:type="spellStart"/>
+      <w:r>
+        <w:rPr>
+          <w:rFonts w:ascii="Times New Roman"/>
+          <w:sz w:val="24"/>
+          <w:szCs w:val="24"/>
+          <w:lang w:val="en-US"/>
+        </w:rPr>
+        <w:t>Deerwester</w:t>
+      </w:r>
+      <w:proofErr w:type="spellEnd"/>
+      <w:r>
+        <w:rPr>
+          <w:rFonts w:ascii="Times New Roman"/>
+          <w:sz w:val="24"/>
+          <w:szCs w:val="24"/>
+          <w:lang w:val="en-US"/>
+        </w:rPr>
+        <w:t xml:space="preserve">, Scott, et al. "Indexing by latent semantic analysis." </w:t>
       </w:r>
       <w:r>
         <w:rPr>
@@ -4272,14 +5339,45 @@
         </w:rPr>
         <w:t xml:space="preserve">[17] </w:t>
       </w:r>
-      <w:r>
-        <w:rPr>
-          <w:rFonts w:ascii="Times New Roman"/>
-          <w:sz w:val="24"/>
-          <w:szCs w:val="24"/>
-          <w:lang w:val="en-US"/>
-        </w:rPr>
-        <w:t xml:space="preserve">Kanungo, T., Mount, D.M., Netanyahu, N.S., Piatko, C.D., Silverman, R. &amp; Wu, A.Y. 2002, "An efficient k-means clustering algorithm: analysis and implementation", </w:t>
+      <w:proofErr w:type="spellStart"/>
+      <w:r>
+        <w:rPr>
+          <w:rFonts w:ascii="Times New Roman"/>
+          <w:sz w:val="24"/>
+          <w:szCs w:val="24"/>
+          <w:lang w:val="en-US"/>
+        </w:rPr>
+        <w:t>Kanungo</w:t>
+      </w:r>
+      <w:proofErr w:type="spellEnd"/>
+      <w:r>
+        <w:rPr>
+          <w:rFonts w:ascii="Times New Roman"/>
+          <w:sz w:val="24"/>
+          <w:szCs w:val="24"/>
+          <w:lang w:val="en-US"/>
+        </w:rPr>
+        <w:t xml:space="preserve">, T., Mount, D.M., Netanyahu, N.S., </w:t>
+      </w:r>
+      <w:proofErr w:type="spellStart"/>
+      <w:r>
+        <w:rPr>
+          <w:rFonts w:ascii="Times New Roman"/>
+          <w:sz w:val="24"/>
+          <w:szCs w:val="24"/>
+          <w:lang w:val="en-US"/>
+        </w:rPr>
+        <w:t>Piatko</w:t>
+      </w:r>
+      <w:proofErr w:type="spellEnd"/>
+      <w:r>
+        <w:rPr>
+          <w:rFonts w:ascii="Times New Roman"/>
+          <w:sz w:val="24"/>
+          <w:szCs w:val="24"/>
+          <w:lang w:val="en-US"/>
+        </w:rPr>
+        <w:t xml:space="preserve">, C.D., Silverman, R. &amp; Wu, A.Y. 2002, "An efficient k-means clustering algorithm: analysis and implementation", </w:t>
       </w:r>
       <w:r>
         <w:rPr>
@@ -4327,7 +5425,27 @@
           <w:szCs w:val="24"/>
           <w:lang w:val="en-US"/>
         </w:rPr>
-        <w:t xml:space="preserve">Hartigan, John A., and Manchek A. Wong. "Algorithm AS 136: A k-means clustering algorithm." </w:t>
+        <w:t xml:space="preserve">Hartigan, John A., and </w:t>
+      </w:r>
+      <w:proofErr w:type="spellStart"/>
+      <w:r>
+        <w:rPr>
+          <w:rFonts w:ascii="Times New Roman"/>
+          <w:sz w:val="24"/>
+          <w:szCs w:val="24"/>
+          <w:lang w:val="en-US"/>
+        </w:rPr>
+        <w:t>Manchek</w:t>
+      </w:r>
+      <w:proofErr w:type="spellEnd"/>
+      <w:r>
+        <w:rPr>
+          <w:rFonts w:ascii="Times New Roman"/>
+          <w:sz w:val="24"/>
+          <w:szCs w:val="24"/>
+          <w:lang w:val="en-US"/>
+        </w:rPr>
+        <w:t xml:space="preserve"> A. Wong. "Algorithm AS 136: A k-means clustering algorithm." </w:t>
       </w:r>
       <w:r>
         <w:rPr>
@@ -4395,7 +5513,27 @@
           <w:szCs w:val="24"/>
           <w:lang w:val="en-US"/>
         </w:rPr>
-        <w:t>Wiley-Interscience, Hoboken, N.J, 2005.</w:t>
+        <w:t>Wiley-</w:t>
+      </w:r>
+      <w:proofErr w:type="spellStart"/>
+      <w:r>
+        <w:rPr>
+          <w:rFonts w:ascii="Times New Roman"/>
+          <w:sz w:val="24"/>
+          <w:szCs w:val="24"/>
+          <w:lang w:val="en-US"/>
+        </w:rPr>
+        <w:t>Interscience</w:t>
+      </w:r>
+      <w:proofErr w:type="spellEnd"/>
+      <w:r>
+        <w:rPr>
+          <w:rFonts w:ascii="Times New Roman"/>
+          <w:sz w:val="24"/>
+          <w:szCs w:val="24"/>
+          <w:lang w:val="en-US"/>
+        </w:rPr>
+        <w:t>, Hoboken, N.J, 2005.</w:t>
       </w:r>
     </w:p>
     <w:p>
@@ -4416,16 +5554,25 @@
         </w:rPr>
         <w:t xml:space="preserve">[20] </w:t>
       </w:r>
-      <w:bookmarkStart w:id="0" w:name="_GoBack"/>
-      <w:bookmarkEnd w:id="0"/>
-      <w:r>
-        <w:rPr>
-          <w:rFonts w:ascii="Times New Roman"/>
-          <w:sz w:val="24"/>
-          <w:szCs w:val="24"/>
-          <w:lang w:val="en-US"/>
-        </w:rPr>
-        <w:t>Breiman, Leo. "Random Forests."</w:t>
+      <w:proofErr w:type="spellStart"/>
+      <w:r>
+        <w:rPr>
+          <w:rFonts w:ascii="Times New Roman"/>
+          <w:sz w:val="24"/>
+          <w:szCs w:val="24"/>
+          <w:lang w:val="en-US"/>
+        </w:rPr>
+        <w:t>Breiman</w:t>
+      </w:r>
+      <w:proofErr w:type="spellEnd"/>
+      <w:r>
+        <w:rPr>
+          <w:rFonts w:ascii="Times New Roman"/>
+          <w:sz w:val="24"/>
+          <w:szCs w:val="24"/>
+          <w:lang w:val="en-US"/>
+        </w:rPr>
+        <w:t>, Leo. "Random Forests."</w:t>
       </w:r>
       <w:r>
         <w:rPr>
@@ -4446,6 +5593,340 @@
           <w:lang w:val="en-US"/>
         </w:rPr>
         <w:t>, vol. 45, no. 1, 2001, pp. 5-32.</w:t>
+      </w:r>
+    </w:p>
+    <w:p>
+      <w:pPr>
+        <w:rPr>
+          <w:rFonts w:ascii="Times New Roman"/>
+          <w:i/>
+          <w:iCs/>
+          <w:sz w:val="24"/>
+          <w:szCs w:val="24"/>
+          <w:lang w:val="en-US"/>
+        </w:rPr>
+      </w:pPr>
+      <w:r>
+        <w:rPr>
+          <w:rFonts w:ascii="Times New Roman"/>
+          <w:sz w:val="24"/>
+          <w:szCs w:val="24"/>
+          <w:lang w:val="en-US"/>
+        </w:rPr>
+        <w:t xml:space="preserve">[21] </w:t>
+      </w:r>
+      <w:r>
+        <w:rPr>
+          <w:rFonts w:ascii="Times New Roman"/>
+          <w:sz w:val="24"/>
+          <w:szCs w:val="24"/>
+          <w:lang w:val="en-US"/>
+        </w:rPr>
+        <w:t xml:space="preserve">N. I. </w:t>
+      </w:r>
+      <w:proofErr w:type="spellStart"/>
+      <w:r>
+        <w:rPr>
+          <w:rFonts w:ascii="Times New Roman"/>
+          <w:sz w:val="24"/>
+          <w:szCs w:val="24"/>
+          <w:lang w:val="en-US"/>
+        </w:rPr>
+        <w:t>Khawaldah</w:t>
+      </w:r>
+      <w:proofErr w:type="spellEnd"/>
+      <w:r>
+        <w:rPr>
+          <w:rFonts w:ascii="Times New Roman"/>
+          <w:sz w:val="24"/>
+          <w:szCs w:val="24"/>
+          <w:lang w:val="en-US"/>
+        </w:rPr>
+        <w:t xml:space="preserve"> and N. A. </w:t>
+      </w:r>
+      <w:proofErr w:type="spellStart"/>
+      <w:r>
+        <w:rPr>
+          <w:rFonts w:ascii="Times New Roman"/>
+          <w:sz w:val="24"/>
+          <w:szCs w:val="24"/>
+          <w:lang w:val="en-US"/>
+        </w:rPr>
+        <w:t>Ishtayeh</w:t>
+      </w:r>
+      <w:proofErr w:type="spellEnd"/>
+      <w:r>
+        <w:rPr>
+          <w:rFonts w:ascii="Times New Roman"/>
+          <w:sz w:val="24"/>
+          <w:szCs w:val="24"/>
+          <w:lang w:val="en-US"/>
+        </w:rPr>
+        <w:t xml:space="preserve">, “Binary Decision Tree”, </w:t>
+      </w:r>
+      <w:r>
+        <w:rPr>
+          <w:rFonts w:ascii="Times New Roman"/>
+          <w:i/>
+          <w:iCs/>
+          <w:sz w:val="24"/>
+          <w:szCs w:val="24"/>
+          <w:lang w:val="en-US"/>
+        </w:rPr>
+        <w:t xml:space="preserve">Al </w:t>
+      </w:r>
+      <w:proofErr w:type="spellStart"/>
+      <w:r>
+        <w:rPr>
+          <w:rFonts w:ascii="Times New Roman"/>
+          <w:i/>
+          <w:iCs/>
+          <w:sz w:val="24"/>
+          <w:szCs w:val="24"/>
+          <w:lang w:val="en-US"/>
+        </w:rPr>
+        <w:t>Zaraqa</w:t>
+      </w:r>
+      <w:proofErr w:type="spellEnd"/>
+      <w:r>
+        <w:rPr>
+          <w:rFonts w:ascii="Times New Roman"/>
+          <w:i/>
+          <w:iCs/>
+          <w:sz w:val="24"/>
+          <w:szCs w:val="24"/>
+          <w:lang w:val="en-US"/>
+        </w:rPr>
+        <w:t xml:space="preserve"> University</w:t>
+      </w:r>
+    </w:p>
+    <w:p>
+      <w:pPr>
+        <w:rPr>
+          <w:rFonts w:ascii="Times New Roman"/>
+          <w:iCs/>
+          <w:sz w:val="24"/>
+          <w:szCs w:val="24"/>
+          <w:lang w:val="en-US"/>
+        </w:rPr>
+      </w:pPr>
+      <w:r>
+        <w:rPr>
+          <w:rFonts w:ascii="Times New Roman"/>
+          <w:iCs/>
+          <w:sz w:val="24"/>
+          <w:szCs w:val="24"/>
+          <w:lang w:val="en-US"/>
+        </w:rPr>
+        <w:t>[22] Cutler, Adele. “Random Forest for Regression and Classification”, Utah State University, 2010</w:t>
+      </w:r>
+      <w:r>
+        <w:rPr>
+          <w:rFonts w:ascii="Times New Roman"/>
+          <w:iCs/>
+          <w:sz w:val="24"/>
+          <w:szCs w:val="24"/>
+          <w:lang w:val="en-US"/>
+        </w:rPr>
+        <w:t>.</w:t>
+      </w:r>
+    </w:p>
+    <w:p>
+      <w:pPr>
+        <w:rPr>
+          <w:rFonts w:ascii="Times New Roman"/>
+          <w:iCs/>
+          <w:sz w:val="24"/>
+          <w:szCs w:val="24"/>
+          <w:lang w:val="en-US"/>
+        </w:rPr>
+      </w:pPr>
+      <w:r>
+        <w:rPr>
+          <w:rFonts w:ascii="Times New Roman"/>
+          <w:iCs/>
+          <w:sz w:val="24"/>
+          <w:szCs w:val="24"/>
+          <w:lang w:val="en-US"/>
+        </w:rPr>
+        <w:t>[</w:t>
+      </w:r>
+      <w:r>
+        <w:rPr>
+          <w:rFonts w:ascii="Times New Roman"/>
+          <w:iCs/>
+          <w:sz w:val="24"/>
+          <w:szCs w:val="24"/>
+          <w:lang w:val="en-US"/>
+        </w:rPr>
+        <w:t xml:space="preserve">23] </w:t>
+      </w:r>
+      <w:r>
+        <w:rPr>
+          <w:rFonts w:ascii="Times New Roman"/>
+          <w:iCs/>
+          <w:sz w:val="24"/>
+          <w:szCs w:val="24"/>
+          <w:lang w:val="en-US"/>
+        </w:rPr>
+        <w:t>Friedman, Jerome H. "Stochastic Gradient Boosting."</w:t>
+      </w:r>
+      <w:r>
+        <w:rPr>
+          <w:rFonts w:ascii="Times New Roman"/>
+          <w:i/>
+          <w:iCs/>
+          <w:sz w:val="24"/>
+          <w:szCs w:val="24"/>
+          <w:lang w:val="en-US"/>
+        </w:rPr>
+        <w:t xml:space="preserve"> Computational Statistics and Data Analysis</w:t>
+      </w:r>
+      <w:r>
+        <w:rPr>
+          <w:rFonts w:ascii="Times New Roman"/>
+          <w:iCs/>
+          <w:sz w:val="24"/>
+          <w:szCs w:val="24"/>
+          <w:lang w:val="en-US"/>
+        </w:rPr>
+        <w:t>, vol. 38, no. 4, 2002, pp. 367-378.</w:t>
+      </w:r>
+    </w:p>
+    <w:p>
+      <w:pPr>
+        <w:rPr>
+          <w:rFonts w:ascii="Times New Roman"/>
+          <w:sz w:val="24"/>
+          <w:szCs w:val="24"/>
+          <w:lang w:val="en-US"/>
+        </w:rPr>
+      </w:pPr>
+      <w:r>
+        <w:rPr>
+          <w:rFonts w:ascii="Times New Roman"/>
+          <w:iCs/>
+          <w:sz w:val="24"/>
+          <w:szCs w:val="24"/>
+          <w:lang w:val="en-US"/>
+        </w:rPr>
+        <w:lastRenderedPageBreak/>
+        <w:t xml:space="preserve">[24] </w:t>
+      </w:r>
+      <w:proofErr w:type="spellStart"/>
+      <w:r>
+        <w:rPr>
+          <w:rFonts w:ascii="Times New Roman"/>
+          <w:iCs/>
+          <w:sz w:val="24"/>
+          <w:szCs w:val="24"/>
+          <w:lang w:val="en-US"/>
+        </w:rPr>
+        <w:t>Haykin</w:t>
+      </w:r>
+      <w:proofErr w:type="spellEnd"/>
+      <w:r>
+        <w:rPr>
+          <w:rFonts w:ascii="Times New Roman"/>
+          <w:iCs/>
+          <w:sz w:val="24"/>
+          <w:szCs w:val="24"/>
+          <w:lang w:val="en-US"/>
+        </w:rPr>
+        <w:t xml:space="preserve">, S. S. 1931- (Simon </w:t>
+      </w:r>
+      <w:proofErr w:type="spellStart"/>
+      <w:r>
+        <w:rPr>
+          <w:rFonts w:ascii="Times New Roman"/>
+          <w:iCs/>
+          <w:sz w:val="24"/>
+          <w:szCs w:val="24"/>
+          <w:lang w:val="en-US"/>
+        </w:rPr>
+        <w:t>Saher</w:t>
+      </w:r>
+      <w:proofErr w:type="spellEnd"/>
+      <w:r>
+        <w:rPr>
+          <w:rFonts w:ascii="Times New Roman"/>
+          <w:iCs/>
+          <w:sz w:val="24"/>
+          <w:szCs w:val="24"/>
+          <w:lang w:val="en-US"/>
+        </w:rPr>
+        <w:t xml:space="preserve">). </w:t>
+      </w:r>
+      <w:r>
+        <w:rPr>
+          <w:rFonts w:ascii="Times New Roman"/>
+          <w:i/>
+          <w:iCs/>
+          <w:sz w:val="24"/>
+          <w:szCs w:val="24"/>
+          <w:lang w:val="en-US"/>
+        </w:rPr>
+        <w:t xml:space="preserve">Neural Networks: A Comprehensive Foundation. </w:t>
+      </w:r>
+      <w:proofErr w:type="spellStart"/>
+      <w:r>
+        <w:rPr>
+          <w:rFonts w:ascii="Times New Roman"/>
+          <w:iCs/>
+          <w:sz w:val="24"/>
+          <w:szCs w:val="24"/>
+        </w:rPr>
+        <w:t>Prentice</w:t>
+      </w:r>
+      <w:proofErr w:type="spellEnd"/>
+      <w:r>
+        <w:rPr>
+          <w:rFonts w:ascii="Times New Roman"/>
+          <w:iCs/>
+          <w:sz w:val="24"/>
+          <w:szCs w:val="24"/>
+        </w:rPr>
+        <w:t xml:space="preserve"> Hall, </w:t>
+      </w:r>
+      <w:proofErr w:type="spellStart"/>
+      <w:r>
+        <w:rPr>
+          <w:rFonts w:ascii="Times New Roman"/>
+          <w:iCs/>
+          <w:sz w:val="24"/>
+          <w:szCs w:val="24"/>
+        </w:rPr>
+        <w:t>Upper</w:t>
+      </w:r>
+      <w:proofErr w:type="spellEnd"/>
+      <w:r>
+        <w:rPr>
+          <w:rFonts w:ascii="Times New Roman"/>
+          <w:iCs/>
+          <w:sz w:val="24"/>
+          <w:szCs w:val="24"/>
+        </w:rPr>
+        <w:t xml:space="preserve"> </w:t>
+      </w:r>
+      <w:proofErr w:type="spellStart"/>
+      <w:r>
+        <w:rPr>
+          <w:rFonts w:ascii="Times New Roman"/>
+          <w:iCs/>
+          <w:sz w:val="24"/>
+          <w:szCs w:val="24"/>
+        </w:rPr>
+        <w:t>Saddle</w:t>
+      </w:r>
+      <w:proofErr w:type="spellEnd"/>
+      <w:r>
+        <w:rPr>
+          <w:rFonts w:ascii="Times New Roman"/>
+          <w:iCs/>
+          <w:sz w:val="24"/>
+          <w:szCs w:val="24"/>
+        </w:rPr>
+        <w:t xml:space="preserve"> River, N.J, 1999.</w:t>
       </w:r>
     </w:p>
     <w:p>
@@ -4628,8 +6109,39 @@
         <w:szCs w:val="24"/>
         <w:lang w:val="en-US"/>
       </w:rPr>
-      <w:t xml:space="preserve">                                                    Supervisor: Dr. Artur D’Avila Garcez</w:t>
+      <w:t xml:space="preserve">                                                    Supervisor: Dr. Artur </w:t>
     </w:r>
+    <w:proofErr w:type="spellStart"/>
+    <w:r>
+      <w:rPr>
+        <w:rFonts w:ascii="Times New Roman"/>
+        <w:sz w:val="24"/>
+        <w:szCs w:val="24"/>
+        <w:lang w:val="en-US"/>
+      </w:rPr>
+      <w:t>D’Avila</w:t>
+    </w:r>
+    <w:proofErr w:type="spellEnd"/>
+    <w:r>
+      <w:rPr>
+        <w:rFonts w:ascii="Times New Roman"/>
+        <w:sz w:val="24"/>
+        <w:szCs w:val="24"/>
+        <w:lang w:val="en-US"/>
+      </w:rPr>
+      <w:t xml:space="preserve"> </w:t>
+    </w:r>
+    <w:proofErr w:type="spellStart"/>
+    <w:r>
+      <w:rPr>
+        <w:rFonts w:ascii="Times New Roman"/>
+        <w:sz w:val="24"/>
+        <w:szCs w:val="24"/>
+        <w:lang w:val="en-US"/>
+      </w:rPr>
+      <w:t>Garcez</w:t>
+    </w:r>
+    <w:proofErr w:type="spellEnd"/>
   </w:p>
 </w:hdr>
 </file>
@@ -4750,6 +6262,92 @@
     </w:lvl>
   </w:abstractNum>
   <w:abstractNum w:abstractNumId="1" w15:restartNumberingAfterBreak="0">
+    <w:nsid w:val="1C227801"/>
+    <w:multiLevelType w:val="hybridMultilevel"/>
+    <w:tmpl w:val="078606CE"/>
+    <w:lvl w:ilvl="0" w:tplc="040C000F">
+      <w:start w:val="1"/>
+      <w:numFmt w:val="decimal"/>
+      <w:lvlText w:val="%1."/>
+      <w:lvlJc w:val="left"/>
+      <w:pPr>
+        <w:ind w:left="720" w:hanging="360"/>
+      </w:pPr>
+    </w:lvl>
+    <w:lvl w:ilvl="1" w:tplc="040C0019" w:tentative="1">
+      <w:start w:val="1"/>
+      <w:numFmt w:val="lowerLetter"/>
+      <w:lvlText w:val="%2."/>
+      <w:lvlJc w:val="left"/>
+      <w:pPr>
+        <w:ind w:left="1440" w:hanging="360"/>
+      </w:pPr>
+    </w:lvl>
+    <w:lvl w:ilvl="2" w:tplc="040C001B" w:tentative="1">
+      <w:start w:val="1"/>
+      <w:numFmt w:val="lowerRoman"/>
+      <w:lvlText w:val="%3."/>
+      <w:lvlJc w:val="right"/>
+      <w:pPr>
+        <w:ind w:left="2160" w:hanging="180"/>
+      </w:pPr>
+    </w:lvl>
+    <w:lvl w:ilvl="3" w:tplc="040C000F" w:tentative="1">
+      <w:start w:val="1"/>
+      <w:numFmt w:val="decimal"/>
+      <w:lvlText w:val="%4."/>
+      <w:lvlJc w:val="left"/>
+      <w:pPr>
+        <w:ind w:left="2880" w:hanging="360"/>
+      </w:pPr>
+    </w:lvl>
+    <w:lvl w:ilvl="4" w:tplc="040C0019" w:tentative="1">
+      <w:start w:val="1"/>
+      <w:numFmt w:val="lowerLetter"/>
+      <w:lvlText w:val="%5."/>
+      <w:lvlJc w:val="left"/>
+      <w:pPr>
+        <w:ind w:left="3600" w:hanging="360"/>
+      </w:pPr>
+    </w:lvl>
+    <w:lvl w:ilvl="5" w:tplc="040C001B" w:tentative="1">
+      <w:start w:val="1"/>
+      <w:numFmt w:val="lowerRoman"/>
+      <w:lvlText w:val="%6."/>
+      <w:lvlJc w:val="right"/>
+      <w:pPr>
+        <w:ind w:left="4320" w:hanging="180"/>
+      </w:pPr>
+    </w:lvl>
+    <w:lvl w:ilvl="6" w:tplc="040C000F" w:tentative="1">
+      <w:start w:val="1"/>
+      <w:numFmt w:val="decimal"/>
+      <w:lvlText w:val="%7."/>
+      <w:lvlJc w:val="left"/>
+      <w:pPr>
+        <w:ind w:left="5040" w:hanging="360"/>
+      </w:pPr>
+    </w:lvl>
+    <w:lvl w:ilvl="7" w:tplc="040C0019" w:tentative="1">
+      <w:start w:val="1"/>
+      <w:numFmt w:val="lowerLetter"/>
+      <w:lvlText w:val="%8."/>
+      <w:lvlJc w:val="left"/>
+      <w:pPr>
+        <w:ind w:left="5760" w:hanging="360"/>
+      </w:pPr>
+    </w:lvl>
+    <w:lvl w:ilvl="8" w:tplc="040C001B" w:tentative="1">
+      <w:start w:val="1"/>
+      <w:numFmt w:val="lowerRoman"/>
+      <w:lvlText w:val="%9."/>
+      <w:lvlJc w:val="right"/>
+      <w:pPr>
+        <w:ind w:left="6480" w:hanging="180"/>
+      </w:pPr>
+    </w:lvl>
+  </w:abstractNum>
+  <w:abstractNum w:abstractNumId="2" w15:restartNumberingAfterBreak="0">
     <w:nsid w:val="3F392404"/>
     <w:multiLevelType w:val="hybridMultilevel"/>
     <w:tmpl w:val="36969ACA"/>
@@ -4862,10 +6460,13 @@
     </w:lvl>
   </w:abstractNum>
   <w:num w:numId="1">
-    <w:abstractNumId w:val="1"/>
+    <w:abstractNumId w:val="2"/>
   </w:num>
   <w:num w:numId="2">
     <w:abstractNumId w:val="0"/>
+  </w:num>
+  <w:num w:numId="3">
+    <w:abstractNumId w:val="1"/>
   </w:num>
 </w:numbering>
 </file>

</xml_diff>

<commit_message>
approach and methods 1
</commit_message>
<xml_diff>
--- a/thesis_proposal.docx
+++ b/thesis_proposal.docx
@@ -654,27 +654,7 @@
           <w:szCs w:val="24"/>
           <w:lang w:val="en-US"/>
         </w:rPr>
-        <w:t xml:space="preserve">Few salary prediction models have been built to serve different purposes. The first to undertake this kind of prediction was </w:t>
-      </w:r>
-      <w:proofErr w:type="spellStart"/>
-      <w:r>
-        <w:rPr>
-          <w:rFonts w:ascii="Times New Roman"/>
-          <w:sz w:val="24"/>
-          <w:szCs w:val="24"/>
-          <w:lang w:val="en-US"/>
-        </w:rPr>
-        <w:t>Adzuna</w:t>
-      </w:r>
-      <w:proofErr w:type="spellEnd"/>
-      <w:r>
-        <w:rPr>
-          <w:rFonts w:ascii="Times New Roman"/>
-          <w:sz w:val="24"/>
-          <w:szCs w:val="24"/>
-          <w:lang w:val="en-US"/>
-        </w:rPr>
-        <w:t xml:space="preserve">, a company that </w:t>
+        <w:t xml:space="preserve">Few salary prediction models have been built to serve different purposes. The first to undertake this kind of prediction was Adzuna, a company that </w:t>
       </w:r>
       <w:r>
         <w:rPr>
@@ -842,27 +822,7 @@
           <w:szCs w:val="24"/>
           <w:lang w:val="en-US"/>
         </w:rPr>
-        <w:t xml:space="preserve">However, it is difficult for these financial institutions to figure out the incomes of their customers </w:t>
-      </w:r>
-      <w:proofErr w:type="gramStart"/>
-      <w:r>
-        <w:rPr>
-          <w:rFonts w:ascii="Times New Roman"/>
-          <w:sz w:val="24"/>
-          <w:szCs w:val="24"/>
-          <w:lang w:val="en-US"/>
-        </w:rPr>
-        <w:t>due to the fact that</w:t>
-      </w:r>
-      <w:proofErr w:type="gramEnd"/>
-      <w:r>
-        <w:rPr>
-          <w:rFonts w:ascii="Times New Roman"/>
-          <w:sz w:val="24"/>
-          <w:szCs w:val="24"/>
-          <w:lang w:val="en-US"/>
-        </w:rPr>
-        <w:t xml:space="preserve"> these ones rarely share this information [4]. Hence, these financial institutions build models to predict incomes of their customers using the data they have on him, in the objective of optimizing their decision-making systems.</w:t>
+        <w:t>However, it is difficult for these financial institutions to figure out the incomes of their customers due to the fact that these ones rarely share this information [4]. Hence, these financial institutions build models to predict incomes of their customers using the data they have on him, in the objective of optimizing their decision-making systems.</w:t>
       </w:r>
     </w:p>
     <w:p>
@@ -921,27 +881,7 @@
           <w:szCs w:val="24"/>
           <w:lang w:val="en-US"/>
         </w:rPr>
-        <w:t xml:space="preserve">, </w:t>
-      </w:r>
-      <w:proofErr w:type="spellStart"/>
-      <w:r>
-        <w:rPr>
-          <w:rFonts w:ascii="Times New Roman"/>
-          <w:sz w:val="24"/>
-          <w:szCs w:val="24"/>
-          <w:lang w:val="en-US"/>
-        </w:rPr>
-        <w:t>Adzuna</w:t>
-      </w:r>
-      <w:proofErr w:type="spellEnd"/>
-      <w:r>
-        <w:rPr>
-          <w:rFonts w:ascii="Times New Roman"/>
-          <w:sz w:val="24"/>
-          <w:szCs w:val="24"/>
-          <w:lang w:val="en-US"/>
-        </w:rPr>
-        <w:t xml:space="preserve"> has begun by launching a Kaggle competition in which participants had to build a regression model to predict job salaries. The dataset used was based on job </w:t>
+        <w:t xml:space="preserve">, Adzuna has begun by launching a Kaggle competition in which participants had to build a regression model to predict job salaries. The dataset used was based on job </w:t>
       </w:r>
       <w:r>
         <w:rPr>
@@ -1044,47 +984,7 @@
           <w:szCs w:val="24"/>
           <w:lang w:val="en-US"/>
         </w:rPr>
-        <w:t xml:space="preserve">P. </w:t>
-      </w:r>
-      <w:proofErr w:type="spellStart"/>
-      <w:r>
-        <w:rPr>
-          <w:rFonts w:ascii="Times New Roman"/>
-          <w:sz w:val="24"/>
-          <w:szCs w:val="24"/>
-          <w:lang w:val="en-US"/>
-        </w:rPr>
-        <w:t>Khongchai</w:t>
-      </w:r>
-      <w:proofErr w:type="spellEnd"/>
-      <w:r>
-        <w:rPr>
-          <w:rFonts w:ascii="Times New Roman"/>
-          <w:sz w:val="24"/>
-          <w:szCs w:val="24"/>
-          <w:lang w:val="en-US"/>
-        </w:rPr>
-        <w:t xml:space="preserve"> and P. </w:t>
-      </w:r>
-      <w:proofErr w:type="spellStart"/>
-      <w:r>
-        <w:rPr>
-          <w:rFonts w:ascii="Times New Roman"/>
-          <w:sz w:val="24"/>
-          <w:szCs w:val="24"/>
-          <w:lang w:val="en-US"/>
-        </w:rPr>
-        <w:t>Songmuang</w:t>
-      </w:r>
-      <w:proofErr w:type="spellEnd"/>
-      <w:r>
-        <w:rPr>
-          <w:rFonts w:ascii="Times New Roman"/>
-          <w:sz w:val="24"/>
-          <w:szCs w:val="24"/>
-          <w:lang w:val="en-US"/>
-        </w:rPr>
-        <w:t xml:space="preserve"> [6] have built a system to help </w:t>
+        <w:t xml:space="preserve">P. Khongchai and P. Songmuang [6] have built a system to help </w:t>
       </w:r>
       <w:r>
         <w:rPr>
@@ -1256,45 +1156,14 @@
           <w:lang w:val="en-US"/>
         </w:rPr>
       </w:pPr>
-      <w:proofErr w:type="spellStart"/>
-      <w:r>
-        <w:rPr>
-          <w:rFonts w:ascii="Times New Roman"/>
-          <w:sz w:val="24"/>
-          <w:szCs w:val="24"/>
-          <w:lang w:val="en-US"/>
-        </w:rPr>
-        <w:t>Kibekbaev</w:t>
-      </w:r>
-      <w:proofErr w:type="spellEnd"/>
-      <w:r>
-        <w:rPr>
-          <w:rFonts w:ascii="Times New Roman"/>
-          <w:sz w:val="24"/>
-          <w:szCs w:val="24"/>
-          <w:lang w:val="en-US"/>
-        </w:rPr>
-        <w:t xml:space="preserve"> and </w:t>
-      </w:r>
-      <w:proofErr w:type="spellStart"/>
-      <w:r>
-        <w:rPr>
-          <w:rFonts w:ascii="Times New Roman"/>
-          <w:sz w:val="24"/>
-          <w:szCs w:val="24"/>
-          <w:lang w:val="en-US"/>
-        </w:rPr>
-        <w:t>Duman</w:t>
-      </w:r>
-      <w:proofErr w:type="spellEnd"/>
-      <w:r>
-        <w:rPr>
-          <w:rFonts w:ascii="Times New Roman"/>
-          <w:sz w:val="24"/>
-          <w:szCs w:val="24"/>
-          <w:lang w:val="en-US"/>
-        </w:rPr>
-        <w:t xml:space="preserve"> [8]</w:t>
+      <w:r>
+        <w:rPr>
+          <w:rFonts w:ascii="Times New Roman"/>
+          <w:sz w:val="24"/>
+          <w:szCs w:val="24"/>
+          <w:lang w:val="en-US"/>
+        </w:rPr>
+        <w:t>Kibekbaev and Duman [8]</w:t>
       </w:r>
       <w:r>
         <w:rPr>
@@ -1534,7 +1403,6 @@
         </w:rPr>
         <w:t xml:space="preserve">The data that can be found on Social Media and on job adds is very sparse and messy, especially when it is text data. We will then need to use unsupervised learning algorithms </w:t>
       </w:r>
-      <w:proofErr w:type="gramStart"/>
       <w:r>
         <w:rPr>
           <w:rFonts w:ascii="Times New Roman"/>
@@ -1552,17 +1420,7 @@
           <w:lang w:val="en-US"/>
         </w:rPr>
         <w:lastRenderedPageBreak/>
-        <w:t>order to</w:t>
-      </w:r>
-      <w:proofErr w:type="gramEnd"/>
-      <w:r>
-        <w:rPr>
-          <w:rFonts w:ascii="Times New Roman"/>
-          <w:sz w:val="24"/>
-          <w:szCs w:val="24"/>
-          <w:lang w:val="en-US"/>
-        </w:rPr>
-        <w:t xml:space="preserve"> build another representation of the data. Hence, unsupervised learning is used to find patterns in unstructured data by clustering it or by reducing the dimension [13]. </w:t>
+        <w:t xml:space="preserve">order to build another representation of the data. Hence, unsupervised learning is used to find patterns in unstructured data by clustering it or by reducing the dimension [13]. </w:t>
       </w:r>
     </w:p>
     <w:p>
@@ -1761,27 +1619,7 @@
           <w:szCs w:val="24"/>
           <w:lang w:val="en-US"/>
         </w:rPr>
-        <w:t xml:space="preserve">We hence need to transform it into numerical data to be able to use it for </w:t>
-      </w:r>
-      <w:proofErr w:type="spellStart"/>
-      <w:r>
-        <w:rPr>
-          <w:rFonts w:ascii="Times New Roman"/>
-          <w:sz w:val="24"/>
-          <w:szCs w:val="24"/>
-          <w:lang w:val="en-US"/>
-        </w:rPr>
-        <w:t>modelisations</w:t>
-      </w:r>
-      <w:proofErr w:type="spellEnd"/>
-      <w:r>
-        <w:rPr>
-          <w:rFonts w:ascii="Times New Roman"/>
-          <w:sz w:val="24"/>
-          <w:szCs w:val="24"/>
-          <w:lang w:val="en-US"/>
-        </w:rPr>
-        <w:t xml:space="preserve"> and predictions. </w:t>
+        <w:t xml:space="preserve">We hence need to transform it into numerical data to be able to use it for modelisations and predictions. </w:t>
       </w:r>
       <w:r>
         <w:rPr>
@@ -1976,27 +1814,7 @@
           <w:szCs w:val="24"/>
           <w:lang w:val="en-US"/>
         </w:rPr>
-        <w:t xml:space="preserve">Then, we </w:t>
-      </w:r>
-      <w:proofErr w:type="gramStart"/>
-      <w:r>
-        <w:rPr>
-          <w:rFonts w:ascii="Times New Roman"/>
-          <w:sz w:val="24"/>
-          <w:szCs w:val="24"/>
-          <w:lang w:val="en-US"/>
-        </w:rPr>
-        <w:t>have to</w:t>
-      </w:r>
-      <w:proofErr w:type="gramEnd"/>
-      <w:r>
-        <w:rPr>
-          <w:rFonts w:ascii="Times New Roman"/>
-          <w:sz w:val="24"/>
-          <w:szCs w:val="24"/>
-          <w:lang w:val="en-US"/>
-        </w:rPr>
-        <w:t xml:space="preserve"> assign a unique identifier to each word, that is called </w:t>
+        <w:t xml:space="preserve">Then, we have to assign a unique identifier to each word, that is called </w:t>
       </w:r>
       <w:r>
         <w:rPr>
@@ -2412,27 +2230,7 @@
           <w:szCs w:val="24"/>
           <w:lang w:val="en-US"/>
         </w:rPr>
-        <w:t xml:space="preserve">Using the Singular-value decomposition, it computes components that reflect the patterns of the data [16], and hence ignore the smaller, less important influences. Then, if a word did not appear in a document but yet have an influence because the significance of this word </w:t>
-      </w:r>
-      <w:proofErr w:type="gramStart"/>
-      <w:r>
-        <w:rPr>
-          <w:rFonts w:ascii="Times New Roman"/>
-          <w:sz w:val="24"/>
-          <w:szCs w:val="24"/>
-          <w:lang w:val="en-US"/>
-        </w:rPr>
-        <w:t>end</w:t>
-      </w:r>
-      <w:proofErr w:type="gramEnd"/>
-      <w:r>
-        <w:rPr>
-          <w:rFonts w:ascii="Times New Roman"/>
-          <w:sz w:val="24"/>
-          <w:szCs w:val="24"/>
-          <w:lang w:val="en-US"/>
-        </w:rPr>
-        <w:t xml:space="preserve"> up close, the LSA will highlight it.  </w:t>
+        <w:t xml:space="preserve">Using the Singular-value decomposition, it computes components that reflect the patterns of the data [16], and hence ignore the smaller, less important influences. Then, if a word did not appear in a document but yet have an influence because the significance of this word end up close, the LSA will highlight it.  </w:t>
       </w:r>
     </w:p>
     <w:p>
@@ -3102,47 +2900,7 @@
           <w:szCs w:val="24"/>
           <w:lang w:val="en-US"/>
         </w:rPr>
-        <w:t>k Є [|</w:t>
-      </w:r>
-      <w:proofErr w:type="gramStart"/>
-      <w:r>
-        <w:rPr>
-          <w:rFonts w:ascii="Times New Roman"/>
-          <w:sz w:val="24"/>
-          <w:szCs w:val="24"/>
-          <w:lang w:val="en-US"/>
-        </w:rPr>
-        <w:t>1,n</w:t>
-      </w:r>
-      <w:proofErr w:type="gramEnd"/>
-      <w:r>
-        <w:rPr>
-          <w:rFonts w:ascii="Times New Roman"/>
-          <w:sz w:val="24"/>
-          <w:szCs w:val="24"/>
-          <w:lang w:val="en-US"/>
-        </w:rPr>
-        <w:t xml:space="preserve">|]). To do so, let say that we have m individuals/observations. The principle is to partition individuals by creating groups as much homogeneous as possible from the point of view of the target value, </w:t>
-      </w:r>
-      <w:proofErr w:type="gramStart"/>
-      <w:r>
-        <w:rPr>
-          <w:rFonts w:ascii="Times New Roman"/>
-          <w:sz w:val="24"/>
-          <w:szCs w:val="24"/>
-          <w:lang w:val="en-US"/>
-        </w:rPr>
-        <w:t>taking into account</w:t>
-      </w:r>
-      <w:proofErr w:type="gramEnd"/>
-      <w:r>
-        <w:rPr>
-          <w:rFonts w:ascii="Times New Roman"/>
-          <w:sz w:val="24"/>
-          <w:szCs w:val="24"/>
-          <w:lang w:val="en-US"/>
-        </w:rPr>
-        <w:t xml:space="preserve"> a hierarchy of the predictive capacity of the variables considered. This hierarchy allows to visualize results in a tree and to build explanatory rules.</w:t>
+        <w:t>k Є [|1,n|]). To do so, let say that we have m individuals/observations. The principle is to partition individuals by creating groups as much homogeneous as possible from the point of view of the target value, taking into account a hierarchy of the predictive capacity of the variables considered. This hierarchy allows to visualize results in a tree and to build explanatory rules.</w:t>
       </w:r>
     </w:p>
     <w:p>
@@ -3367,25 +3125,14 @@
           <w:lang w:val="en-US"/>
         </w:rPr>
       </w:pPr>
-      <w:proofErr w:type="spellStart"/>
-      <w:r>
-        <w:rPr>
-          <w:rFonts w:ascii="Times New Roman"/>
-          <w:sz w:val="24"/>
-          <w:szCs w:val="24"/>
-          <w:lang w:val="en-US"/>
-        </w:rPr>
-        <w:t>Haykin</w:t>
-      </w:r>
-      <w:proofErr w:type="spellEnd"/>
-      <w:r>
-        <w:rPr>
-          <w:rFonts w:ascii="Times New Roman"/>
-          <w:sz w:val="24"/>
-          <w:szCs w:val="24"/>
-          <w:lang w:val="en-US"/>
-        </w:rPr>
-        <w:t xml:space="preserve"> [24] has defined Artificial Neural Networks as follow</w:t>
+      <w:r>
+        <w:rPr>
+          <w:rFonts w:ascii="Times New Roman"/>
+          <w:sz w:val="24"/>
+          <w:szCs w:val="24"/>
+          <w:lang w:val="en-US"/>
+        </w:rPr>
+        <w:t>Haykin [24] has defined Artificial Neural Networks as follow</w:t>
       </w:r>
       <w:r>
         <w:rPr>
@@ -3491,8 +3238,6 @@
         </w:rPr>
         <w:t>ected to the nodes of the next layers with synaptic weighted links.</w:t>
       </w:r>
-      <w:bookmarkStart w:id="0" w:name="_GoBack"/>
-      <w:bookmarkEnd w:id="0"/>
     </w:p>
     <w:p>
       <w:pPr>
@@ -3533,7 +3278,26 @@
           <w:szCs w:val="28"/>
           <w:lang w:val="en-US"/>
         </w:rPr>
-        <w:t>Description of dataset</w:t>
+        <w:t>Literature survey</w:t>
+      </w:r>
+    </w:p>
+    <w:p>
+      <w:pPr>
+        <w:rPr>
+          <w:rFonts w:ascii="Times New Roman"/>
+          <w:sz w:val="24"/>
+          <w:szCs w:val="24"/>
+          <w:lang w:val="en-US"/>
+        </w:rPr>
+      </w:pPr>
+      <w:r>
+        <w:rPr>
+          <w:rFonts w:ascii="Times New Roman"/>
+          <w:sz w:val="24"/>
+          <w:szCs w:val="24"/>
+          <w:lang w:val="en-US"/>
+        </w:rPr>
+        <w:t>A first literature survey has been done using Google Scholar and the City, University of London Library to have a good overview of the previous works and the different methods that can be applied during this study. A second literature survey must be done to figure out how Social Media data has been used and how it can be used in our study.</w:t>
       </w:r>
     </w:p>
     <w:p>
@@ -3554,7 +3318,26 @@
           <w:szCs w:val="28"/>
           <w:lang w:val="en-US"/>
         </w:rPr>
-        <w:t>Cleansing of Dataset</w:t>
+        <w:t>Description of job ads dataset</w:t>
+      </w:r>
+    </w:p>
+    <w:p>
+      <w:pPr>
+        <w:rPr>
+          <w:rFonts w:ascii="Times New Roman"/>
+          <w:sz w:val="24"/>
+          <w:szCs w:val="24"/>
+          <w:lang w:val="en-US"/>
+        </w:rPr>
+      </w:pPr>
+      <w:r>
+        <w:rPr>
+          <w:rFonts w:ascii="Times New Roman"/>
+          <w:sz w:val="24"/>
+          <w:szCs w:val="24"/>
+          <w:lang w:val="en-US"/>
+        </w:rPr>
+        <w:t>We firstly work on a dataset listing job ads. !!! Describe the dataset !!! The target value is the mean salary.</w:t>
       </w:r>
     </w:p>
     <w:p>
@@ -3575,7 +3358,80 @@
           <w:szCs w:val="28"/>
           <w:lang w:val="en-US"/>
         </w:rPr>
-        <w:t>Implementation of Regression Model</w:t>
+        <w:t>Cleansing of Dataset</w:t>
+      </w:r>
+    </w:p>
+    <w:p>
+      <w:pPr>
+        <w:rPr>
+          <w:rFonts w:ascii="Times New Roman"/>
+          <w:sz w:val="24"/>
+          <w:szCs w:val="24"/>
+          <w:lang w:val="en-US"/>
+        </w:rPr>
+      </w:pPr>
+      <w:r>
+        <w:rPr>
+          <w:rFonts w:ascii="Times New Roman"/>
+          <w:sz w:val="24"/>
+          <w:szCs w:val="24"/>
+          <w:lang w:val="en-US"/>
+        </w:rPr>
+        <w:t xml:space="preserve">The first work </w:t>
+      </w:r>
+      <w:r>
+        <w:rPr>
+          <w:rFonts w:ascii="Times New Roman"/>
+          <w:sz w:val="24"/>
+          <w:szCs w:val="24"/>
+          <w:lang w:val="en-US"/>
+        </w:rPr>
+        <w:t xml:space="preserve">is to clean the data, especially by making some text analysis on the features such as “Title”, “Description”, “Locations”, “Skills” … </w:t>
+      </w:r>
+      <w:r>
+        <w:rPr>
+          <w:rFonts w:ascii="Times New Roman"/>
+          <w:sz w:val="24"/>
+          <w:szCs w:val="24"/>
+          <w:lang w:val="en-US"/>
+        </w:rPr>
+        <w:t>To do so, we can use K-means clustering to reduce the dimension/number of unique values by regrouping the ones that are very close. We will also transform the text data into text-frequency matrix that we will then reduce the dimension using Latent Semantic Analysis.</w:t>
+      </w:r>
+      <w:r>
+        <w:rPr>
+          <w:rFonts w:ascii="Times New Roman"/>
+          <w:sz w:val="24"/>
+          <w:szCs w:val="24"/>
+          <w:lang w:val="en-US"/>
+        </w:rPr>
+        <w:t xml:space="preserve"> </w:t>
+      </w:r>
+      <w:r>
+        <w:rPr>
+          <w:rFonts w:ascii="Times New Roman"/>
+          <w:sz w:val="24"/>
+          <w:szCs w:val="24"/>
+          <w:lang w:val="en-US"/>
+        </w:rPr>
+        <w:t>The LSA wi</w:t>
+      </w:r>
+      <w:r>
+        <w:rPr>
+          <w:rFonts w:ascii="Times New Roman"/>
+          <w:sz w:val="24"/>
+          <w:szCs w:val="24"/>
+          <w:lang w:val="en-US"/>
+        </w:rPr>
+        <w:t>ll create components that we will use</w:t>
+      </w:r>
+      <w:r>
+        <w:rPr>
+          <w:rFonts w:ascii="Times New Roman"/>
+          <w:sz w:val="24"/>
+          <w:szCs w:val="24"/>
+          <w:lang w:val="en-US"/>
+        </w:rPr>
+        <w:t xml:space="preserve"> as features instead of the text data.</w:t>
       </w:r>
     </w:p>
     <w:p>
@@ -3596,9 +3452,30 @@
           <w:szCs w:val="28"/>
           <w:lang w:val="en-US"/>
         </w:rPr>
-        <w:t xml:space="preserve">Evaluation and </w:t>
-      </w:r>
-      <w:r>
+        <w:t>Implementation of Regression Model</w:t>
+      </w:r>
+    </w:p>
+    <w:p>
+      <w:pPr>
+        <w:rPr>
+          <w:rFonts w:ascii="Times New Roman"/>
+          <w:sz w:val="24"/>
+          <w:szCs w:val="24"/>
+          <w:lang w:val="en-US"/>
+        </w:rPr>
+      </w:pPr>
+      <w:r>
+        <w:rPr>
+          <w:rFonts w:ascii="Times New Roman"/>
+          <w:sz w:val="24"/>
+          <w:szCs w:val="24"/>
+          <w:lang w:val="en-US"/>
+        </w:rPr>
+        <w:t>After cleaning the data, we will build several models to predict the incomes. We will begin with a linear regression model. Then we will use Random Forest and find the best hyperparameters using a Grid Search. We will also try the Gradient Boosting algorithm with a Grid Search to fit the parameters. If the computation of the Grid Search takes too much time, we will use a Random Search. Finally, we will use an Artificial Neural Network algorithm to try to improve our results.</w:t>
+      </w:r>
+    </w:p>
+    <w:p>
+      <w:pPr>
         <w:rPr>
           <w:rFonts w:ascii="Times New Roman"/>
           <w:noProof/>
@@ -3607,7 +3484,16 @@
           <w:szCs w:val="28"/>
           <w:lang w:val="en-US"/>
         </w:rPr>
-        <w:t>C</w:t>
+      </w:pPr>
+      <w:r>
+        <w:rPr>
+          <w:rFonts w:ascii="Times New Roman"/>
+          <w:color w:val="1F3864" w:themeColor="accent1" w:themeShade="80"/>
+          <w:sz w:val="28"/>
+          <w:szCs w:val="28"/>
+          <w:lang w:val="en-US"/>
+        </w:rPr>
+        <w:t xml:space="preserve">Evaluation and </w:t>
       </w:r>
       <w:r>
         <w:rPr>
@@ -3618,20 +3504,84 @@
           <w:szCs w:val="28"/>
           <w:lang w:val="en-US"/>
         </w:rPr>
-        <w:t>omparisons</w:t>
-      </w:r>
-    </w:p>
-    <w:p>
-      <w:pPr>
-        <w:rPr>
-          <w:rFonts w:ascii="Times New Roman"/>
+        <w:t>C</w:t>
+      </w:r>
+      <w:r>
+        <w:rPr>
+          <w:rFonts w:ascii="Times New Roman"/>
+          <w:noProof/>
           <w:color w:val="1F3864" w:themeColor="accent1" w:themeShade="80"/>
           <w:sz w:val="28"/>
           <w:szCs w:val="28"/>
           <w:lang w:val="en-US"/>
         </w:rPr>
-      </w:pPr>
-      <w:r>
+        <w:t>omparisons</w:t>
+      </w:r>
+    </w:p>
+    <w:p>
+      <w:pPr>
+        <w:rPr>
+          <w:rFonts w:ascii="Times New Roman"/>
+          <w:noProof/>
+          <w:sz w:val="24"/>
+          <w:szCs w:val="24"/>
+          <w:lang w:val="en-US"/>
+        </w:rPr>
+      </w:pPr>
+      <w:r>
+        <w:rPr>
+          <w:rFonts w:ascii="Times New Roman"/>
+          <w:noProof/>
+          <w:sz w:val="24"/>
+          <w:szCs w:val="24"/>
+          <w:lang w:val="en-US"/>
+        </w:rPr>
+        <w:t xml:space="preserve">The models will be trained on training set, and the performances will be evaluated using </w:t>
+      </w:r>
+      <w:r>
+        <w:rPr>
+          <w:rFonts w:ascii="Times New Roman"/>
+          <w:noProof/>
+          <w:sz w:val="24"/>
+          <w:szCs w:val="24"/>
+          <w:lang w:val="en-US"/>
+        </w:rPr>
+        <w:t>3 measures: the r², the mean squared error and the mean absolu</w:t>
+      </w:r>
+      <w:r>
+        <w:rPr>
+          <w:rFonts w:ascii="Times New Roman"/>
+          <w:noProof/>
+          <w:sz w:val="24"/>
+          <w:szCs w:val="24"/>
+          <w:lang w:val="en-US"/>
+        </w:rPr>
+        <w:t>te error. To evaluate the models and to compare them, we will compute these measures on a test set.</w:t>
+      </w:r>
+    </w:p>
+    <w:p>
+      <w:pPr>
+        <w:rPr>
+          <w:rFonts w:ascii="Times New Roman"/>
+          <w:noProof/>
+          <w:sz w:val="24"/>
+          <w:szCs w:val="24"/>
+          <w:lang w:val="en-US"/>
+        </w:rPr>
+      </w:pPr>
+    </w:p>
+    <w:p>
+      <w:pPr>
+        <w:rPr>
+          <w:rFonts w:ascii="Times New Roman"/>
+          <w:sz w:val="24"/>
+          <w:szCs w:val="24"/>
+          <w:lang w:val="en-US"/>
+        </w:rPr>
+      </w:pPr>
+    </w:p>
+    <w:p>
+      <w:pPr>
         <w:rPr>
           <w:rFonts w:ascii="Times New Roman"/>
           <w:color w:val="1F3864" w:themeColor="accent1" w:themeShade="80"/>
@@ -3639,11 +3589,8 @@
           <w:szCs w:val="28"/>
           <w:lang w:val="en-US"/>
         </w:rPr>
-        <w:t>Analysis of Social Media Data</w:t>
-      </w:r>
-    </w:p>
-    <w:p>
-      <w:pPr>
+      </w:pPr>
+      <w:r>
         <w:rPr>
           <w:rFonts w:ascii="Times New Roman"/>
           <w:color w:val="1F3864" w:themeColor="accent1" w:themeShade="80"/>
@@ -3651,7 +3598,9 @@
           <w:szCs w:val="28"/>
           <w:lang w:val="en-US"/>
         </w:rPr>
-      </w:pPr>
+        <w:lastRenderedPageBreak/>
+        <w:t>Analysis</w:t>
+      </w:r>
       <w:r>
         <w:rPr>
           <w:rFonts w:ascii="Times New Roman"/>
@@ -3660,7 +3609,127 @@
           <w:szCs w:val="28"/>
           <w:lang w:val="en-US"/>
         </w:rPr>
+        <w:t xml:space="preserve"> and cleaning</w:t>
+      </w:r>
+      <w:r>
+        <w:rPr>
+          <w:rFonts w:ascii="Times New Roman"/>
+          <w:color w:val="1F3864" w:themeColor="accent1" w:themeShade="80"/>
+          <w:sz w:val="28"/>
+          <w:szCs w:val="28"/>
+          <w:lang w:val="en-US"/>
+        </w:rPr>
+        <w:t xml:space="preserve"> of Social Media Data</w:t>
+      </w:r>
+    </w:p>
+    <w:p>
+      <w:pPr>
+        <w:rPr>
+          <w:rFonts w:ascii="Times New Roman"/>
+          <w:sz w:val="24"/>
+          <w:szCs w:val="24"/>
+          <w:lang w:val="en-US"/>
+        </w:rPr>
+      </w:pPr>
+      <w:r>
+        <w:rPr>
+          <w:rFonts w:ascii="Times New Roman"/>
+          <w:sz w:val="24"/>
+          <w:szCs w:val="24"/>
+          <w:lang w:val="en-US"/>
+        </w:rPr>
+        <w:t>To get the data from social media apps, we will use the APIs provided by the companies which manage them.</w:t>
+      </w:r>
+      <w:r>
+        <w:rPr>
+          <w:rFonts w:ascii="Times New Roman"/>
+          <w:sz w:val="24"/>
+          <w:szCs w:val="24"/>
+          <w:lang w:val="en-US"/>
+        </w:rPr>
+        <w:t xml:space="preserve"> We will make a first analysis of this data</w:t>
+      </w:r>
+      <w:r>
+        <w:rPr>
+          <w:rFonts w:ascii="Times New Roman"/>
+          <w:sz w:val="24"/>
+          <w:szCs w:val="24"/>
+          <w:lang w:val="en-US"/>
+        </w:rPr>
+        <w:t xml:space="preserve"> to understand what kind of information can be extract from it. Moreover, the literature review will help us to figure out how we can use sentimental analysis and natura</w:t>
+      </w:r>
+      <w:r>
+        <w:rPr>
+          <w:rFonts w:ascii="Times New Roman"/>
+          <w:sz w:val="24"/>
+          <w:szCs w:val="24"/>
+          <w:lang w:val="en-US"/>
+        </w:rPr>
+        <w:t xml:space="preserve">l language processing to extract useful </w:t>
+      </w:r>
+      <w:r>
+        <w:rPr>
+          <w:rFonts w:ascii="Times New Roman"/>
+          <w:sz w:val="24"/>
+          <w:szCs w:val="24"/>
+          <w:lang w:val="en-US"/>
+        </w:rPr>
+        <w:t>information from the data. We will also make some clean of the data if needed, maybe by transforming it into text-frequency matrix and using another LSA transformation.</w:t>
+      </w:r>
+      <w:bookmarkStart w:id="0" w:name="_GoBack"/>
+      <w:bookmarkEnd w:id="0"/>
+    </w:p>
+    <w:p>
+      <w:pPr>
+        <w:rPr>
+          <w:rFonts w:ascii="Times New Roman"/>
+          <w:color w:val="1F3864" w:themeColor="accent1" w:themeShade="80"/>
+          <w:sz w:val="28"/>
+          <w:szCs w:val="28"/>
+          <w:lang w:val="en-US"/>
+        </w:rPr>
+      </w:pPr>
+      <w:r>
+        <w:rPr>
+          <w:rFonts w:ascii="Times New Roman"/>
+          <w:color w:val="1F3864" w:themeColor="accent1" w:themeShade="80"/>
+          <w:sz w:val="28"/>
+          <w:szCs w:val="28"/>
+          <w:lang w:val="en-US"/>
+        </w:rPr>
         <w:t>Linking Social Media Data with dataset</w:t>
+      </w:r>
+    </w:p>
+    <w:p>
+      <w:pPr>
+        <w:rPr>
+          <w:rFonts w:ascii="Times New Roman"/>
+          <w:color w:val="1F3864" w:themeColor="accent1" w:themeShade="80"/>
+          <w:sz w:val="28"/>
+          <w:szCs w:val="28"/>
+          <w:lang w:val="en-US"/>
+        </w:rPr>
+      </w:pPr>
+    </w:p>
+    <w:p>
+      <w:pPr>
+        <w:rPr>
+          <w:rFonts w:ascii="Times New Roman"/>
+          <w:color w:val="1F3864" w:themeColor="accent1" w:themeShade="80"/>
+          <w:sz w:val="28"/>
+          <w:szCs w:val="28"/>
+          <w:lang w:val="en-US"/>
+        </w:rPr>
+      </w:pPr>
+      <w:r>
+        <w:rPr>
+          <w:rFonts w:ascii="Times New Roman"/>
+          <w:color w:val="1F3864" w:themeColor="accent1" w:themeShade="80"/>
+          <w:sz w:val="28"/>
+          <w:szCs w:val="28"/>
+          <w:lang w:val="en-US"/>
+        </w:rPr>
+        <w:t>Complete report</w:t>
       </w:r>
     </w:p>
     <w:p>
@@ -3721,25 +3790,14 @@
         </w:rPr>
         <w:t xml:space="preserve"> </w:t>
       </w:r>
-      <w:proofErr w:type="spellStart"/>
-      <w:r>
-        <w:rPr>
-          <w:rFonts w:ascii="Times New Roman"/>
-          <w:sz w:val="24"/>
-          <w:szCs w:val="24"/>
-          <w:lang w:val="en-US"/>
-        </w:rPr>
-        <w:t>Kavinilavurajan</w:t>
-      </w:r>
-      <w:proofErr w:type="spellEnd"/>
-      <w:r>
-        <w:rPr>
-          <w:rFonts w:ascii="Times New Roman"/>
-          <w:sz w:val="24"/>
-          <w:szCs w:val="24"/>
-          <w:lang w:val="en-US"/>
-        </w:rPr>
-        <w:t xml:space="preserve">, “Salary Prediction using Big Data”, </w:t>
+      <w:r>
+        <w:rPr>
+          <w:rFonts w:ascii="Times New Roman"/>
+          <w:sz w:val="24"/>
+          <w:szCs w:val="24"/>
+          <w:lang w:val="en-US"/>
+        </w:rPr>
+        <w:t xml:space="preserve">Kavinilavurajan, “Salary Prediction using Big Data”, </w:t>
       </w:r>
       <w:r>
         <w:rPr>
@@ -3798,47 +3856,7 @@
           <w:szCs w:val="24"/>
           <w:lang w:val="en-US"/>
         </w:rPr>
-        <w:t xml:space="preserve">[2] P. </w:t>
-      </w:r>
-      <w:proofErr w:type="spellStart"/>
-      <w:r>
-        <w:rPr>
-          <w:rFonts w:ascii="Times New Roman"/>
-          <w:sz w:val="24"/>
-          <w:szCs w:val="24"/>
-          <w:lang w:val="en-US"/>
-        </w:rPr>
-        <w:t>Khongchai</w:t>
-      </w:r>
-      <w:proofErr w:type="spellEnd"/>
-      <w:r>
-        <w:rPr>
-          <w:rFonts w:ascii="Times New Roman"/>
-          <w:sz w:val="24"/>
-          <w:szCs w:val="24"/>
-          <w:lang w:val="en-US"/>
-        </w:rPr>
-        <w:t xml:space="preserve"> and P. </w:t>
-      </w:r>
-      <w:proofErr w:type="spellStart"/>
-      <w:r>
-        <w:rPr>
-          <w:rFonts w:ascii="Times New Roman"/>
-          <w:sz w:val="24"/>
-          <w:szCs w:val="24"/>
-          <w:lang w:val="en-US"/>
-        </w:rPr>
-        <w:t>Songmuang</w:t>
-      </w:r>
-      <w:proofErr w:type="spellEnd"/>
-      <w:r>
-        <w:rPr>
-          <w:rFonts w:ascii="Times New Roman"/>
-          <w:sz w:val="24"/>
-          <w:szCs w:val="24"/>
-          <w:lang w:val="en-US"/>
-        </w:rPr>
-        <w:t>, “</w:t>
+        <w:t>[2] P. Khongchai and P. Songmuang, “</w:t>
       </w:r>
       <w:r>
         <w:rPr>
@@ -4107,47 +4125,7 @@
           <w:szCs w:val="24"/>
           <w:lang w:val="en-US"/>
         </w:rPr>
-        <w:t xml:space="preserve">[6] P. </w:t>
-      </w:r>
-      <w:proofErr w:type="spellStart"/>
-      <w:r>
-        <w:rPr>
-          <w:rFonts w:ascii="Times New Roman"/>
-          <w:sz w:val="24"/>
-          <w:szCs w:val="24"/>
-          <w:lang w:val="en-US"/>
-        </w:rPr>
-        <w:t>Khongchai</w:t>
-      </w:r>
-      <w:proofErr w:type="spellEnd"/>
-      <w:r>
-        <w:rPr>
-          <w:rFonts w:ascii="Times New Roman"/>
-          <w:sz w:val="24"/>
-          <w:szCs w:val="24"/>
-          <w:lang w:val="en-US"/>
-        </w:rPr>
-        <w:t xml:space="preserve"> and P. </w:t>
-      </w:r>
-      <w:proofErr w:type="spellStart"/>
-      <w:r>
-        <w:rPr>
-          <w:rFonts w:ascii="Times New Roman"/>
-          <w:sz w:val="24"/>
-          <w:szCs w:val="24"/>
-          <w:lang w:val="en-US"/>
-        </w:rPr>
-        <w:t>Songmuang</w:t>
-      </w:r>
-      <w:proofErr w:type="spellEnd"/>
-      <w:r>
-        <w:rPr>
-          <w:rFonts w:ascii="Times New Roman"/>
-          <w:sz w:val="24"/>
-          <w:szCs w:val="24"/>
-          <w:lang w:val="en-US"/>
-        </w:rPr>
-        <w:t>, “</w:t>
+        <w:t>[6] P. Khongchai and P. Songmuang, “</w:t>
       </w:r>
       <w:r>
         <w:rPr>
@@ -4251,157 +4229,113 @@
           <w:szCs w:val="24"/>
           <w:lang w:val="en-US"/>
         </w:rPr>
+        <w:t xml:space="preserve"> Kuo, Y. He and J. Liu, Yi</w:t>
+      </w:r>
+      <w:r>
+        <w:rPr>
+          <w:rFonts w:ascii="Times New Roman"/>
+          <w:sz w:val="24"/>
+          <w:szCs w:val="24"/>
+          <w:lang w:val="en-US"/>
+        </w:rPr>
+        <w:t xml:space="preserve">, </w:t>
+      </w:r>
+      <w:r>
+        <w:rPr>
+          <w:rFonts w:ascii="Times New Roman"/>
+          <w:sz w:val="24"/>
+          <w:szCs w:val="24"/>
+          <w:lang w:val="en-US"/>
+        </w:rPr>
+        <w:t>“</w:t>
+      </w:r>
+      <w:r>
+        <w:rPr>
+          <w:rFonts w:ascii="Times New Roman"/>
+          <w:sz w:val="24"/>
+          <w:szCs w:val="24"/>
+          <w:lang w:val="en-US"/>
+        </w:rPr>
+        <w:t>Bayesian Regress</w:t>
+      </w:r>
+      <w:r>
+        <w:rPr>
+          <w:rFonts w:ascii="Times New Roman"/>
+          <w:sz w:val="24"/>
+          <w:szCs w:val="24"/>
+          <w:lang w:val="en-US"/>
+        </w:rPr>
+        <w:t>ion Model For Predicting Income”, 2006</w:t>
+      </w:r>
+    </w:p>
+    <w:p>
+      <w:pPr>
+        <w:rPr>
+          <w:rFonts w:ascii="Times New Roman"/>
+          <w:sz w:val="24"/>
+          <w:szCs w:val="24"/>
+          <w:lang w:val="en-US"/>
+        </w:rPr>
+      </w:pPr>
+      <w:r>
+        <w:rPr>
+          <w:rFonts w:ascii="Times New Roman"/>
+          <w:sz w:val="24"/>
+          <w:szCs w:val="24"/>
+          <w:lang w:val="en-US"/>
+        </w:rPr>
+        <w:t xml:space="preserve">[8] A. Kibekbaev and E. Duman, “Benchmark regression algorithms for income prediction modeling”, </w:t>
+      </w:r>
+      <w:r>
+        <w:rPr>
+          <w:rFonts w:ascii="Times New Roman"/>
+          <w:sz w:val="24"/>
+          <w:szCs w:val="24"/>
+          <w:lang w:val="en-US"/>
+        </w:rPr>
+        <w:t>Information Systems,</w:t>
+      </w:r>
+      <w:r>
+        <w:rPr>
+          <w:rFonts w:ascii="Times New Roman"/>
+          <w:i/>
+          <w:sz w:val="24"/>
+          <w:szCs w:val="24"/>
+          <w:lang w:val="en-US"/>
+        </w:rPr>
         <w:t xml:space="preserve"> </w:t>
       </w:r>
-      <w:proofErr w:type="spellStart"/>
-      <w:r>
-        <w:rPr>
-          <w:rFonts w:ascii="Times New Roman"/>
-          <w:sz w:val="24"/>
-          <w:szCs w:val="24"/>
-          <w:lang w:val="en-US"/>
-        </w:rPr>
-        <w:t>Kuo</w:t>
-      </w:r>
-      <w:proofErr w:type="spellEnd"/>
-      <w:r>
-        <w:rPr>
-          <w:rFonts w:ascii="Times New Roman"/>
-          <w:sz w:val="24"/>
-          <w:szCs w:val="24"/>
-          <w:lang w:val="en-US"/>
-        </w:rPr>
-        <w:t>, Y. He and J. Liu, Yi</w:t>
-      </w:r>
-      <w:r>
-        <w:rPr>
-          <w:rFonts w:ascii="Times New Roman"/>
-          <w:sz w:val="24"/>
-          <w:szCs w:val="24"/>
-          <w:lang w:val="en-US"/>
-        </w:rPr>
-        <w:t xml:space="preserve">, </w:t>
-      </w:r>
-      <w:r>
-        <w:rPr>
-          <w:rFonts w:ascii="Times New Roman"/>
-          <w:sz w:val="24"/>
-          <w:szCs w:val="24"/>
-          <w:lang w:val="en-US"/>
-        </w:rPr>
-        <w:t>“</w:t>
-      </w:r>
-      <w:r>
-        <w:rPr>
-          <w:rFonts w:ascii="Times New Roman"/>
-          <w:sz w:val="24"/>
-          <w:szCs w:val="24"/>
-          <w:lang w:val="en-US"/>
-        </w:rPr>
-        <w:t>Bayesian Regress</w:t>
-      </w:r>
-      <w:r>
-        <w:rPr>
-          <w:rFonts w:ascii="Times New Roman"/>
-          <w:sz w:val="24"/>
-          <w:szCs w:val="24"/>
-          <w:lang w:val="en-US"/>
-        </w:rPr>
-        <w:t xml:space="preserve">ion Model </w:t>
-      </w:r>
-      <w:proofErr w:type="gramStart"/>
-      <w:r>
-        <w:rPr>
-          <w:rFonts w:ascii="Times New Roman"/>
-          <w:sz w:val="24"/>
-          <w:szCs w:val="24"/>
-          <w:lang w:val="en-US"/>
-        </w:rPr>
-        <w:t>For</w:t>
-      </w:r>
-      <w:proofErr w:type="gramEnd"/>
-      <w:r>
-        <w:rPr>
-          <w:rFonts w:ascii="Times New Roman"/>
-          <w:sz w:val="24"/>
-          <w:szCs w:val="24"/>
-          <w:lang w:val="en-US"/>
-        </w:rPr>
-        <w:t xml:space="preserve"> Predicting Income”, 2006</w:t>
-      </w:r>
-    </w:p>
-    <w:p>
-      <w:pPr>
-        <w:rPr>
-          <w:rFonts w:ascii="Times New Roman"/>
-          <w:sz w:val="24"/>
-          <w:szCs w:val="24"/>
-          <w:lang w:val="en-US"/>
-        </w:rPr>
-      </w:pPr>
-      <w:r>
-        <w:rPr>
-          <w:rFonts w:ascii="Times New Roman"/>
-          <w:sz w:val="24"/>
-          <w:szCs w:val="24"/>
-          <w:lang w:val="en-US"/>
-        </w:rPr>
-        <w:lastRenderedPageBreak/>
-        <w:t xml:space="preserve">[8] A. </w:t>
-      </w:r>
-      <w:proofErr w:type="spellStart"/>
-      <w:r>
-        <w:rPr>
-          <w:rFonts w:ascii="Times New Roman"/>
-          <w:sz w:val="24"/>
-          <w:szCs w:val="24"/>
-          <w:lang w:val="en-US"/>
-        </w:rPr>
-        <w:t>Kibekbaev</w:t>
-      </w:r>
-      <w:proofErr w:type="spellEnd"/>
-      <w:r>
-        <w:rPr>
-          <w:rFonts w:ascii="Times New Roman"/>
-          <w:sz w:val="24"/>
-          <w:szCs w:val="24"/>
-          <w:lang w:val="en-US"/>
-        </w:rPr>
-        <w:t xml:space="preserve"> and E. </w:t>
-      </w:r>
-      <w:proofErr w:type="spellStart"/>
-      <w:r>
-        <w:rPr>
-          <w:rFonts w:ascii="Times New Roman"/>
-          <w:sz w:val="24"/>
-          <w:szCs w:val="24"/>
-          <w:lang w:val="en-US"/>
-        </w:rPr>
-        <w:t>Duman</w:t>
-      </w:r>
-      <w:proofErr w:type="spellEnd"/>
-      <w:r>
-        <w:rPr>
-          <w:rFonts w:ascii="Times New Roman"/>
-          <w:sz w:val="24"/>
-          <w:szCs w:val="24"/>
-          <w:lang w:val="en-US"/>
-        </w:rPr>
-        <w:t xml:space="preserve">, “Benchmark regression algorithms for income prediction modeling”, </w:t>
-      </w:r>
-      <w:r>
-        <w:rPr>
-          <w:rFonts w:ascii="Times New Roman"/>
-          <w:sz w:val="24"/>
-          <w:szCs w:val="24"/>
-          <w:lang w:val="en-US"/>
-        </w:rPr>
-        <w:t>Information Systems,</w:t>
-      </w:r>
-      <w:r>
-        <w:rPr>
-          <w:rFonts w:ascii="Times New Roman"/>
-          <w:i/>
+      <w:r>
+        <w:rPr>
+          <w:rFonts w:ascii="Times New Roman"/>
+          <w:sz w:val="24"/>
+          <w:szCs w:val="24"/>
+          <w:lang w:val="en-US"/>
+        </w:rPr>
+        <w:t>60 40-52, 2016</w:t>
+      </w:r>
+    </w:p>
+    <w:p>
+      <w:pPr>
+        <w:rPr>
+          <w:rFonts w:ascii="Times New Roman"/>
+          <w:sz w:val="24"/>
+          <w:szCs w:val="24"/>
+          <w:lang w:val="en-US"/>
+        </w:rPr>
+      </w:pPr>
+      <w:r>
+        <w:rPr>
+          <w:rFonts w:ascii="Times New Roman"/>
+          <w:sz w:val="24"/>
+          <w:szCs w:val="24"/>
+          <w:lang w:val="en-US"/>
+        </w:rPr>
+        <w:t>[9] H. Schoen, D.</w:t>
+      </w:r>
+      <w:r>
+        <w:rPr>
+          <w:rFonts w:ascii="Times New Roman"/>
           <w:sz w:val="24"/>
           <w:szCs w:val="24"/>
           <w:lang w:val="en-US"/>
@@ -4415,26 +4349,45 @@
           <w:szCs w:val="24"/>
           <w:lang w:val="en-US"/>
         </w:rPr>
-        <w:t>60 40-52, 2016</w:t>
-      </w:r>
-    </w:p>
-    <w:p>
-      <w:pPr>
-        <w:rPr>
-          <w:rFonts w:ascii="Times New Roman"/>
-          <w:sz w:val="24"/>
-          <w:szCs w:val="24"/>
-          <w:lang w:val="en-US"/>
-        </w:rPr>
-      </w:pPr>
-      <w:r>
-        <w:rPr>
-          <w:rFonts w:ascii="Times New Roman"/>
-          <w:sz w:val="24"/>
-          <w:szCs w:val="24"/>
-          <w:lang w:val="en-US"/>
-        </w:rPr>
-        <w:t>[9] H. Schoen, D.</w:t>
+        <w:t xml:space="preserve">Gayo-Avello, P. T. Metaxas, E. Mustafaraj, M. Strohmaier, P. Gloor, "The power of </w:t>
+      </w:r>
+      <w:r>
+        <w:rPr>
+          <w:rFonts w:ascii="Times New Roman"/>
+          <w:sz w:val="24"/>
+          <w:szCs w:val="24"/>
+          <w:lang w:val="en-US"/>
+        </w:rPr>
+        <w:t>prediction with social media", Internet Research, Vol. 23 Iss: 5, pp.528- 543. 10.1108/IntR-06-2013-0115</w:t>
+      </w:r>
+      <w:r>
+        <w:rPr>
+          <w:rFonts w:ascii="Times New Roman"/>
+          <w:sz w:val="24"/>
+          <w:szCs w:val="24"/>
+          <w:lang w:val="en-US"/>
+        </w:rPr>
+        <w:t>, 2013</w:t>
+      </w:r>
+    </w:p>
+    <w:p>
+      <w:pPr>
+        <w:rPr>
+          <w:rFonts w:ascii="Times New Roman"/>
+          <w:bCs/>
+          <w:sz w:val="24"/>
+          <w:szCs w:val="24"/>
+          <w:lang w:val="en-US"/>
+        </w:rPr>
+      </w:pPr>
+      <w:r>
+        <w:rPr>
+          <w:rFonts w:ascii="Times New Roman"/>
+          <w:sz w:val="24"/>
+          <w:szCs w:val="24"/>
+          <w:lang w:val="en-US"/>
+        </w:rPr>
+        <w:t>[10] H. He, A. Subramanian, S. Choi, P.</w:t>
       </w:r>
       <w:r>
         <w:rPr>
@@ -4445,153 +4398,6 @@
         </w:rPr>
         <w:t xml:space="preserve"> </w:t>
       </w:r>
-      <w:proofErr w:type="spellStart"/>
-      <w:r>
-        <w:rPr>
-          <w:rFonts w:ascii="Times New Roman"/>
-          <w:sz w:val="24"/>
-          <w:szCs w:val="24"/>
-          <w:lang w:val="en-US"/>
-        </w:rPr>
-        <w:t>Gayo-Avello</w:t>
-      </w:r>
-      <w:proofErr w:type="spellEnd"/>
-      <w:r>
-        <w:rPr>
-          <w:rFonts w:ascii="Times New Roman"/>
-          <w:sz w:val="24"/>
-          <w:szCs w:val="24"/>
-          <w:lang w:val="en-US"/>
-        </w:rPr>
-        <w:t xml:space="preserve">, P. T. Metaxas, E. </w:t>
-      </w:r>
-      <w:proofErr w:type="spellStart"/>
-      <w:r>
-        <w:rPr>
-          <w:rFonts w:ascii="Times New Roman"/>
-          <w:sz w:val="24"/>
-          <w:szCs w:val="24"/>
-          <w:lang w:val="en-US"/>
-        </w:rPr>
-        <w:t>Mustafaraj</w:t>
-      </w:r>
-      <w:proofErr w:type="spellEnd"/>
-      <w:r>
-        <w:rPr>
-          <w:rFonts w:ascii="Times New Roman"/>
-          <w:sz w:val="24"/>
-          <w:szCs w:val="24"/>
-          <w:lang w:val="en-US"/>
-        </w:rPr>
-        <w:t xml:space="preserve">, M. </w:t>
-      </w:r>
-      <w:proofErr w:type="spellStart"/>
-      <w:r>
-        <w:rPr>
-          <w:rFonts w:ascii="Times New Roman"/>
-          <w:sz w:val="24"/>
-          <w:szCs w:val="24"/>
-          <w:lang w:val="en-US"/>
-        </w:rPr>
-        <w:t>Strohmaier</w:t>
-      </w:r>
-      <w:proofErr w:type="spellEnd"/>
-      <w:r>
-        <w:rPr>
-          <w:rFonts w:ascii="Times New Roman"/>
-          <w:sz w:val="24"/>
-          <w:szCs w:val="24"/>
-          <w:lang w:val="en-US"/>
-        </w:rPr>
-        <w:t xml:space="preserve">, P. </w:t>
-      </w:r>
-      <w:proofErr w:type="spellStart"/>
-      <w:r>
-        <w:rPr>
-          <w:rFonts w:ascii="Times New Roman"/>
-          <w:sz w:val="24"/>
-          <w:szCs w:val="24"/>
-          <w:lang w:val="en-US"/>
-        </w:rPr>
-        <w:t>Gloor</w:t>
-      </w:r>
-      <w:proofErr w:type="spellEnd"/>
-      <w:r>
-        <w:rPr>
-          <w:rFonts w:ascii="Times New Roman"/>
-          <w:sz w:val="24"/>
-          <w:szCs w:val="24"/>
-          <w:lang w:val="en-US"/>
-        </w:rPr>
-        <w:t xml:space="preserve">, "The power of </w:t>
-      </w:r>
-      <w:r>
-        <w:rPr>
-          <w:rFonts w:ascii="Times New Roman"/>
-          <w:sz w:val="24"/>
-          <w:szCs w:val="24"/>
-          <w:lang w:val="en-US"/>
-        </w:rPr>
-        <w:t xml:space="preserve">prediction with social media", Internet Research, Vol. 23 </w:t>
-      </w:r>
-      <w:proofErr w:type="spellStart"/>
-      <w:r>
-        <w:rPr>
-          <w:rFonts w:ascii="Times New Roman"/>
-          <w:sz w:val="24"/>
-          <w:szCs w:val="24"/>
-          <w:lang w:val="en-US"/>
-        </w:rPr>
-        <w:t>Iss</w:t>
-      </w:r>
-      <w:proofErr w:type="spellEnd"/>
-      <w:r>
-        <w:rPr>
-          <w:rFonts w:ascii="Times New Roman"/>
-          <w:sz w:val="24"/>
-          <w:szCs w:val="24"/>
-          <w:lang w:val="en-US"/>
-        </w:rPr>
-        <w:t>: 5, pp.528- 543. 10.1108/IntR-06-2013-0115</w:t>
-      </w:r>
-      <w:r>
-        <w:rPr>
-          <w:rFonts w:ascii="Times New Roman"/>
-          <w:sz w:val="24"/>
-          <w:szCs w:val="24"/>
-          <w:lang w:val="en-US"/>
-        </w:rPr>
-        <w:t>, 2013</w:t>
-      </w:r>
-    </w:p>
-    <w:p>
-      <w:pPr>
-        <w:rPr>
-          <w:rFonts w:ascii="Times New Roman"/>
-          <w:bCs/>
-          <w:sz w:val="24"/>
-          <w:szCs w:val="24"/>
-          <w:lang w:val="en-US"/>
-        </w:rPr>
-      </w:pPr>
-      <w:r>
-        <w:rPr>
-          <w:rFonts w:ascii="Times New Roman"/>
-          <w:sz w:val="24"/>
-          <w:szCs w:val="24"/>
-          <w:lang w:val="en-US"/>
-        </w:rPr>
-        <w:t>[10] H. He, A. Subramanian, S. Choi, P.</w:t>
-      </w:r>
-      <w:r>
-        <w:rPr>
-          <w:rFonts w:ascii="Times New Roman"/>
-          <w:sz w:val="24"/>
-          <w:szCs w:val="24"/>
-          <w:lang w:val="en-US"/>
-        </w:rPr>
-        <w:t xml:space="preserve"> </w:t>
-      </w:r>
       <w:r>
         <w:rPr>
           <w:rFonts w:ascii="Times New Roman"/>
@@ -4617,19 +4423,8 @@
           <w:szCs w:val="24"/>
           <w:lang w:val="en-US"/>
         </w:rPr>
-        <w:t xml:space="preserve"> </w:t>
-      </w:r>
-      <w:proofErr w:type="spellStart"/>
-      <w:r>
-        <w:rPr>
-          <w:rFonts w:ascii="Times New Roman"/>
-          <w:sz w:val="24"/>
-          <w:szCs w:val="24"/>
-          <w:lang w:val="en-US"/>
-        </w:rPr>
-        <w:t>Damarla</w:t>
-      </w:r>
-      <w:proofErr w:type="spellEnd"/>
+        <w:t xml:space="preserve"> Damarla</w:t>
+      </w:r>
       <w:r>
         <w:rPr>
           <w:rFonts w:ascii="Times New Roman"/>
@@ -4739,6 +4534,7 @@
           <w:szCs w:val="24"/>
           <w:lang w:val="en-US"/>
         </w:rPr>
+        <w:lastRenderedPageBreak/>
         <w:t xml:space="preserve">[11] </w:t>
       </w:r>
       <w:hyperlink r:id="rId11" w:history="1">
@@ -4764,22 +4560,8 @@
             <w:u w:val="none"/>
             <w:lang w:val="en-US"/>
           </w:rPr>
-          <w:t xml:space="preserve"> </w:t>
+          <w:t xml:space="preserve"> Asur</w:t>
         </w:r>
-        <w:proofErr w:type="spellStart"/>
-        <w:r>
-          <w:rPr>
-            <w:rStyle w:val="Lienhypertexte"/>
-            <w:rFonts w:ascii="Times New Roman"/>
-            <w:color w:val="auto"/>
-            <w:sz w:val="24"/>
-            <w:szCs w:val="24"/>
-            <w:u w:val="none"/>
-            <w:lang w:val="en-US"/>
-          </w:rPr>
-          <w:t>Asur</w:t>
-        </w:r>
-        <w:proofErr w:type="spellEnd"/>
         <w:r>
           <w:rPr>
             <w:rStyle w:val="Lienhypertexte"/>
@@ -4921,9 +4703,8 @@
           <w:szCs w:val="24"/>
           <w:lang w:val="en-US"/>
         </w:rPr>
-        <w:t xml:space="preserve">[12] K. </w:t>
-      </w:r>
-      <w:proofErr w:type="spellStart"/>
+        <w:t>[12] K. Evangelos, T. Efthimios, T.</w:t>
+      </w:r>
       <w:r>
         <w:rPr>
           <w:rFonts w:ascii="Times New Roman"/>
@@ -4932,9 +4713,8 @@
           <w:szCs w:val="24"/>
           <w:lang w:val="en-US"/>
         </w:rPr>
-        <w:t>Evangelos</w:t>
-      </w:r>
-      <w:proofErr w:type="spellEnd"/>
+        <w:t xml:space="preserve"> Konstant</w:t>
+      </w:r>
       <w:r>
         <w:rPr>
           <w:rFonts w:ascii="Times New Roman"/>
@@ -4943,9 +4723,8 @@
           <w:szCs w:val="24"/>
           <w:lang w:val="en-US"/>
         </w:rPr>
-        <w:t xml:space="preserve">, T. </w:t>
-      </w:r>
-      <w:proofErr w:type="spellStart"/>
+        <w:t xml:space="preserve">inos, "Understanding the </w:t>
+      </w:r>
       <w:r>
         <w:rPr>
           <w:rFonts w:ascii="Times New Roman"/>
@@ -4954,9 +4733,8 @@
           <w:szCs w:val="24"/>
           <w:lang w:val="en-US"/>
         </w:rPr>
-        <w:t>Efthimios</w:t>
-      </w:r>
-      <w:proofErr w:type="spellEnd"/>
+        <w:t>predictive power of social media", Internet Research, Vol. 23 Issue: 5, pp.544-559,</w:t>
+      </w:r>
       <w:r>
         <w:rPr>
           <w:rFonts w:ascii="Times New Roman"/>
@@ -4965,9 +4743,11 @@
           <w:szCs w:val="24"/>
           <w:lang w:val="en-US"/>
         </w:rPr>
-        <w:t>, T.</w:t>
-      </w:r>
-      <w:r>
+        <w:t xml:space="preserve"> 2013</w:t>
+      </w:r>
+    </w:p>
+    <w:p>
+      <w:pPr>
         <w:rPr>
           <w:rFonts w:ascii="Times New Roman"/>
           <w:bCs/>
@@ -4975,8 +4755,7 @@
           <w:szCs w:val="24"/>
           <w:lang w:val="en-US"/>
         </w:rPr>
-        <w:t xml:space="preserve"> Konstant</w:t>
-      </w:r>
+      </w:pPr>
       <w:r>
         <w:rPr>
           <w:rFonts w:ascii="Times New Roman"/>
@@ -4985,70 +4764,7 @@
           <w:szCs w:val="24"/>
           <w:lang w:val="en-US"/>
         </w:rPr>
-        <w:t xml:space="preserve">inos, "Understanding the </w:t>
-      </w:r>
-      <w:r>
-        <w:rPr>
-          <w:rFonts w:ascii="Times New Roman"/>
-          <w:bCs/>
-          <w:sz w:val="24"/>
-          <w:szCs w:val="24"/>
-          <w:lang w:val="en-US"/>
-        </w:rPr>
-        <w:t>predictive power of social media", Internet Research, Vol. 23 Issue: 5, pp.544-559,</w:t>
-      </w:r>
-      <w:r>
-        <w:rPr>
-          <w:rFonts w:ascii="Times New Roman"/>
-          <w:bCs/>
-          <w:sz w:val="24"/>
-          <w:szCs w:val="24"/>
-          <w:lang w:val="en-US"/>
-        </w:rPr>
-        <w:t xml:space="preserve"> 2013</w:t>
-      </w:r>
-    </w:p>
-    <w:p>
-      <w:pPr>
-        <w:rPr>
-          <w:rFonts w:ascii="Times New Roman"/>
-          <w:bCs/>
-          <w:sz w:val="24"/>
-          <w:szCs w:val="24"/>
-          <w:lang w:val="en-US"/>
-        </w:rPr>
-      </w:pPr>
-      <w:r>
-        <w:rPr>
-          <w:rFonts w:ascii="Times New Roman"/>
-          <w:bCs/>
-          <w:sz w:val="24"/>
-          <w:szCs w:val="24"/>
-          <w:lang w:val="en-US"/>
-        </w:rPr>
-        <w:t xml:space="preserve">[13] Z. </w:t>
-      </w:r>
-      <w:proofErr w:type="spellStart"/>
-      <w:r>
-        <w:rPr>
-          <w:rFonts w:ascii="Times New Roman"/>
-          <w:bCs/>
-          <w:sz w:val="24"/>
-          <w:szCs w:val="24"/>
-          <w:lang w:val="en-US"/>
-        </w:rPr>
-        <w:t>Ghahramani</w:t>
-      </w:r>
-      <w:proofErr w:type="spellEnd"/>
-      <w:r>
-        <w:rPr>
-          <w:rFonts w:ascii="Times New Roman"/>
-          <w:bCs/>
-          <w:sz w:val="24"/>
-          <w:szCs w:val="24"/>
-          <w:lang w:val="en-US"/>
-        </w:rPr>
-        <w:t>,</w:t>
+        <w:t>[13] Z. Ghahramani,</w:t>
       </w:r>
       <w:r>
         <w:rPr>
@@ -5179,67 +4895,15 @@
         </w:rPr>
         <w:t xml:space="preserve">[15] </w:t>
       </w:r>
-      <w:proofErr w:type="spellStart"/>
-      <w:r>
-        <w:rPr>
-          <w:rFonts w:ascii="Times New Roman"/>
-          <w:sz w:val="24"/>
-          <w:szCs w:val="24"/>
-          <w:lang w:val="en-US"/>
-        </w:rPr>
-        <w:t>Magerman</w:t>
-      </w:r>
-      <w:proofErr w:type="spellEnd"/>
-      <w:r>
-        <w:rPr>
-          <w:rFonts w:ascii="Times New Roman"/>
-          <w:sz w:val="24"/>
-          <w:szCs w:val="24"/>
-          <w:lang w:val="en-US"/>
-        </w:rPr>
-        <w:t xml:space="preserve">, Tom, Bart Van </w:t>
-      </w:r>
-      <w:proofErr w:type="spellStart"/>
-      <w:r>
-        <w:rPr>
-          <w:rFonts w:ascii="Times New Roman"/>
-          <w:sz w:val="24"/>
-          <w:szCs w:val="24"/>
-          <w:lang w:val="en-US"/>
-        </w:rPr>
-        <w:t>Looy</w:t>
-      </w:r>
-      <w:proofErr w:type="spellEnd"/>
-      <w:r>
-        <w:rPr>
-          <w:rFonts w:ascii="Times New Roman"/>
-          <w:sz w:val="24"/>
-          <w:szCs w:val="24"/>
-          <w:lang w:val="en-US"/>
-        </w:rPr>
-        <w:t xml:space="preserve">, and </w:t>
-      </w:r>
-      <w:proofErr w:type="spellStart"/>
-      <w:r>
-        <w:rPr>
-          <w:rFonts w:ascii="Times New Roman"/>
-          <w:sz w:val="24"/>
-          <w:szCs w:val="24"/>
-          <w:lang w:val="en-US"/>
-        </w:rPr>
-        <w:t>Xiaoyan</w:t>
-      </w:r>
-      <w:proofErr w:type="spellEnd"/>
-      <w:r>
-        <w:rPr>
-          <w:rFonts w:ascii="Times New Roman"/>
-          <w:sz w:val="24"/>
-          <w:szCs w:val="24"/>
-          <w:lang w:val="en-US"/>
-        </w:rPr>
-        <w:t xml:space="preserve"> Song. "Exploring the feasibility and accuracy of Latent Semantic Analysis based text mining techniques to detect similarity between patent documents and scientific publications." </w:t>
-      </w:r>
-      <w:proofErr w:type="spellStart"/>
+      <w:r>
+        <w:rPr>
+          <w:rFonts w:ascii="Times New Roman"/>
+          <w:sz w:val="24"/>
+          <w:szCs w:val="24"/>
+          <w:lang w:val="en-US"/>
+        </w:rPr>
+        <w:t xml:space="preserve">Magerman, Tom, Bart Van Looy, and Xiaoyan Song. "Exploring the feasibility and accuracy of Latent Semantic Analysis based text mining techniques to detect similarity between patent documents and scientific publications." </w:t>
+      </w:r>
       <w:r>
         <w:rPr>
           <w:rFonts w:ascii="Times New Roman"/>
@@ -5251,7 +4915,6 @@
         </w:rPr>
         <w:t>Scientometrics</w:t>
       </w:r>
-      <w:proofErr w:type="spellEnd"/>
       <w:r>
         <w:rPr>
           <w:rFonts w:ascii="Times New Roman"/>
@@ -5278,27 +4941,7 @@
           <w:szCs w:val="24"/>
           <w:lang w:val="en-US"/>
         </w:rPr>
-        <w:t xml:space="preserve">[16] </w:t>
-      </w:r>
-      <w:proofErr w:type="spellStart"/>
-      <w:r>
-        <w:rPr>
-          <w:rFonts w:ascii="Times New Roman"/>
-          <w:sz w:val="24"/>
-          <w:szCs w:val="24"/>
-          <w:lang w:val="en-US"/>
-        </w:rPr>
-        <w:t>Deerwester</w:t>
-      </w:r>
-      <w:proofErr w:type="spellEnd"/>
-      <w:r>
-        <w:rPr>
-          <w:rFonts w:ascii="Times New Roman"/>
-          <w:sz w:val="24"/>
-          <w:szCs w:val="24"/>
-          <w:lang w:val="en-US"/>
-        </w:rPr>
-        <w:t xml:space="preserve">, Scott, et al. "Indexing by latent semantic analysis." </w:t>
+        <w:t xml:space="preserve">[16] Deerwester, Scott, et al. "Indexing by latent semantic analysis." </w:t>
       </w:r>
       <w:r>
         <w:rPr>
@@ -5339,45 +4982,14 @@
         </w:rPr>
         <w:t xml:space="preserve">[17] </w:t>
       </w:r>
-      <w:proofErr w:type="spellStart"/>
-      <w:r>
-        <w:rPr>
-          <w:rFonts w:ascii="Times New Roman"/>
-          <w:sz w:val="24"/>
-          <w:szCs w:val="24"/>
-          <w:lang w:val="en-US"/>
-        </w:rPr>
-        <w:t>Kanungo</w:t>
-      </w:r>
-      <w:proofErr w:type="spellEnd"/>
-      <w:r>
-        <w:rPr>
-          <w:rFonts w:ascii="Times New Roman"/>
-          <w:sz w:val="24"/>
-          <w:szCs w:val="24"/>
-          <w:lang w:val="en-US"/>
-        </w:rPr>
-        <w:t xml:space="preserve">, T., Mount, D.M., Netanyahu, N.S., </w:t>
-      </w:r>
-      <w:proofErr w:type="spellStart"/>
-      <w:r>
-        <w:rPr>
-          <w:rFonts w:ascii="Times New Roman"/>
-          <w:sz w:val="24"/>
-          <w:szCs w:val="24"/>
-          <w:lang w:val="en-US"/>
-        </w:rPr>
-        <w:t>Piatko</w:t>
-      </w:r>
-      <w:proofErr w:type="spellEnd"/>
-      <w:r>
-        <w:rPr>
-          <w:rFonts w:ascii="Times New Roman"/>
-          <w:sz w:val="24"/>
-          <w:szCs w:val="24"/>
-          <w:lang w:val="en-US"/>
-        </w:rPr>
-        <w:t xml:space="preserve">, C.D., Silverman, R. &amp; Wu, A.Y. 2002, "An efficient k-means clustering algorithm: analysis and implementation", </w:t>
+      <w:r>
+        <w:rPr>
+          <w:rFonts w:ascii="Times New Roman"/>
+          <w:sz w:val="24"/>
+          <w:szCs w:val="24"/>
+          <w:lang w:val="en-US"/>
+        </w:rPr>
+        <w:t xml:space="preserve">Kanungo, T., Mount, D.M., Netanyahu, N.S., Piatko, C.D., Silverman, R. &amp; Wu, A.Y. 2002, "An efficient k-means clustering algorithm: analysis and implementation", </w:t>
       </w:r>
       <w:r>
         <w:rPr>
@@ -5425,27 +5037,7 @@
           <w:szCs w:val="24"/>
           <w:lang w:val="en-US"/>
         </w:rPr>
-        <w:t xml:space="preserve">Hartigan, John A., and </w:t>
-      </w:r>
-      <w:proofErr w:type="spellStart"/>
-      <w:r>
-        <w:rPr>
-          <w:rFonts w:ascii="Times New Roman"/>
-          <w:sz w:val="24"/>
-          <w:szCs w:val="24"/>
-          <w:lang w:val="en-US"/>
-        </w:rPr>
-        <w:t>Manchek</w:t>
-      </w:r>
-      <w:proofErr w:type="spellEnd"/>
-      <w:r>
-        <w:rPr>
-          <w:rFonts w:ascii="Times New Roman"/>
-          <w:sz w:val="24"/>
-          <w:szCs w:val="24"/>
-          <w:lang w:val="en-US"/>
-        </w:rPr>
-        <w:t xml:space="preserve"> A. Wong. "Algorithm AS 136: A k-means clustering algorithm." </w:t>
+        <w:t xml:space="preserve">Hartigan, John A., and Manchek A. Wong. "Algorithm AS 136: A k-means clustering algorithm." </w:t>
       </w:r>
       <w:r>
         <w:rPr>
@@ -5513,27 +5105,7 @@
           <w:szCs w:val="24"/>
           <w:lang w:val="en-US"/>
         </w:rPr>
-        <w:t>Wiley-</w:t>
-      </w:r>
-      <w:proofErr w:type="spellStart"/>
-      <w:r>
-        <w:rPr>
-          <w:rFonts w:ascii="Times New Roman"/>
-          <w:sz w:val="24"/>
-          <w:szCs w:val="24"/>
-          <w:lang w:val="en-US"/>
-        </w:rPr>
-        <w:t>Interscience</w:t>
-      </w:r>
-      <w:proofErr w:type="spellEnd"/>
-      <w:r>
-        <w:rPr>
-          <w:rFonts w:ascii="Times New Roman"/>
-          <w:sz w:val="24"/>
-          <w:szCs w:val="24"/>
-          <w:lang w:val="en-US"/>
-        </w:rPr>
-        <w:t>, Hoboken, N.J, 2005.</w:t>
+        <w:t>Wiley-Interscience, Hoboken, N.J, 2005.</w:t>
       </w:r>
     </w:p>
     <w:p>
@@ -5554,25 +5126,14 @@
         </w:rPr>
         <w:t xml:space="preserve">[20] </w:t>
       </w:r>
-      <w:proofErr w:type="spellStart"/>
-      <w:r>
-        <w:rPr>
-          <w:rFonts w:ascii="Times New Roman"/>
-          <w:sz w:val="24"/>
-          <w:szCs w:val="24"/>
-          <w:lang w:val="en-US"/>
-        </w:rPr>
-        <w:t>Breiman</w:t>
-      </w:r>
-      <w:proofErr w:type="spellEnd"/>
-      <w:r>
-        <w:rPr>
-          <w:rFonts w:ascii="Times New Roman"/>
-          <w:sz w:val="24"/>
-          <w:szCs w:val="24"/>
-          <w:lang w:val="en-US"/>
-        </w:rPr>
-        <w:t>, Leo. "Random Forests."</w:t>
+      <w:r>
+        <w:rPr>
+          <w:rFonts w:ascii="Times New Roman"/>
+          <w:sz w:val="24"/>
+          <w:szCs w:val="24"/>
+          <w:lang w:val="en-US"/>
+        </w:rPr>
+        <w:t>Breiman, Leo. "Random Forests."</w:t>
       </w:r>
       <w:r>
         <w:rPr>
@@ -5622,47 +5183,7 @@
           <w:szCs w:val="24"/>
           <w:lang w:val="en-US"/>
         </w:rPr>
-        <w:t xml:space="preserve">N. I. </w:t>
-      </w:r>
-      <w:proofErr w:type="spellStart"/>
-      <w:r>
-        <w:rPr>
-          <w:rFonts w:ascii="Times New Roman"/>
-          <w:sz w:val="24"/>
-          <w:szCs w:val="24"/>
-          <w:lang w:val="en-US"/>
-        </w:rPr>
-        <w:t>Khawaldah</w:t>
-      </w:r>
-      <w:proofErr w:type="spellEnd"/>
-      <w:r>
-        <w:rPr>
-          <w:rFonts w:ascii="Times New Roman"/>
-          <w:sz w:val="24"/>
-          <w:szCs w:val="24"/>
-          <w:lang w:val="en-US"/>
-        </w:rPr>
-        <w:t xml:space="preserve"> and N. A. </w:t>
-      </w:r>
-      <w:proofErr w:type="spellStart"/>
-      <w:r>
-        <w:rPr>
-          <w:rFonts w:ascii="Times New Roman"/>
-          <w:sz w:val="24"/>
-          <w:szCs w:val="24"/>
-          <w:lang w:val="en-US"/>
-        </w:rPr>
-        <w:t>Ishtayeh</w:t>
-      </w:r>
-      <w:proofErr w:type="spellEnd"/>
-      <w:r>
-        <w:rPr>
-          <w:rFonts w:ascii="Times New Roman"/>
-          <w:sz w:val="24"/>
-          <w:szCs w:val="24"/>
-          <w:lang w:val="en-US"/>
-        </w:rPr>
-        <w:t xml:space="preserve">, “Binary Decision Tree”, </w:t>
+        <w:t xml:space="preserve">N. I. Khawaldah and N. A. Ishtayeh, “Binary Decision Tree”, </w:t>
       </w:r>
       <w:r>
         <w:rPr>
@@ -5673,9 +5194,80 @@
           <w:szCs w:val="24"/>
           <w:lang w:val="en-US"/>
         </w:rPr>
-        <w:t xml:space="preserve">Al </w:t>
-      </w:r>
-      <w:proofErr w:type="spellStart"/>
+        <w:t>Al Zaraqa University</w:t>
+      </w:r>
+    </w:p>
+    <w:p>
+      <w:pPr>
+        <w:rPr>
+          <w:rFonts w:ascii="Times New Roman"/>
+          <w:iCs/>
+          <w:sz w:val="24"/>
+          <w:szCs w:val="24"/>
+          <w:lang w:val="en-US"/>
+        </w:rPr>
+      </w:pPr>
+      <w:r>
+        <w:rPr>
+          <w:rFonts w:ascii="Times New Roman"/>
+          <w:iCs/>
+          <w:sz w:val="24"/>
+          <w:szCs w:val="24"/>
+          <w:lang w:val="en-US"/>
+        </w:rPr>
+        <w:t>[22] Cutler, Adele. “Random Forest for Regression and Classification”, Utah State University, 2010</w:t>
+      </w:r>
+      <w:r>
+        <w:rPr>
+          <w:rFonts w:ascii="Times New Roman"/>
+          <w:iCs/>
+          <w:sz w:val="24"/>
+          <w:szCs w:val="24"/>
+          <w:lang w:val="en-US"/>
+        </w:rPr>
+        <w:t>.</w:t>
+      </w:r>
+    </w:p>
+    <w:p>
+      <w:pPr>
+        <w:rPr>
+          <w:rFonts w:ascii="Times New Roman"/>
+          <w:iCs/>
+          <w:sz w:val="24"/>
+          <w:szCs w:val="24"/>
+          <w:lang w:val="en-US"/>
+        </w:rPr>
+      </w:pPr>
+      <w:r>
+        <w:rPr>
+          <w:rFonts w:ascii="Times New Roman"/>
+          <w:iCs/>
+          <w:sz w:val="24"/>
+          <w:szCs w:val="24"/>
+          <w:lang w:val="en-US"/>
+        </w:rPr>
+        <w:t>[</w:t>
+      </w:r>
+      <w:r>
+        <w:rPr>
+          <w:rFonts w:ascii="Times New Roman"/>
+          <w:iCs/>
+          <w:sz w:val="24"/>
+          <w:szCs w:val="24"/>
+          <w:lang w:val="en-US"/>
+        </w:rPr>
+        <w:t xml:space="preserve">23] </w:t>
+      </w:r>
+      <w:r>
+        <w:rPr>
+          <w:rFonts w:ascii="Times New Roman"/>
+          <w:iCs/>
+          <w:sz w:val="24"/>
+          <w:szCs w:val="24"/>
+          <w:lang w:val="en-US"/>
+        </w:rPr>
+        <w:t>Friedman, Jerome H. "Stochastic Gradient Boosting."</w:t>
+      </w:r>
       <w:r>
         <w:rPr>
           <w:rFonts w:ascii="Times New Roman"/>
@@ -5685,9 +5277,48 @@
           <w:szCs w:val="24"/>
           <w:lang w:val="en-US"/>
         </w:rPr>
-        <w:t>Zaraqa</w:t>
-      </w:r>
-      <w:proofErr w:type="spellEnd"/>
+        <w:t xml:space="preserve"> Computational Statistics and Data Analysis</w:t>
+      </w:r>
+      <w:r>
+        <w:rPr>
+          <w:rFonts w:ascii="Times New Roman"/>
+          <w:iCs/>
+          <w:sz w:val="24"/>
+          <w:szCs w:val="24"/>
+          <w:lang w:val="en-US"/>
+        </w:rPr>
+        <w:t>, vol. 38, no. 4, 2002, pp. 367-378.</w:t>
+      </w:r>
+    </w:p>
+    <w:p>
+      <w:pPr>
+        <w:rPr>
+          <w:rFonts w:ascii="Times New Roman"/>
+          <w:sz w:val="24"/>
+          <w:szCs w:val="24"/>
+          <w:lang w:val="en-US"/>
+        </w:rPr>
+      </w:pPr>
+      <w:r>
+        <w:rPr>
+          <w:rFonts w:ascii="Times New Roman"/>
+          <w:iCs/>
+          <w:sz w:val="24"/>
+          <w:szCs w:val="24"/>
+          <w:lang w:val="en-US"/>
+        </w:rPr>
+        <w:t xml:space="preserve">[24] </w:t>
+      </w:r>
+      <w:r>
+        <w:rPr>
+          <w:rFonts w:ascii="Times New Roman"/>
+          <w:iCs/>
+          <w:sz w:val="24"/>
+          <w:szCs w:val="24"/>
+          <w:lang w:val="en-US"/>
+        </w:rPr>
+        <w:t xml:space="preserve">Haykin, S. S. 1931- (Simon Saher). </w:t>
+      </w:r>
       <w:r>
         <w:rPr>
           <w:rFonts w:ascii="Times New Roman"/>
@@ -5697,236 +5328,16 @@
           <w:szCs w:val="24"/>
           <w:lang w:val="en-US"/>
         </w:rPr>
-        <w:t xml:space="preserve"> University</w:t>
-      </w:r>
-    </w:p>
-    <w:p>
-      <w:pPr>
+        <w:t xml:space="preserve">Neural Networks: A Comprehensive Foundation. </w:t>
+      </w:r>
+      <w:r>
         <w:rPr>
           <w:rFonts w:ascii="Times New Roman"/>
           <w:iCs/>
           <w:sz w:val="24"/>
           <w:szCs w:val="24"/>
-          <w:lang w:val="en-US"/>
-        </w:rPr>
-      </w:pPr>
-      <w:r>
-        <w:rPr>
-          <w:rFonts w:ascii="Times New Roman"/>
-          <w:iCs/>
-          <w:sz w:val="24"/>
-          <w:szCs w:val="24"/>
-          <w:lang w:val="en-US"/>
-        </w:rPr>
-        <w:t>[22] Cutler, Adele. “Random Forest for Regression and Classification”, Utah State University, 2010</w:t>
-      </w:r>
-      <w:r>
-        <w:rPr>
-          <w:rFonts w:ascii="Times New Roman"/>
-          <w:iCs/>
-          <w:sz w:val="24"/>
-          <w:szCs w:val="24"/>
-          <w:lang w:val="en-US"/>
-        </w:rPr>
-        <w:t>.</w:t>
-      </w:r>
-    </w:p>
-    <w:p>
-      <w:pPr>
-        <w:rPr>
-          <w:rFonts w:ascii="Times New Roman"/>
-          <w:iCs/>
-          <w:sz w:val="24"/>
-          <w:szCs w:val="24"/>
-          <w:lang w:val="en-US"/>
-        </w:rPr>
-      </w:pPr>
-      <w:r>
-        <w:rPr>
-          <w:rFonts w:ascii="Times New Roman"/>
-          <w:iCs/>
-          <w:sz w:val="24"/>
-          <w:szCs w:val="24"/>
-          <w:lang w:val="en-US"/>
-        </w:rPr>
-        <w:t>[</w:t>
-      </w:r>
-      <w:r>
-        <w:rPr>
-          <w:rFonts w:ascii="Times New Roman"/>
-          <w:iCs/>
-          <w:sz w:val="24"/>
-          <w:szCs w:val="24"/>
-          <w:lang w:val="en-US"/>
-        </w:rPr>
-        <w:t xml:space="preserve">23] </w:t>
-      </w:r>
-      <w:r>
-        <w:rPr>
-          <w:rFonts w:ascii="Times New Roman"/>
-          <w:iCs/>
-          <w:sz w:val="24"/>
-          <w:szCs w:val="24"/>
-          <w:lang w:val="en-US"/>
-        </w:rPr>
-        <w:t>Friedman, Jerome H. "Stochastic Gradient Boosting."</w:t>
-      </w:r>
-      <w:r>
-        <w:rPr>
-          <w:rFonts w:ascii="Times New Roman"/>
-          <w:i/>
-          <w:iCs/>
-          <w:sz w:val="24"/>
-          <w:szCs w:val="24"/>
-          <w:lang w:val="en-US"/>
-        </w:rPr>
-        <w:t xml:space="preserve"> Computational Statistics and Data Analysis</w:t>
-      </w:r>
-      <w:r>
-        <w:rPr>
-          <w:rFonts w:ascii="Times New Roman"/>
-          <w:iCs/>
-          <w:sz w:val="24"/>
-          <w:szCs w:val="24"/>
-          <w:lang w:val="en-US"/>
-        </w:rPr>
-        <w:t>, vol. 38, no. 4, 2002, pp. 367-378.</w:t>
-      </w:r>
-    </w:p>
-    <w:p>
-      <w:pPr>
-        <w:rPr>
-          <w:rFonts w:ascii="Times New Roman"/>
-          <w:sz w:val="24"/>
-          <w:szCs w:val="24"/>
-          <w:lang w:val="en-US"/>
-        </w:rPr>
-      </w:pPr>
-      <w:r>
-        <w:rPr>
-          <w:rFonts w:ascii="Times New Roman"/>
-          <w:iCs/>
-          <w:sz w:val="24"/>
-          <w:szCs w:val="24"/>
-          <w:lang w:val="en-US"/>
-        </w:rPr>
-        <w:lastRenderedPageBreak/>
-        <w:t xml:space="preserve">[24] </w:t>
-      </w:r>
-      <w:proofErr w:type="spellStart"/>
-      <w:r>
-        <w:rPr>
-          <w:rFonts w:ascii="Times New Roman"/>
-          <w:iCs/>
-          <w:sz w:val="24"/>
-          <w:szCs w:val="24"/>
-          <w:lang w:val="en-US"/>
-        </w:rPr>
-        <w:t>Haykin</w:t>
-      </w:r>
-      <w:proofErr w:type="spellEnd"/>
-      <w:r>
-        <w:rPr>
-          <w:rFonts w:ascii="Times New Roman"/>
-          <w:iCs/>
-          <w:sz w:val="24"/>
-          <w:szCs w:val="24"/>
-          <w:lang w:val="en-US"/>
-        </w:rPr>
-        <w:t xml:space="preserve">, S. S. 1931- (Simon </w:t>
-      </w:r>
-      <w:proofErr w:type="spellStart"/>
-      <w:r>
-        <w:rPr>
-          <w:rFonts w:ascii="Times New Roman"/>
-          <w:iCs/>
-          <w:sz w:val="24"/>
-          <w:szCs w:val="24"/>
-          <w:lang w:val="en-US"/>
-        </w:rPr>
-        <w:t>Saher</w:t>
-      </w:r>
-      <w:proofErr w:type="spellEnd"/>
-      <w:r>
-        <w:rPr>
-          <w:rFonts w:ascii="Times New Roman"/>
-          <w:iCs/>
-          <w:sz w:val="24"/>
-          <w:szCs w:val="24"/>
-          <w:lang w:val="en-US"/>
-        </w:rPr>
-        <w:t xml:space="preserve">). </w:t>
-      </w:r>
-      <w:r>
-        <w:rPr>
-          <w:rFonts w:ascii="Times New Roman"/>
-          <w:i/>
-          <w:iCs/>
-          <w:sz w:val="24"/>
-          <w:szCs w:val="24"/>
-          <w:lang w:val="en-US"/>
-        </w:rPr>
-        <w:t xml:space="preserve">Neural Networks: A Comprehensive Foundation. </w:t>
-      </w:r>
-      <w:proofErr w:type="spellStart"/>
-      <w:r>
-        <w:rPr>
-          <w:rFonts w:ascii="Times New Roman"/>
-          <w:iCs/>
-          <w:sz w:val="24"/>
-          <w:szCs w:val="24"/>
-        </w:rPr>
-        <w:t>Prentice</w:t>
-      </w:r>
-      <w:proofErr w:type="spellEnd"/>
-      <w:r>
-        <w:rPr>
-          <w:rFonts w:ascii="Times New Roman"/>
-          <w:iCs/>
-          <w:sz w:val="24"/>
-          <w:szCs w:val="24"/>
-        </w:rPr>
-        <w:t xml:space="preserve"> Hall, </w:t>
-      </w:r>
-      <w:proofErr w:type="spellStart"/>
-      <w:r>
-        <w:rPr>
-          <w:rFonts w:ascii="Times New Roman"/>
-          <w:iCs/>
-          <w:sz w:val="24"/>
-          <w:szCs w:val="24"/>
-        </w:rPr>
-        <w:t>Upper</w:t>
-      </w:r>
-      <w:proofErr w:type="spellEnd"/>
-      <w:r>
-        <w:rPr>
-          <w:rFonts w:ascii="Times New Roman"/>
-          <w:iCs/>
-          <w:sz w:val="24"/>
-          <w:szCs w:val="24"/>
-        </w:rPr>
-        <w:t xml:space="preserve"> </w:t>
-      </w:r>
-      <w:proofErr w:type="spellStart"/>
-      <w:r>
-        <w:rPr>
-          <w:rFonts w:ascii="Times New Roman"/>
-          <w:iCs/>
-          <w:sz w:val="24"/>
-          <w:szCs w:val="24"/>
-        </w:rPr>
-        <w:t>Saddle</w:t>
-      </w:r>
-      <w:proofErr w:type="spellEnd"/>
-      <w:r>
-        <w:rPr>
-          <w:rFonts w:ascii="Times New Roman"/>
-          <w:iCs/>
-          <w:sz w:val="24"/>
-          <w:szCs w:val="24"/>
-        </w:rPr>
-        <w:t xml:space="preserve"> River, N.J, 1999.</w:t>
+        </w:rPr>
+        <w:t>Prentice Hall, Upper Saddle River, N.J, 1999.</w:t>
       </w:r>
     </w:p>
     <w:p>
@@ -6109,39 +5520,8 @@
         <w:szCs w:val="24"/>
         <w:lang w:val="en-US"/>
       </w:rPr>
-      <w:t xml:space="preserve">                                                    Supervisor: Dr. Artur </w:t>
+      <w:t xml:space="preserve">                                                    Supervisor: Dr. Artur D’Avila Garcez</w:t>
     </w:r>
-    <w:proofErr w:type="spellStart"/>
-    <w:r>
-      <w:rPr>
-        <w:rFonts w:ascii="Times New Roman"/>
-        <w:sz w:val="24"/>
-        <w:szCs w:val="24"/>
-        <w:lang w:val="en-US"/>
-      </w:rPr>
-      <w:t>D’Avila</w:t>
-    </w:r>
-    <w:proofErr w:type="spellEnd"/>
-    <w:r>
-      <w:rPr>
-        <w:rFonts w:ascii="Times New Roman"/>
-        <w:sz w:val="24"/>
-        <w:szCs w:val="24"/>
-        <w:lang w:val="en-US"/>
-      </w:rPr>
-      <w:t xml:space="preserve"> </w:t>
-    </w:r>
-    <w:proofErr w:type="spellStart"/>
-    <w:r>
-      <w:rPr>
-        <w:rFonts w:ascii="Times New Roman"/>
-        <w:sz w:val="24"/>
-        <w:szCs w:val="24"/>
-        <w:lang w:val="en-US"/>
-      </w:rPr>
-      <w:t>Garcez</w:t>
-    </w:r>
-    <w:proofErr w:type="spellEnd"/>
   </w:p>
 </w:hdr>
 </file>
@@ -6893,6 +6273,7 @@
   <w:style w:type="character" w:default="1" w:styleId="Policepardfaut">
     <w:name w:val="Default Paragraph Font"/>
     <w:uiPriority w:val="1"/>
+    <w:semiHidden/>
     <w:unhideWhenUsed/>
   </w:style>
   <w:style w:type="table" w:default="1" w:styleId="TableauNormal">

</xml_diff>

<commit_message>
approaches and methods 2
</commit_message>
<xml_diff>
--- a/thesis_proposal.docx
+++ b/thesis_proposal.docx
@@ -3558,6 +3558,18 @@
         </w:rPr>
         <w:t>te error. To evaluate the models and to compare them, we will compute these measures on a test set.</w:t>
       </w:r>
+      <w:r>
+        <w:rPr>
+          <w:rFonts w:ascii="Times New Roman"/>
+          <w:noProof/>
+          <w:sz w:val="24"/>
+          <w:szCs w:val="24"/>
+          <w:lang w:val="en-US"/>
+        </w:rPr>
+        <w:t xml:space="preserve"> After doing so, if the results are not satisfying, we might go back to the features and ……</w:t>
+      </w:r>
+      <w:bookmarkStart w:id="0" w:name="_GoBack"/>
+      <w:bookmarkEnd w:id="0"/>
     </w:p>
     <w:p>
       <w:pPr>
@@ -3676,8 +3688,6 @@
         </w:rPr>
         <w:t>information from the data. We will also make some clean of the data if needed, maybe by transforming it into text-frequency matrix and using another LSA transformation.</w:t>
       </w:r>
-      <w:bookmarkStart w:id="0" w:name="_GoBack"/>
-      <w:bookmarkEnd w:id="0"/>
     </w:p>
     <w:p>
       <w:pPr>
@@ -3704,15 +3714,32 @@
       <w:pPr>
         <w:rPr>
           <w:rFonts w:ascii="Times New Roman"/>
+          <w:sz w:val="24"/>
+          <w:szCs w:val="24"/>
+          <w:lang w:val="en-US"/>
+        </w:rPr>
+      </w:pPr>
+      <w:r>
+        <w:rPr>
+          <w:rFonts w:ascii="Times New Roman"/>
+          <w:sz w:val="24"/>
+          <w:szCs w:val="24"/>
+          <w:lang w:val="en-US"/>
+        </w:rPr>
+        <w:t>Say that we will try to connect the social media data to the features of the job ads dataset</w:t>
+      </w:r>
+    </w:p>
+    <w:p>
+      <w:pPr>
+        <w:rPr>
+          <w:rFonts w:ascii="Times New Roman"/>
           <w:color w:val="1F3864" w:themeColor="accent1" w:themeShade="80"/>
           <w:sz w:val="28"/>
           <w:szCs w:val="28"/>
           <w:lang w:val="en-US"/>
         </w:rPr>
       </w:pPr>
-    </w:p>
-    <w:p>
-      <w:pPr>
+      <w:r>
         <w:rPr>
           <w:rFonts w:ascii="Times New Roman"/>
           <w:color w:val="1F3864" w:themeColor="accent1" w:themeShade="80"/>
@@ -3720,8 +3747,30 @@
           <w:szCs w:val="28"/>
           <w:lang w:val="en-US"/>
         </w:rPr>
-      </w:pPr>
-      <w:r>
+        <w:t>Tools used</w:t>
+      </w:r>
+    </w:p>
+    <w:p>
+      <w:pPr>
+        <w:rPr>
+          <w:rFonts w:ascii="Times New Roman"/>
+          <w:sz w:val="24"/>
+          <w:szCs w:val="24"/>
+          <w:lang w:val="en-US"/>
+        </w:rPr>
+      </w:pPr>
+      <w:r>
+        <w:rPr>
+          <w:rFonts w:ascii="Times New Roman"/>
+          <w:sz w:val="24"/>
+          <w:szCs w:val="24"/>
+          <w:lang w:val="en-US"/>
+        </w:rPr>
+        <w:t>The code will be implemented using Python 2.7 on a laptop (describe laptop).</w:t>
+      </w:r>
+    </w:p>
+    <w:p>
+      <w:pPr>
         <w:rPr>
           <w:rFonts w:ascii="Times New Roman"/>
           <w:color w:val="1F3864" w:themeColor="accent1" w:themeShade="80"/>
@@ -3729,19 +3778,72 @@
           <w:szCs w:val="28"/>
           <w:lang w:val="en-US"/>
         </w:rPr>
-        <w:t>Complete report</w:t>
-      </w:r>
-    </w:p>
-    <w:p>
-      <w:pPr>
-        <w:rPr>
-          <w:rFonts w:ascii="Times New Roman"/>
-          <w:color w:val="44546A" w:themeColor="text2"/>
+      </w:pPr>
+      <w:r>
+        <w:rPr>
+          <w:rFonts w:ascii="Times New Roman"/>
+          <w:color w:val="1F3864" w:themeColor="accent1" w:themeShade="80"/>
           <w:sz w:val="28"/>
           <w:szCs w:val="28"/>
           <w:lang w:val="en-US"/>
         </w:rPr>
-      </w:pPr>
+        <w:t>Complete report</w:t>
+      </w:r>
+    </w:p>
+    <w:p>
+      <w:pPr>
+        <w:rPr>
+          <w:rFonts w:ascii="Times New Roman"/>
+          <w:sz w:val="24"/>
+          <w:szCs w:val="24"/>
+          <w:lang w:val="en-US"/>
+        </w:rPr>
+      </w:pPr>
+      <w:r>
+        <w:rPr>
+          <w:rFonts w:ascii="Times New Roman"/>
+          <w:sz w:val="24"/>
+          <w:szCs w:val="24"/>
+          <w:lang w:val="en-US"/>
+        </w:rPr>
+        <w:t>The report will be started at the beginning of the project and will be completed</w:t>
+      </w:r>
+      <w:r>
+        <w:rPr>
+          <w:rFonts w:ascii="Times New Roman"/>
+          <w:sz w:val="24"/>
+          <w:szCs w:val="24"/>
+          <w:lang w:val="en-US"/>
+        </w:rPr>
+        <w:t xml:space="preserve"> at each step. We will begin</w:t>
+      </w:r>
+      <w:r>
+        <w:rPr>
+          <w:rFonts w:ascii="Times New Roman"/>
+          <w:sz w:val="24"/>
+          <w:szCs w:val="24"/>
+          <w:lang w:val="en-US"/>
+        </w:rPr>
+        <w:t xml:space="preserve"> when the </w:t>
+      </w:r>
+      <w:r>
+        <w:rPr>
+          <w:rFonts w:ascii="Times New Roman"/>
+          <w:sz w:val="24"/>
+          <w:szCs w:val="24"/>
+          <w:lang w:val="en-US"/>
+        </w:rPr>
+        <w:t xml:space="preserve">first models of salary predictions using job ads dataset </w:t>
+      </w:r>
+      <w:r>
+        <w:rPr>
+          <w:rFonts w:ascii="Times New Roman"/>
+          <w:sz w:val="24"/>
+          <w:szCs w:val="24"/>
+          <w:lang w:val="en-US"/>
+        </w:rPr>
+        <w:t>. One week will be allocated to that. We will then continue to write for one week after completing implementation for DBNs. We will focus only on the report for the last three weeks of the project.</w:t>
+      </w:r>
     </w:p>
     <w:p>
       <w:pPr>
@@ -4331,6 +4433,7 @@
           <w:szCs w:val="24"/>
           <w:lang w:val="en-US"/>
         </w:rPr>
+        <w:lastRenderedPageBreak/>
         <w:t>[9] H. Schoen, D.</w:t>
       </w:r>
       <w:r>
@@ -4534,7 +4637,6 @@
           <w:szCs w:val="24"/>
           <w:lang w:val="en-US"/>
         </w:rPr>
-        <w:lastRenderedPageBreak/>
         <w:t xml:space="preserve">[11] </w:t>
       </w:r>
       <w:hyperlink r:id="rId11" w:history="1">
@@ -6273,7 +6375,6 @@
   <w:style w:type="character" w:default="1" w:styleId="Policepardfaut">
     <w:name w:val="Default Paragraph Font"/>
     <w:uiPriority w:val="1"/>
-    <w:semiHidden/>
     <w:unhideWhenUsed/>
   </w:style>
   <w:style w:type="table" w:default="1" w:styleId="TableauNormal">

</xml_diff>